<commit_message>
Updating .docx, .html, .pdf versions to reflect minor edit to acknowledgments.
</commit_message>
<xml_diff>
--- a/LDLT-Guidelines.docx
+++ b/LDLT-Guidelines.docx
@@ -30,7 +30,18 @@
     </w:p>
     <w:p>
       <w:r>
-        <w:t>Cynthia Damon (University of Pennsylvania) and Robert Kaster (Princeton University) read and commented on the guidelines from their perspectives as editors of critical texts. Their insights into the methods and practice of textual criticism, particularly with regard to terminology, have been invaluable. They also contributed pilot projects for use in evaluating and refining the encoding guidelines. Robert Kaster also devoted considerable time to developing the typology of variant readings in the section "</w:t>
+        <w:t xml:space="preserve">Cynthia Damon (University of Pennsylvania) and Robert Kaster (Princeton University) read and commented on the guidelines from their perspectives as editors of critical texts. Their insights into the methods and practice of textual criticism, particularly with regard to terminology, have been invaluable. They also contributed pilot projects for use in evaluating and refining the encoding guidelines. </w:t>
+      </w:r>
+      <w:r>
+        <w:t xml:space="preserve">In addition, </w:t>
+      </w:r>
+      <w:r>
+        <w:t xml:space="preserve">Robert Kaster </w:t>
+      </w:r>
+      <w:bookmarkStart w:id="1" w:name="_GoBack"/>
+      <w:bookmarkEnd w:id="1"/>
+      <w:r>
+        <w:t>devoted considerable time to developing the typology of variant readings in the section "</w:t>
       </w:r>
       <w:hyperlink r:id="rId8">
         <w:r>
@@ -172,12 +183,12 @@
       <w:pPr>
         <w:pStyle w:val="Heading1"/>
       </w:pPr>
-      <w:bookmarkStart w:id="1" w:name="Getting-started"/>
+      <w:bookmarkStart w:id="2" w:name="Getting-started"/>
       <w:r>
         <w:lastRenderedPageBreak/>
         <w:t>Getting Started</w:t>
       </w:r>
-      <w:bookmarkEnd w:id="1"/>
+      <w:bookmarkEnd w:id="2"/>
     </w:p>
     <w:p>
       <w:r>
@@ -327,11 +338,11 @@
       <w:pPr>
         <w:pStyle w:val="Heading1"/>
       </w:pPr>
-      <w:bookmarkStart w:id="2" w:name="LDLT-edition-structure"/>
+      <w:bookmarkStart w:id="3" w:name="LDLT-edition-structure"/>
       <w:r>
         <w:t>Structure of an LDLT Edition</w:t>
       </w:r>
-      <w:bookmarkEnd w:id="2"/>
+      <w:bookmarkEnd w:id="3"/>
     </w:p>
     <w:p>
       <w:r>
@@ -400,11 +411,11 @@
       <w:pPr>
         <w:pStyle w:val="Heading2"/>
       </w:pPr>
-      <w:bookmarkStart w:id="3" w:name="general-structure"/>
+      <w:bookmarkStart w:id="4" w:name="general-structure"/>
       <w:r>
         <w:t>General Structure of an LDLT Edition</w:t>
       </w:r>
-      <w:bookmarkEnd w:id="3"/>
+      <w:bookmarkEnd w:id="4"/>
     </w:p>
     <w:p>
       <w:r>
@@ -1494,11 +1505,11 @@
       <w:pPr>
         <w:pStyle w:val="Heading2"/>
       </w:pPr>
-      <w:bookmarkStart w:id="4" w:name="publication-details"/>
+      <w:bookmarkStart w:id="5" w:name="publication-details"/>
       <w:r>
         <w:t>Publication Details</w:t>
       </w:r>
-      <w:bookmarkEnd w:id="4"/>
+      <w:bookmarkEnd w:id="5"/>
     </w:p>
     <w:p>
       <w:r>
@@ -2032,11 +2043,11 @@
       <w:pPr>
         <w:pStyle w:val="Heading2"/>
       </w:pPr>
-      <w:bookmarkStart w:id="5" w:name="front-matter"/>
+      <w:bookmarkStart w:id="6" w:name="front-matter"/>
       <w:r>
         <w:t>Front Matter</w:t>
       </w:r>
-      <w:bookmarkEnd w:id="5"/>
+      <w:bookmarkEnd w:id="6"/>
     </w:p>
     <w:p>
       <w:r>
@@ -2113,11 +2124,11 @@
       <w:pPr>
         <w:pStyle w:val="Heading1"/>
       </w:pPr>
-      <w:bookmarkStart w:id="6" w:name="bibliography"/>
+      <w:bookmarkStart w:id="7" w:name="bibliography"/>
       <w:r>
         <w:t>Bibliography</w:t>
       </w:r>
-      <w:bookmarkEnd w:id="6"/>
+      <w:bookmarkEnd w:id="7"/>
     </w:p>
     <w:p>
       <w:r>
@@ -2143,7 +2154,7 @@
       </w:r>
     </w:p>
     <w:p>
-      <w:bookmarkStart w:id="7" w:name="zotero"/>
+      <w:bookmarkStart w:id="8" w:name="zotero"/>
       <w:r>
         <w:t xml:space="preserve">The bibliography is all the more useful as a tool if it is created and made available via </w:t>
       </w:r>
@@ -2158,17 +2169,17 @@
       <w:r>
         <w:t>, an open online resource for building and managing bibliographies. It is highly recommended, but not required, that all LDLT editions have a corresponding Zotero repository for their bibliography. Editors should consult with LDLT staff about setting up and sharing a Zotero repository.</w:t>
       </w:r>
-      <w:bookmarkEnd w:id="7"/>
+      <w:bookmarkEnd w:id="8"/>
     </w:p>
     <w:p>
       <w:pPr>
         <w:pStyle w:val="Heading2"/>
       </w:pPr>
-      <w:bookmarkStart w:id="8" w:name="bibliography-structure"/>
+      <w:bookmarkStart w:id="9" w:name="bibliography-structure"/>
       <w:r>
         <w:t>Structure of the Bibliography</w:t>
       </w:r>
-      <w:bookmarkEnd w:id="8"/>
+      <w:bookmarkEnd w:id="9"/>
     </w:p>
     <w:p>
       <w:r>
@@ -2308,11 +2319,11 @@
       <w:pPr>
         <w:pStyle w:val="Heading2"/>
       </w:pPr>
-      <w:bookmarkStart w:id="9" w:name="bibliography-terminology"/>
+      <w:bookmarkStart w:id="10" w:name="bibliography-terminology"/>
       <w:r>
         <w:t>Terminology: Witness and Source</w:t>
       </w:r>
-      <w:bookmarkEnd w:id="9"/>
+      <w:bookmarkEnd w:id="10"/>
     </w:p>
     <w:p>
       <w:r>
@@ -2385,11 +2396,11 @@
       <w:pPr>
         <w:pStyle w:val="Heading2"/>
       </w:pPr>
-      <w:bookmarkStart w:id="10" w:name="bibliography-sigla"/>
+      <w:bookmarkStart w:id="11" w:name="bibliography-sigla"/>
       <w:r>
         <w:t>Human- and Machine-Readable Sigla, Symbols, and Abbreviations</w:t>
       </w:r>
-      <w:bookmarkEnd w:id="10"/>
+      <w:bookmarkEnd w:id="11"/>
     </w:p>
     <w:p>
       <w:r>
@@ -2965,11 +2976,11 @@
               <w:pStyle w:val="Tabletext9"/>
               <w:jc w:val="left"/>
             </w:pPr>
-            <w:bookmarkStart w:id="11" w:name="stigma-siglum"/>
+            <w:bookmarkStart w:id="12" w:name="stigma-siglum"/>
             <w:r>
               <w:t>Ϛ (see note below)</w:t>
             </w:r>
-            <w:bookmarkEnd w:id="11"/>
+            <w:bookmarkEnd w:id="12"/>
           </w:p>
         </w:tc>
         <w:tc>
@@ -3211,7 +3222,7 @@
       <w:pPr>
         <w:pStyle w:val="teiquote"/>
       </w:pPr>
-      <w:bookmarkStart w:id="12" w:name="stigma-note"/>
+      <w:bookmarkStart w:id="13" w:name="stigma-note"/>
       <w:r>
         <w:t xml:space="preserve">Note that the lower-case character "stigma" (ϛ) is, for whatever reason, an illegal value for </w:t>
       </w:r>
@@ -3224,7 +3235,7 @@
       <w:r>
         <w:t>, so the upper-case character (Ϛ) must be used in its place.</w:t>
       </w:r>
-      <w:bookmarkEnd w:id="12"/>
+      <w:bookmarkEnd w:id="13"/>
     </w:p>
     <w:p>
       <w:r>
@@ -3285,11 +3296,11 @@
       <w:pPr>
         <w:pStyle w:val="Heading3"/>
       </w:pPr>
-      <w:bookmarkStart w:id="13" w:name="bibliography-sigla-catch-all"/>
+      <w:bookmarkStart w:id="14" w:name="bibliography-sigla-catch-all"/>
       <w:r>
         <w:t>Catch-all References</w:t>
       </w:r>
-      <w:bookmarkEnd w:id="13"/>
+      <w:bookmarkEnd w:id="14"/>
     </w:p>
     <w:p>
       <w:r>
@@ -3753,11 +3764,11 @@
       <w:pPr>
         <w:pStyle w:val="Heading2"/>
       </w:pPr>
-      <w:bookmarkStart w:id="14" w:name="bibliography-manuscripts"/>
+      <w:bookmarkStart w:id="15" w:name="bibliography-manuscripts"/>
       <w:r>
         <w:t>Manuscripts</w:t>
       </w:r>
-      <w:bookmarkEnd w:id="14"/>
+      <w:bookmarkEnd w:id="15"/>
     </w:p>
     <w:p>
       <w:r>
@@ -3793,11 +3804,11 @@
       <w:pPr>
         <w:pStyle w:val="Heading3"/>
       </w:pPr>
-      <w:bookmarkStart w:id="15" w:name="bibliography-manuscript-description"/>
+      <w:bookmarkStart w:id="16" w:name="bibliography-manuscript-description"/>
       <w:r>
         <w:t>Manuscript Description</w:t>
       </w:r>
-      <w:bookmarkEnd w:id="15"/>
+      <w:bookmarkEnd w:id="16"/>
     </w:p>
     <w:p>
       <w:r>
@@ -6399,9 +6410,6 @@
       </w:r>
       <w:r>
         <w:br/>
-      </w:r>
-      <w:r>
-        <w:lastRenderedPageBreak/>
         <w:t>    &lt;</w:t>
       </w:r>
       <w:r>
@@ -7207,9 +7215,6 @@
       </w:r>
       <w:r>
         <w:br/>
-      </w:r>
-      <w:r>
-        <w:lastRenderedPageBreak/>
         <w:t>             century&lt;/</w:t>
       </w:r>
       <w:r>
@@ -7300,11 +7305,11 @@
       <w:pPr>
         <w:pStyle w:val="Heading3"/>
       </w:pPr>
-      <w:bookmarkStart w:id="16" w:name="bibliography-manuscripts-families-archet"/>
+      <w:bookmarkStart w:id="17" w:name="bibliography-manuscripts-families-archet"/>
       <w:r>
         <w:t>Manuscript Families, Archetypes, and Hyparchetypes</w:t>
       </w:r>
-      <w:bookmarkEnd w:id="16"/>
+      <w:bookmarkEnd w:id="17"/>
     </w:p>
     <w:p>
       <w:r>
@@ -7351,11 +7356,11 @@
       <w:pPr>
         <w:pStyle w:val="Heading4"/>
       </w:pPr>
-      <w:bookmarkStart w:id="17" w:name="bibliography-manuscripts-families"/>
+      <w:bookmarkStart w:id="18" w:name="bibliography-manuscripts-families"/>
       <w:r>
         <w:t>Manuscript Families</w:t>
       </w:r>
-      <w:bookmarkEnd w:id="17"/>
+      <w:bookmarkEnd w:id="18"/>
     </w:p>
     <w:p>
       <w:r>
@@ -7595,11 +7600,11 @@
       <w:pPr>
         <w:pStyle w:val="Heading4"/>
       </w:pPr>
-      <w:bookmarkStart w:id="18" w:name="bibliography-manuscripts-hyparchetypes-a"/>
+      <w:bookmarkStart w:id="19" w:name="bibliography-manuscripts-hyparchetypes-a"/>
       <w:r>
         <w:t>Archetypes and Hyparchetypes</w:t>
       </w:r>
-      <w:bookmarkEnd w:id="18"/>
+      <w:bookmarkEnd w:id="19"/>
     </w:p>
     <w:p>
       <w:r>
@@ -7709,7 +7714,6 @@
         </w:numPr>
       </w:pPr>
       <w:r>
-        <w:lastRenderedPageBreak/>
         <w:t>α hyparchetypus codicum α</w:t>
       </w:r>
       <w:r>
@@ -8592,9 +8596,6 @@
       </w:r>
       <w:r>
         <w:br/>
-      </w:r>
-      <w:r>
-        <w:lastRenderedPageBreak/>
         <w:t>      &lt;</w:t>
       </w:r>
       <w:r>
@@ -8936,11 +8937,11 @@
       <w:pPr>
         <w:pStyle w:val="Heading2"/>
       </w:pPr>
-      <w:bookmarkStart w:id="19" w:name="bibliography-sources"/>
+      <w:bookmarkStart w:id="20" w:name="bibliography-sources"/>
       <w:r>
         <w:t>Sources</w:t>
       </w:r>
-      <w:bookmarkEnd w:id="19"/>
+      <w:bookmarkEnd w:id="20"/>
     </w:p>
     <w:p>
       <w:r>
@@ -9162,9 +9163,6 @@
       </w:r>
       <w:r>
         <w:br/>
-      </w:r>
-      <w:r>
-        <w:lastRenderedPageBreak/>
         <w:t>   1613.&lt;/</w:t>
       </w:r>
       <w:r>
@@ -9405,11 +9403,11 @@
       <w:pPr>
         <w:pStyle w:val="Heading3"/>
       </w:pPr>
-      <w:bookmarkStart w:id="20" w:name="bibliography-editions"/>
+      <w:bookmarkStart w:id="21" w:name="bibliography-editions"/>
       <w:r>
         <w:t>Editions</w:t>
       </w:r>
-      <w:bookmarkEnd w:id="20"/>
+      <w:bookmarkEnd w:id="21"/>
     </w:p>
     <w:p>
       <w:r>
@@ -9479,11 +9477,11 @@
       <w:pPr>
         <w:pStyle w:val="Heading4"/>
       </w:pPr>
-      <w:bookmarkStart w:id="21" w:name="bibliography-editions-early"/>
+      <w:bookmarkStart w:id="22" w:name="bibliography-editions-early"/>
       <w:r>
         <w:t>Early Editions</w:t>
       </w:r>
-      <w:bookmarkEnd w:id="21"/>
+      <w:bookmarkEnd w:id="22"/>
     </w:p>
     <w:p>
       <w:r>
@@ -9628,7 +9626,6 @@
         </w:numPr>
       </w:pPr>
       <w:r>
-        <w:lastRenderedPageBreak/>
         <w:t>&lt;</w:t>
       </w:r>
       <w:r>
@@ -10571,9 +10568,6 @@
       </w:r>
       <w:r>
         <w:br/>
-      </w:r>
-      <w:r>
-        <w:lastRenderedPageBreak/>
         <w:t>   &lt;</w:t>
       </w:r>
       <w:r>
@@ -11409,11 +11403,11 @@
       <w:pPr>
         <w:pStyle w:val="Heading4"/>
       </w:pPr>
-      <w:bookmarkStart w:id="22" w:name="bibliography-editions-modern"/>
+      <w:bookmarkStart w:id="23" w:name="bibliography-editions-modern"/>
       <w:r>
         <w:t>Modern Editions</w:t>
       </w:r>
-      <w:bookmarkEnd w:id="22"/>
+      <w:bookmarkEnd w:id="23"/>
     </w:p>
     <w:p>
       <w:r>
@@ -11549,7 +11543,6 @@
         </w:numPr>
       </w:pPr>
       <w:r>
-        <w:lastRenderedPageBreak/>
         <w:t>&lt;</w:t>
       </w:r>
       <w:r>
@@ -12615,11 +12608,7 @@
         <w:t>target</w:t>
       </w:r>
       <w:r>
-        <w:t>="https://books.google.com/books?id=JpJXAAAAcAAJ&amp;amp;pg=PA1#v=onepage&amp;</w:t>
-      </w:r>
-      <w:r>
-        <w:lastRenderedPageBreak/>
-        <w:t>amp;q&amp;amp;f=false"/&gt;.&lt;/</w:t>
+        <w:t>="https://books.google.com/books?id=JpJXAAAAcAAJ&amp;amp;pg=PA1#v=onepage&amp;amp;q&amp;amp;f=false"/&gt;.&lt;/</w:t>
       </w:r>
       <w:r>
         <w:rPr>
@@ -13811,9 +13800,6 @@
       </w:r>
       <w:r>
         <w:br/>
-      </w:r>
-      <w:r>
-        <w:lastRenderedPageBreak/>
         <w:t> &lt;/</w:t>
       </w:r>
       <w:r>
@@ -15006,11 +14992,7 @@
         <w:t>target</w:t>
       </w:r>
       <w:r>
-        <w:t>="https://books.google.com/books?id=CjUOAAAAYAAJ&amp;amp;pg=PA1#v=onepage&amp;</w:t>
-      </w:r>
-      <w:r>
-        <w:lastRenderedPageBreak/>
-        <w:t>amp;q&amp;amp;f=false"/&gt;</w:t>
+        <w:t>="https://books.google.com/books?id=CjUOAAAAYAAJ&amp;amp;pg=PA1#v=onepage&amp;amp;q&amp;amp;f=false"/&gt;</w:t>
       </w:r>
       <w:r>
         <w:br/>
@@ -16153,9 +16135,6 @@
       </w:r>
       <w:r>
         <w:br/>
-      </w:r>
-      <w:r>
-        <w:lastRenderedPageBreak/>
         <w:t>  &lt;</w:t>
       </w:r>
       <w:r>
@@ -16966,11 +16945,11 @@
       <w:pPr>
         <w:pStyle w:val="Heading3"/>
       </w:pPr>
-      <w:bookmarkStart w:id="23" w:name="bibliography-other"/>
+      <w:bookmarkStart w:id="24" w:name="bibliography-other"/>
       <w:r>
         <w:t>Other Sources</w:t>
       </w:r>
-      <w:bookmarkEnd w:id="23"/>
+      <w:bookmarkEnd w:id="24"/>
     </w:p>
     <w:p>
       <w:r>
@@ -17016,11 +16995,11 @@
       <w:pPr>
         <w:pStyle w:val="Heading4"/>
       </w:pPr>
-      <w:bookmarkStart w:id="24" w:name="bibliography-other-books"/>
+      <w:bookmarkStart w:id="25" w:name="bibliography-other-books"/>
       <w:r>
         <w:t>Books</w:t>
       </w:r>
-      <w:bookmarkEnd w:id="24"/>
+      <w:bookmarkEnd w:id="25"/>
     </w:p>
     <w:p>
       <w:r>
@@ -17036,7 +17015,6 @@
         </w:numPr>
       </w:pPr>
       <w:r>
-        <w:lastRenderedPageBreak/>
         <w:t>&lt;</w:t>
       </w:r>
       <w:r>
@@ -17505,11 +17483,11 @@
       <w:pPr>
         <w:pStyle w:val="Heading4"/>
       </w:pPr>
-      <w:bookmarkStart w:id="25" w:name="bibliography-other-articles"/>
+      <w:bookmarkStart w:id="26" w:name="bibliography-other-articles"/>
       <w:r>
         <w:t>Articles</w:t>
       </w:r>
-      <w:bookmarkEnd w:id="25"/>
+      <w:bookmarkEnd w:id="26"/>
     </w:p>
     <w:p>
       <w:r>
@@ -17617,7 +17595,6 @@
     </w:p>
     <w:p>
       <w:r>
-        <w:lastRenderedPageBreak/>
         <w:t>It is strongly recommended to encode more details:</w:t>
       </w:r>
     </w:p>
@@ -18131,11 +18108,11 @@
       <w:pPr>
         <w:pStyle w:val="Heading5"/>
       </w:pPr>
-      <w:bookmarkStart w:id="26" w:name="bibliography-other-articles-reviews"/>
+      <w:bookmarkStart w:id="27" w:name="bibliography-other-articles-reviews"/>
       <w:r>
         <w:t>Reviews</w:t>
       </w:r>
-      <w:bookmarkEnd w:id="26"/>
+      <w:bookmarkEnd w:id="27"/>
     </w:p>
     <w:p>
       <w:r>
@@ -18406,12 +18383,11 @@
       <w:pPr>
         <w:pStyle w:val="Heading3"/>
       </w:pPr>
-      <w:bookmarkStart w:id="27" w:name="bibliography-list-of-scholars"/>
-      <w:r>
-        <w:lastRenderedPageBreak/>
+      <w:bookmarkStart w:id="28" w:name="bibliography-list-of-scholars"/>
+      <w:r>
         <w:t>List of Scholars</w:t>
       </w:r>
-      <w:bookmarkEnd w:id="27"/>
+      <w:bookmarkEnd w:id="28"/>
     </w:p>
     <w:p>
       <w:r>
@@ -18962,12 +18938,11 @@
       <w:pPr>
         <w:pStyle w:val="Heading1"/>
       </w:pPr>
-      <w:bookmarkStart w:id="28" w:name="edition-text"/>
-      <w:r>
-        <w:lastRenderedPageBreak/>
+      <w:bookmarkStart w:id="29" w:name="edition-text"/>
+      <w:r>
         <w:t>Edition Text</w:t>
       </w:r>
-      <w:bookmarkEnd w:id="28"/>
+      <w:bookmarkEnd w:id="29"/>
     </w:p>
     <w:p>
       <w:r>
@@ -18980,11 +18955,11 @@
       </w:r>
     </w:p>
     <w:p>
-      <w:bookmarkStart w:id="29" w:name="initial-state"/>
+      <w:bookmarkStart w:id="30" w:name="initial-state"/>
       <w:r>
         <w:t>“Initial state” is an important phrase. Since the digital version of an LDLT allows readers to swap readings from the critical apparatus into the main text, it is possible to encounter many versions of the text in one viewing of it, but the official edition text in its default initial state (i.e., what is displayed when the edition is opened for the first time, with default settings) is the starting point for those interactions.</w:t>
       </w:r>
-      <w:bookmarkEnd w:id="29"/>
+      <w:bookmarkEnd w:id="30"/>
     </w:p>
     <w:p>
       <w:r>
@@ -18995,11 +18970,11 @@
       <w:pPr>
         <w:pStyle w:val="Heading2"/>
       </w:pPr>
-      <w:bookmarkStart w:id="30" w:name="edition-text-prose"/>
+      <w:bookmarkStart w:id="31" w:name="edition-text-prose"/>
       <w:r>
         <w:t>Prose</w:t>
       </w:r>
-      <w:bookmarkEnd w:id="30"/>
+      <w:bookmarkEnd w:id="31"/>
     </w:p>
     <w:p>
       <w:r>
@@ -19015,11 +18990,11 @@
       <w:pPr>
         <w:pStyle w:val="Heading3"/>
       </w:pPr>
-      <w:bookmarkStart w:id="31" w:name="edition-text-prose-structure"/>
+      <w:bookmarkStart w:id="32" w:name="edition-text-prose-structure"/>
       <w:r>
         <w:t>Prose: Structure of the Work</w:t>
       </w:r>
-      <w:bookmarkEnd w:id="31"/>
+      <w:bookmarkEnd w:id="32"/>
     </w:p>
     <w:p>
       <w:r>
@@ -19151,9 +19126,6 @@
       </w:r>
       <w:r>
         <w:br/>
-      </w:r>
-      <w:r>
-        <w:lastRenderedPageBreak/>
         <w:t> &lt;/</w:t>
       </w:r>
       <w:r>
@@ -19188,11 +19160,11 @@
       <w:pPr>
         <w:pStyle w:val="Heading3"/>
       </w:pPr>
-      <w:bookmarkStart w:id="32" w:name="edition-text-prose-paragraphs"/>
+      <w:bookmarkStart w:id="33" w:name="edition-text-prose-paragraphs"/>
       <w:r>
         <w:t>Prose: Structure of Paragraphs</w:t>
       </w:r>
-      <w:bookmarkEnd w:id="32"/>
+      <w:bookmarkEnd w:id="33"/>
     </w:p>
     <w:p>
       <w:r>
@@ -19715,7 +19687,6 @@
     </w:p>
     <w:p>
       <w:r>
-        <w:lastRenderedPageBreak/>
         <w:t>That text will be rendered as follows:</w:t>
       </w:r>
     </w:p>
@@ -19799,11 +19770,11 @@
       <w:pPr>
         <w:pStyle w:val="Heading2"/>
       </w:pPr>
-      <w:bookmarkStart w:id="33" w:name="edition-text-verse"/>
+      <w:bookmarkStart w:id="34" w:name="edition-text-verse"/>
       <w:r>
         <w:t>Verse</w:t>
       </w:r>
-      <w:bookmarkEnd w:id="33"/>
+      <w:bookmarkEnd w:id="34"/>
     </w:p>
     <w:p>
       <w:r>
@@ -19836,11 +19807,11 @@
       <w:pPr>
         <w:pStyle w:val="Heading3"/>
       </w:pPr>
-      <w:bookmarkStart w:id="34" w:name="edition-text-verse-structure"/>
+      <w:bookmarkStart w:id="35" w:name="edition-text-verse-structure"/>
       <w:r>
         <w:t>Verse: Structure of the Collection</w:t>
       </w:r>
-      <w:bookmarkEnd w:id="34"/>
+      <w:bookmarkEnd w:id="35"/>
     </w:p>
     <w:p>
       <w:r>
@@ -20085,12 +20056,11 @@
       <w:pPr>
         <w:pStyle w:val="Heading3"/>
       </w:pPr>
-      <w:bookmarkStart w:id="35" w:name="edition-text-verse-lines"/>
-      <w:r>
-        <w:lastRenderedPageBreak/>
+      <w:bookmarkStart w:id="36" w:name="edition-text-verse-lines"/>
+      <w:r>
         <w:t>Verse: Structure of a Poem</w:t>
       </w:r>
-      <w:bookmarkEnd w:id="35"/>
+      <w:bookmarkEnd w:id="36"/>
     </w:p>
     <w:p>
       <w:pPr>
@@ -20416,11 +20386,11 @@
       <w:pPr>
         <w:pStyle w:val="Heading2"/>
       </w:pPr>
-      <w:bookmarkStart w:id="36" w:name="edition-text-foreign-languages"/>
+      <w:bookmarkStart w:id="37" w:name="edition-text-foreign-languages"/>
       <w:r>
         <w:t>Text in Languages Other than Latin</w:t>
       </w:r>
-      <w:bookmarkEnd w:id="36"/>
+      <w:bookmarkEnd w:id="37"/>
     </w:p>
     <w:p>
       <w:r>
@@ -20551,11 +20521,11 @@
       <w:pPr>
         <w:pStyle w:val="Heading2"/>
       </w:pPr>
-      <w:bookmarkStart w:id="37" w:name="edition-text-speech"/>
+      <w:bookmarkStart w:id="38" w:name="edition-text-speech"/>
       <w:r>
         <w:t>Speech</w:t>
       </w:r>
-      <w:bookmarkEnd w:id="37"/>
+      <w:bookmarkEnd w:id="38"/>
     </w:p>
     <w:p>
       <w:r>
@@ -20590,11 +20560,11 @@
       <w:pPr>
         <w:pStyle w:val="Heading3"/>
       </w:pPr>
-      <w:bookmarkStart w:id="38" w:name="edition-text-speech-direct-speech"/>
+      <w:bookmarkStart w:id="39" w:name="edition-text-speech-direct-speech"/>
       <w:r>
         <w:t>Direct Speech</w:t>
       </w:r>
-      <w:bookmarkEnd w:id="38"/>
+      <w:bookmarkEnd w:id="39"/>
     </w:p>
     <w:p>
       <w:r>
@@ -20629,7 +20599,6 @@
     </w:p>
     <w:p>
       <w:r>
-        <w:lastRenderedPageBreak/>
         <w:t>The following rules apply to the semantic markup of direct speech:</w:t>
       </w:r>
     </w:p>
@@ -20832,11 +20801,11 @@
       <w:pPr>
         <w:pStyle w:val="Heading3"/>
       </w:pPr>
-      <w:bookmarkStart w:id="39" w:name="edition-text-speech-dialogue"/>
+      <w:bookmarkStart w:id="40" w:name="edition-text-speech-dialogue"/>
       <w:r>
         <w:t>Dialogue</w:t>
       </w:r>
-      <w:bookmarkEnd w:id="39"/>
+      <w:bookmarkEnd w:id="40"/>
     </w:p>
     <w:p>
       <w:r>
@@ -20861,11 +20830,11 @@
       <w:pPr>
         <w:pStyle w:val="Heading4"/>
       </w:pPr>
-      <w:bookmarkStart w:id="40" w:name="edition-text-speech-dialogue-label"/>
+      <w:bookmarkStart w:id="41" w:name="edition-text-speech-dialogue-label"/>
       <w:r>
         <w:t>Labels</w:t>
       </w:r>
-      <w:bookmarkEnd w:id="40"/>
+      <w:bookmarkEnd w:id="41"/>
     </w:p>
     <w:p>
       <w:r>
@@ -21038,7 +21007,6 @@
         <w:pStyle w:val="Special"/>
       </w:pPr>
       <w:r>
-        <w:lastRenderedPageBreak/>
         <w:t>&lt;</w:t>
       </w:r>
       <w:r>
@@ -21958,7 +21926,6 @@
     </w:p>
     <w:p>
       <w:r>
-        <w:lastRenderedPageBreak/>
         <w:t>Note also the placement of &lt;</w:t>
       </w:r>
       <w:r>
@@ -21993,11 +21960,11 @@
       <w:pPr>
         <w:pStyle w:val="Heading4"/>
       </w:pPr>
-      <w:bookmarkStart w:id="41" w:name="edition-text-speech-dialogue-sp"/>
+      <w:bookmarkStart w:id="42" w:name="edition-text-speech-dialogue-sp"/>
       <w:r>
         <w:t>Semantic Markup of Speakers</w:t>
       </w:r>
-      <w:bookmarkEnd w:id="41"/>
+      <w:bookmarkEnd w:id="42"/>
     </w:p>
     <w:p>
       <w:r>
@@ -22667,9 +22634,6 @@
       </w:r>
       <w:r>
         <w:br/>
-      </w:r>
-      <w:r>
-        <w:lastRenderedPageBreak/>
         <w:t>   &lt;</w:t>
       </w:r>
       <w:r>
@@ -23123,11 +23087,11 @@
       <w:pPr>
         <w:pStyle w:val="Heading2"/>
       </w:pPr>
-      <w:bookmarkStart w:id="42" w:name="edition-text-quotation"/>
+      <w:bookmarkStart w:id="43" w:name="edition-text-quotation"/>
       <w:r>
         <w:t>Quotation of Literature</w:t>
       </w:r>
-      <w:bookmarkEnd w:id="42"/>
+      <w:bookmarkEnd w:id="43"/>
     </w:p>
     <w:p>
       <w:r>
@@ -23156,11 +23120,11 @@
       <w:pPr>
         <w:pStyle w:val="Heading2"/>
       </w:pPr>
-      <w:bookmarkStart w:id="43" w:name="edition-text-people"/>
+      <w:bookmarkStart w:id="44" w:name="edition-text-people"/>
       <w:r>
         <w:t>People</w:t>
       </w:r>
-      <w:bookmarkEnd w:id="43"/>
+      <w:bookmarkEnd w:id="44"/>
     </w:p>
     <w:p>
       <w:r>
@@ -23341,7 +23305,6 @@
         </w:numPr>
       </w:pPr>
       <w:r>
-        <w:lastRenderedPageBreak/>
         <w:t>&lt;</w:t>
       </w:r>
       <w:r>
@@ -24077,7 +24040,6 @@
     </w:p>
     <w:p>
       <w:r>
-        <w:lastRenderedPageBreak/>
         <w:t>This will cause the lemma and the variant(s) to be identified as names.</w:t>
       </w:r>
     </w:p>
@@ -24301,11 +24263,11 @@
       <w:pPr>
         <w:pStyle w:val="Heading2"/>
       </w:pPr>
-      <w:bookmarkStart w:id="44" w:name="edition-text-places"/>
+      <w:bookmarkStart w:id="45" w:name="edition-text-places"/>
       <w:r>
         <w:t>Places</w:t>
       </w:r>
-      <w:bookmarkEnd w:id="44"/>
+      <w:bookmarkEnd w:id="45"/>
     </w:p>
     <w:p>
       <w:r>
@@ -24748,9 +24710,6 @@
       </w:r>
       <w:r>
         <w:br/>
-      </w:r>
-      <w:r>
-        <w:lastRenderedPageBreak/>
         <w:t> &lt;/</w:t>
       </w:r>
       <w:r>
@@ -25165,11 +25124,11 @@
       <w:pPr>
         <w:pStyle w:val="Heading2"/>
       </w:pPr>
-      <w:bookmarkStart w:id="45" w:name="edition-text-symbols"/>
+      <w:bookmarkStart w:id="46" w:name="edition-text-symbols"/>
       <w:r>
         <w:t>Symbols Commonly Used in the Text of a Critical Edition</w:t>
       </w:r>
-      <w:bookmarkEnd w:id="45"/>
+      <w:bookmarkEnd w:id="46"/>
     </w:p>
     <w:p>
       <w:r>
@@ -25196,11 +25155,7 @@
     </w:p>
     <w:p>
       <w:r>
-        <w:t xml:space="preserve">Since most of the standard symbols usually have corresponding annotations in the critical apparatus, the encoding guidelines for many of them can be found in subsections of the </w:t>
-      </w:r>
-      <w:r>
-        <w:lastRenderedPageBreak/>
-        <w:t>guidelines for encoding entries in the critical apparatus. The following list identifies the symbols and points to the guidelines for encoding them:</w:t>
+        <w:t>Since most of the standard symbols usually have corresponding annotations in the critical apparatus, the encoding guidelines for many of them can be found in subsections of the guidelines for encoding entries in the critical apparatus. The following list identifies the symbols and points to the guidelines for encoding them:</w:t>
       </w:r>
     </w:p>
     <w:p>
@@ -25244,7 +25199,7 @@
       <w:r>
         <w:t xml:space="preserve">ạḅc̣ḍ = </w:t>
       </w:r>
-      <w:hyperlink r:id="rId29">
+      <w:hyperlink w:anchor="edition-text-uncertain-characters">
         <w:r>
           <w:rPr>
             <w:rStyle w:val="Hyperlink"/>
@@ -25498,11 +25453,11 @@
       <w:pPr>
         <w:pStyle w:val="Heading3"/>
       </w:pPr>
-      <w:bookmarkStart w:id="46" w:name="edition-text-abbreviation-expansion"/>
+      <w:bookmarkStart w:id="47" w:name="edition-text-abbreviation-expansion"/>
       <w:r>
         <w:t>Expansion of Abbreviation</w:t>
       </w:r>
-      <w:bookmarkEnd w:id="46"/>
+      <w:bookmarkEnd w:id="47"/>
     </w:p>
     <w:p>
       <w:r>
@@ -25911,9 +25866,6 @@
       </w:r>
       <w:r>
         <w:br/>
-      </w:r>
-      <w:r>
-        <w:lastRenderedPageBreak/>
         <w:t> &lt;/</w:t>
       </w:r>
       <w:r>
@@ -26136,11 +26088,11 @@
       <w:pPr>
         <w:pStyle w:val="Heading3"/>
       </w:pPr>
-      <w:bookmarkStart w:id="47" w:name="edition-text-ambiguous-characters"/>
+      <w:bookmarkStart w:id="48" w:name="edition-text-ambiguous-characters"/>
       <w:r>
         <w:t>Ambiguous Characters</w:t>
       </w:r>
-      <w:bookmarkEnd w:id="47"/>
+      <w:bookmarkEnd w:id="48"/>
     </w:p>
     <w:p>
       <w:r>
@@ -26326,11 +26278,11 @@
       <w:pPr>
         <w:pStyle w:val="Heading3"/>
       </w:pPr>
-      <w:bookmarkStart w:id="48" w:name="edition-text-lacunae"/>
+      <w:bookmarkStart w:id="49" w:name="edition-text-lacunae"/>
       <w:r>
         <w:t>Lacunae</w:t>
       </w:r>
-      <w:bookmarkEnd w:id="48"/>
+      <w:bookmarkEnd w:id="49"/>
     </w:p>
     <w:p>
       <w:r>
@@ -26388,7 +26340,6 @@
     </w:p>
     <w:p>
       <w:r>
-        <w:lastRenderedPageBreak/>
         <w:t xml:space="preserve">For example, an undetermined amount of text is missing from all witnesses at the end of 3.8.4 of Julius Caesar's de Bello Civili. </w:t>
       </w:r>
       <w:r>
@@ -26571,11 +26522,11 @@
       <w:pPr>
         <w:pStyle w:val="Heading1"/>
       </w:pPr>
-      <w:bookmarkStart w:id="49" w:name="apparatus-fontium"/>
+      <w:bookmarkStart w:id="50" w:name="apparatus-fontium"/>
       <w:r>
         <w:t>Apparatus Fontium</w:t>
       </w:r>
-      <w:bookmarkEnd w:id="49"/>
+      <w:bookmarkEnd w:id="50"/>
     </w:p>
     <w:p>
       <w:r>
@@ -26781,7 +26732,6 @@
     </w:p>
     <w:p>
       <w:r>
-        <w:lastRenderedPageBreak/>
         <w:t xml:space="preserve">Macrobius’                         Saturnalia 3.16.1–5 has examples of block quotations of prose and verse texts, and an inline quotation of a prose text. Note that it is also an example of </w:t>
       </w:r>
       <w:r>
@@ -27522,7 +27472,6 @@
         <w:pStyle w:val="Special"/>
       </w:pPr>
       <w:r>
-        <w:lastRenderedPageBreak/>
         <w:t>&lt;</w:t>
       </w:r>
       <w:r>
@@ -27904,11 +27853,11 @@
       <w:pPr>
         <w:pStyle w:val="Heading1"/>
       </w:pPr>
-      <w:bookmarkStart w:id="50" w:name="parallel-passages"/>
+      <w:bookmarkStart w:id="51" w:name="parallel-passages"/>
       <w:r>
         <w:t>Parallel Passages</w:t>
       </w:r>
-      <w:bookmarkEnd w:id="50"/>
+      <w:bookmarkEnd w:id="51"/>
     </w:p>
     <w:p>
       <w:r>
@@ -28095,7 +28044,6 @@
         </w:numPr>
       </w:pPr>
       <w:r>
-        <w:lastRenderedPageBreak/>
         <w:t>&lt;</w:t>
       </w:r>
       <w:r>
@@ -29039,9 +28987,6 @@
       </w:r>
       <w:r>
         <w:br/>
-      </w:r>
-      <w:r>
-        <w:lastRenderedPageBreak/>
         <w:t>     … Arar fluvius Galliae fluens in Rhodanum&lt;/</w:t>
       </w:r>
       <w:r>
@@ -29448,17 +29393,17 @@
       <w:pPr>
         <w:pStyle w:val="Heading1"/>
       </w:pPr>
-      <w:bookmarkStart w:id="51" w:name="apparatus-criticus"/>
+      <w:bookmarkStart w:id="52" w:name="apparatus-criticus"/>
       <w:r>
         <w:t>Apparatus Criticus</w:t>
       </w:r>
-      <w:bookmarkEnd w:id="51"/>
+      <w:bookmarkEnd w:id="52"/>
     </w:p>
     <w:p>
       <w:r>
         <w:t xml:space="preserve">This section provides models for handling the different kinds of entries that occur in an apparatus criticus. It uses the terminology, elements, and attributes of the TEI’s module </w:t>
       </w:r>
-      <w:hyperlink r:id="rId30">
+      <w:hyperlink r:id="rId29">
         <w:r>
           <w:rPr>
             <w:rStyle w:val="Hyperlink"/>
@@ -29542,11 +29487,11 @@
       <w:pPr>
         <w:pStyle w:val="Heading2"/>
       </w:pPr>
-      <w:bookmarkStart w:id="52" w:name="apparatus-criticus-concepts-definitions"/>
+      <w:bookmarkStart w:id="53" w:name="apparatus-criticus-concepts-definitions"/>
       <w:r>
         <w:t>Concepts and Definitions</w:t>
       </w:r>
-      <w:bookmarkEnd w:id="52"/>
+      <w:bookmarkEnd w:id="53"/>
     </w:p>
     <w:p>
       <w:r>
@@ -29555,7 +29500,6 @@
     </w:p>
     <w:p>
       <w:r>
-        <w:lastRenderedPageBreak/>
         <w:t>It is important to emphasize that a critical apparatus reflects an editor's judgment about what is and is not important for supporting the argument advanced by the edition. Accordingly, the amount of information included in the critical apparatus depends on the method and aims of the editor. Although these guidelines make it possible to include every reading from every possible source, editors should bear in mind that manuscript collations, notes, and other data can be made available to readers as ancillary materials associated with an LDLT edition. Editors should consult with LDLT staff and the editorial board regarding format and storage of ancillary materials.</w:t>
       </w:r>
     </w:p>
@@ -29568,7 +29512,7 @@
       </w:r>
     </w:p>
     <w:p>
-      <w:bookmarkStart w:id="53" w:name="reading"/>
+      <w:bookmarkStart w:id="54" w:name="reading"/>
       <w:r>
         <w:t xml:space="preserve">A critical edition contains two types of </w:t>
       </w:r>
@@ -29581,10 +29525,10 @@
       <w:r>
         <w:t>: lemma and variant.</w:t>
       </w:r>
-      <w:bookmarkEnd w:id="53"/>
-    </w:p>
-    <w:p>
-      <w:bookmarkStart w:id="54" w:name="lemma"/>
+      <w:bookmarkEnd w:id="54"/>
+    </w:p>
+    <w:p>
+      <w:bookmarkStart w:id="55" w:name="lemma"/>
       <w:r>
         <w:t xml:space="preserve">A </w:t>
       </w:r>
@@ -29615,10 +29559,10 @@
       <w:r>
         <w:t>) of a critical edition is made up of lemmata.</w:t>
       </w:r>
-      <w:bookmarkEnd w:id="54"/>
-    </w:p>
-    <w:p>
-      <w:bookmarkStart w:id="55" w:name="variant"/>
+      <w:bookmarkEnd w:id="55"/>
+    </w:p>
+    <w:p>
+      <w:bookmarkStart w:id="56" w:name="variant"/>
       <w:r>
         <w:t xml:space="preserve">A </w:t>
       </w:r>
@@ -29631,10 +29575,10 @@
       <w:r>
         <w:t xml:space="preserve"> is a word or phrase (or absence thereof) judged by the editor to be unsatisfactory for linguistic and/or stylistic reasons, but of interest for establishing the text. This type of reading is a “variant” insofar as it varies from what the editor has judged to be the lemma. A variant reading may be attested by a manuscript or it may be a conjecture or the result of a correction. By default in LDLT editions, variant readings are displayed or printed in the apparatus criticus. In digital versions, variants can be swapped into the edition text in real time so that readers may judge the merits of variant readings for themselves.</w:t>
       </w:r>
-      <w:bookmarkEnd w:id="55"/>
-    </w:p>
-    <w:p>
-      <w:bookmarkStart w:id="56" w:name="emendation"/>
+      <w:bookmarkEnd w:id="56"/>
+    </w:p>
+    <w:p>
+      <w:bookmarkStart w:id="57" w:name="emendation"/>
       <w:r>
         <w:t xml:space="preserve">An </w:t>
       </w:r>
@@ -29647,10 +29591,10 @@
       <w:r>
         <w:t xml:space="preserve"> is a reading expressly proposed by some person (possibly the editor) and accepted by the editor into the main text of an edition.</w:t>
       </w:r>
-      <w:bookmarkEnd w:id="56"/>
-    </w:p>
-    <w:p>
-      <w:bookmarkStart w:id="57" w:name="conjecture"/>
+      <w:bookmarkEnd w:id="57"/>
+    </w:p>
+    <w:p>
+      <w:bookmarkStart w:id="58" w:name="conjecture"/>
       <w:r>
         <w:t xml:space="preserve">A </w:t>
       </w:r>
@@ -29663,7 +29607,7 @@
       <w:r>
         <w:t xml:space="preserve"> is a reading expressly proposed by some person (possibly the editor) and determined by an editor to be of interest in establishing the text, but not to be printed in the main text of the edition.</w:t>
       </w:r>
-      <w:bookmarkEnd w:id="57"/>
+      <w:bookmarkEnd w:id="58"/>
     </w:p>
     <w:p>
       <w:r>
@@ -29677,7 +29621,7 @@
         </w:rPr>
         <w:t>Correction</w:t>
       </w:r>
-      <w:bookmarkStart w:id="58" w:name="correction"/>
+      <w:bookmarkStart w:id="59" w:name="correction"/>
       <w:r>
         <w:t xml:space="preserve"> describes any attempt by the original copyist or some other hand to alter a witness’ reading, regardless of whether the result of the correction matches the lemma of the current edition. It is a matter of perspective whether the result of a correction is “correct.” For more information, see the section “</w:t>
       </w:r>
@@ -29699,15 +29643,11 @@
       <w:r>
         <w:t>”.</w:t>
       </w:r>
-      <w:bookmarkEnd w:id="58"/>
-    </w:p>
-    <w:p>
-      <w:r>
-        <w:t xml:space="preserve">Opinions can differ from editor to editor about what the “correct” reading is, which is why having more than one critical edition of a text is not necessarily redundant. Similarly, copyists </w:t>
-      </w:r>
-      <w:r>
-        <w:lastRenderedPageBreak/>
-        <w:t>and other users of manuscripts have their own idea of what the “correct” reading is. The original copyist might notice a slip of the pen in his own work and correct it. A later hand might correct a mistake missed by the copyist. Another reader comparing two manuscripts might “correct” one of them based on the other’s reading. In these cases and others, the motivation is to correct what is perceived to be incorrect. For all of these reasons, “correction” is used in these guidelines to refer to an attempt to alter existing text so that it conforms to some perceived standard, whether or not that standard matches the editor’s view of what the correct reading is.</w:t>
+      <w:bookmarkEnd w:id="59"/>
+    </w:p>
+    <w:p>
+      <w:r>
+        <w:t>Opinions can differ from editor to editor about what the “correct” reading is, which is why having more than one critical edition of a text is not necessarily redundant. Similarly, copyists and other users of manuscripts have their own idea of what the “correct” reading is. The original copyist might notice a slip of the pen in his own work and correct it. A later hand might correct a mistake missed by the copyist. Another reader comparing two manuscripts might “correct” one of them based on the other’s reading. In these cases and others, the motivation is to correct what is perceived to be incorrect. For all of these reasons, “correction” is used in these guidelines to refer to an attempt to alter existing text so that it conforms to some perceived standard, whether or not that standard matches the editor’s view of what the correct reading is.</w:t>
       </w:r>
     </w:p>
     <w:p>
@@ -29748,11 +29688,11 @@
       </w:r>
     </w:p>
     <w:p>
-      <w:bookmarkStart w:id="59" w:name="hands"/>
+      <w:bookmarkStart w:id="60" w:name="hands"/>
       <w:r>
         <w:t>The physical object referred to as a manuscript is not by itself a witness. Rather, it preserves a record of the activities of the copyist(s), rubricator(s), corrector(s), and/or other annotator(s) who wrote on its pages, each of whom might be a witness to a different exemplar. At the very least, they represent different perceptions of the same exemplar. By synecdoche, those people are referred to as “hands.” (These hands are not to be confused with the drawings of hands, known as manicules, that sometimes appear in the margins of manuscripts to point out passages of interest.) A manuscript’s hands are represented in a critical edition by superscript numerals appended to its siglum. A change in number, however, does not necessarily indicate a change of person. For example, the copyist and corrector might be one and the same person, but it can be important to distinguish them, since they represent different views and experiences of the text.</w:t>
       </w:r>
-      <w:bookmarkEnd w:id="59"/>
+      <w:bookmarkEnd w:id="60"/>
     </w:p>
     <w:p>
       <w:r>
@@ -29838,7 +29778,6 @@
         </w:numPr>
       </w:pPr>
       <w:r>
-        <w:lastRenderedPageBreak/>
         <w:t>siglum without a superscript number (“hand zero”) = the original copyist.</w:t>
       </w:r>
     </w:p>
@@ -29973,11 +29912,11 @@
       <w:pPr>
         <w:pStyle w:val="Heading3"/>
       </w:pPr>
-      <w:bookmarkStart w:id="60" w:name="apparatus-criticus-concepts-definitions-"/>
+      <w:bookmarkStart w:id="61" w:name="apparatus-criticus-concepts-definitions-"/>
       <w:r>
         <w:t>Order</w:t>
       </w:r>
-      <w:bookmarkEnd w:id="60"/>
+      <w:bookmarkEnd w:id="61"/>
     </w:p>
     <w:p>
       <w:r>
@@ -30012,11 +29951,11 @@
       <w:pPr>
         <w:pStyle w:val="Heading2"/>
       </w:pPr>
-      <w:bookmarkStart w:id="61" w:name="apparatus-criticus-specs"/>
+      <w:bookmarkStart w:id="62" w:name="apparatus-criticus-specs"/>
       <w:r>
         <w:t>Encoding Specifications for the Apparatus Criticus</w:t>
       </w:r>
-      <w:bookmarkEnd w:id="61"/>
+      <w:bookmarkEnd w:id="62"/>
     </w:p>
     <w:p>
       <w:r>
@@ -30043,7 +29982,7 @@
       <w:r>
         <w:t>&gt;</w:t>
       </w:r>
-      <w:bookmarkStart w:id="62" w:name="app"/>
+      <w:bookmarkStart w:id="63" w:name="app"/>
       <w:r>
         <w:t xml:space="preserve"> (apparatus entry) contains the lemma and readings for a single entry in the apparatus criticus. It is possible to nest one &lt;</w:t>
       </w:r>
@@ -30065,7 +30004,7 @@
       <w:r>
         <w:t>&gt;, if necessary.</w:t>
       </w:r>
-      <w:bookmarkEnd w:id="62"/>
+      <w:bookmarkEnd w:id="63"/>
     </w:p>
     <w:p>
       <w:pPr>
@@ -30076,7 +30015,6 @@
         </w:numPr>
       </w:pPr>
       <w:r>
-        <w:lastRenderedPageBreak/>
         <w:t>&lt;</w:t>
       </w:r>
       <w:r>
@@ -30088,7 +30026,7 @@
       <w:r>
         <w:t>&gt;</w:t>
       </w:r>
-      <w:bookmarkStart w:id="63" w:name="lem"/>
+      <w:bookmarkStart w:id="64" w:name="lem"/>
       <w:r>
         <w:t xml:space="preserve"> (lemma) contains a reading judged by the editor to be authentic, or as close as possible to it. This type of reading constitutes the text of the </w:t>
       </w:r>
@@ -30110,7 +30048,7 @@
       <w:r>
         <w:t xml:space="preserve"> (i.e., when first opened) of an LDLT edition’s text. A lemma may be an absence of text, if the editor has reason to doubt the merit of the extant readings.</w:t>
       </w:r>
-      <w:bookmarkEnd w:id="63"/>
+      <w:bookmarkEnd w:id="64"/>
     </w:p>
     <w:p>
       <w:pPr>
@@ -30132,11 +30070,11 @@
       <w:r>
         <w:t>&gt;</w:t>
       </w:r>
-      <w:bookmarkStart w:id="64" w:name="rdg"/>
+      <w:bookmarkStart w:id="65" w:name="rdg"/>
       <w:r>
         <w:t xml:space="preserve"> (reading) contains text (or absence of text) witnessed by a manuscript or found in an early printed edition (where it is not expressly proposed), but judged by the editor to be unsatisfactory or corrupt for linguistic and/or stylistic reasons. This text is initially in the apparatus criticus, but it may be swapped with the lemma in the LDLT viewer.</w:t>
       </w:r>
-      <w:bookmarkEnd w:id="64"/>
+      <w:bookmarkEnd w:id="65"/>
     </w:p>
     <w:p>
       <w:pPr>
@@ -30152,7 +30090,7 @@
         </w:rPr>
         <w:t>@wit</w:t>
       </w:r>
-      <w:bookmarkStart w:id="65" w:name="wit-att"/>
+      <w:bookmarkStart w:id="66" w:name="wit-att"/>
       <w:r>
         <w:t xml:space="preserve"> (witness) contains machine-readable sigla for any manuscript(s) (or manuscript hands) or early printed edition(s) (esp. without an apparatus or commentary, so-called </w:t>
       </w:r>
@@ -30166,7 +30104,7 @@
       <w:r>
         <w:t>).</w:t>
       </w:r>
-      <w:bookmarkEnd w:id="65"/>
+      <w:bookmarkEnd w:id="66"/>
     </w:p>
     <w:p>
       <w:pPr>
@@ -30182,11 +30120,11 @@
         </w:rPr>
         <w:t>@source</w:t>
       </w:r>
-      <w:bookmarkStart w:id="66" w:name="source-att"/>
+      <w:bookmarkStart w:id="67" w:name="source-att"/>
       <w:r>
         <w:t xml:space="preserve"> (source) contains machine-readable sigla for any printed edition(s) or other scholarly work(s) (e.g., article, textual note, commentary) addressing an aspect of the text.</w:t>
       </w:r>
-      <w:bookmarkEnd w:id="66"/>
+      <w:bookmarkEnd w:id="67"/>
     </w:p>
     <w:p>
       <w:pPr>
@@ -30253,11 +30191,11 @@
       <w:r>
         <w:t>&gt;</w:t>
       </w:r>
-      <w:bookmarkStart w:id="67" w:name="wit"/>
+      <w:bookmarkStart w:id="68" w:name="wit"/>
       <w:r>
         <w:t xml:space="preserve"> contains general information about a reading or a group of witnesses.</w:t>
       </w:r>
-      <w:bookmarkEnd w:id="67"/>
+      <w:bookmarkEnd w:id="68"/>
     </w:p>
     <w:p>
       <w:pPr>
@@ -30279,7 +30217,7 @@
       <w:r>
         <w:t>&gt;</w:t>
       </w:r>
-      <w:bookmarkStart w:id="68" w:name="witDetail"/>
+      <w:bookmarkStart w:id="69" w:name="witDetail"/>
       <w:r>
         <w:t xml:space="preserve"> (witness detail) contains information about a particular witness (</w:t>
       </w:r>
@@ -30337,7 +30275,7 @@
       <w:r>
         <w:t>.</w:t>
       </w:r>
-      <w:bookmarkEnd w:id="68"/>
+      <w:bookmarkEnd w:id="69"/>
     </w:p>
     <w:p>
       <w:pPr>
@@ -30359,11 +30297,11 @@
       <w:r>
         <w:t>&gt;</w:t>
       </w:r>
-      <w:bookmarkStart w:id="69" w:name="note"/>
+      <w:bookmarkStart w:id="70" w:name="note"/>
       <w:r>
         <w:t xml:space="preserve"> (note) contains editorial comments, bibliographical references, or other information pertaining to the apparatus entry.</w:t>
       </w:r>
-      <w:bookmarkEnd w:id="69"/>
+      <w:bookmarkEnd w:id="70"/>
     </w:p>
     <w:p>
       <w:r>
@@ -30374,7 +30312,7 @@
       <w:r>
         <w:t xml:space="preserve">In the </w:t>
       </w:r>
-      <w:hyperlink r:id="rId31">
+      <w:hyperlink r:id="rId30">
         <w:r>
           <w:rPr>
             <w:rStyle w:val="Hyperlink"/>
@@ -30433,12 +30371,11 @@
       <w:pPr>
         <w:pStyle w:val="Heading2"/>
       </w:pPr>
-      <w:bookmarkStart w:id="70" w:name="apparatus-criticus-basic-entry"/>
-      <w:r>
-        <w:lastRenderedPageBreak/>
+      <w:bookmarkStart w:id="71" w:name="apparatus-criticus-basic-entry"/>
+      <w:r>
         <w:t>Basic Reporting of a Variant Reading</w:t>
       </w:r>
-      <w:bookmarkEnd w:id="70"/>
+      <w:bookmarkEnd w:id="71"/>
     </w:p>
     <w:p>
       <w:r>
@@ -30878,9 +30815,6 @@
       </w:r>
       <w:r>
         <w:br/>
-      </w:r>
-      <w:r>
-        <w:lastRenderedPageBreak/>
         <w:t>&lt;!-- text of variant reading goes here --&gt;</w:t>
       </w:r>
       <w:r>
@@ -31219,11 +31153,11 @@
       <w:pPr>
         <w:pStyle w:val="Heading3"/>
       </w:pPr>
-      <w:bookmarkStart w:id="71" w:name="apparatus-criticus-basic-entry-examples"/>
+      <w:bookmarkStart w:id="72" w:name="apparatus-criticus-basic-entry-examples"/>
       <w:r>
         <w:t>Examples of basic apparatus criticus entries</w:t>
       </w:r>
-      <w:bookmarkEnd w:id="71"/>
+      <w:bookmarkEnd w:id="72"/>
     </w:p>
     <w:p>
       <w:r>
@@ -31418,7 +31352,6 @@
         <w:pStyle w:val="Special"/>
       </w:pPr>
       <w:r>
-        <w:lastRenderedPageBreak/>
         <w:t>&lt;</w:t>
       </w:r>
       <w:r>
@@ -31638,11 +31571,11 @@
       <w:pPr>
         <w:pStyle w:val="Heading2"/>
       </w:pPr>
-      <w:bookmarkStart w:id="72" w:name="apparatus-criticus-basic-entry-cross-ele"/>
+      <w:bookmarkStart w:id="73" w:name="apparatus-criticus-basic-entry-cross-ele"/>
       <w:r>
         <w:t>Apparatus Entries That Cross Structural Boundaries</w:t>
       </w:r>
-      <w:bookmarkEnd w:id="72"/>
+      <w:bookmarkEnd w:id="73"/>
     </w:p>
     <w:p>
       <w:r>
@@ -32084,12 +32017,11 @@
       <w:pPr>
         <w:pStyle w:val="Heading2"/>
       </w:pPr>
-      <w:bookmarkStart w:id="73" w:name="apparatus-criticus-multiple-entries"/>
-      <w:r>
-        <w:lastRenderedPageBreak/>
+      <w:bookmarkStart w:id="74" w:name="apparatus-criticus-multiple-entries"/>
+      <w:r>
         <w:t>Variations on Readings in a Group of Witnesses/Sources</w:t>
       </w:r>
-      <w:bookmarkEnd w:id="73"/>
+      <w:bookmarkEnd w:id="74"/>
     </w:p>
     <w:p>
       <w:r>
@@ -32379,11 +32311,11 @@
       <w:pPr>
         <w:pStyle w:val="Heading2"/>
       </w:pPr>
-      <w:bookmarkStart w:id="74" w:name="apparatus-criticus-catch-all-references"/>
+      <w:bookmarkStart w:id="75" w:name="apparatus-criticus-catch-all-references"/>
       <w:r>
         <w:t>Use of Catch-all References in the Critical Apparatus</w:t>
       </w:r>
-      <w:bookmarkEnd w:id="74"/>
+      <w:bookmarkEnd w:id="75"/>
     </w:p>
     <w:p>
       <w:r>
@@ -32687,9 +32619,6 @@
       </w:r>
       <w:r>
         <w:br/>
-      </w:r>
-      <w:r>
-        <w:lastRenderedPageBreak/>
         <w:t> &lt;</w:t>
       </w:r>
       <w:r>
@@ -32817,11 +32746,11 @@
       <w:pPr>
         <w:pStyle w:val="Heading2"/>
       </w:pPr>
-      <w:bookmarkStart w:id="75" w:name="apparatus-criticus-omission"/>
+      <w:bookmarkStart w:id="76" w:name="apparatus-criticus-omission"/>
       <w:r>
         <w:t>Omission</w:t>
       </w:r>
-      <w:bookmarkEnd w:id="75"/>
+      <w:bookmarkEnd w:id="76"/>
     </w:p>
     <w:p>
       <w:r>
@@ -32950,11 +32879,11 @@
       <w:pPr>
         <w:pStyle w:val="Heading3"/>
       </w:pPr>
-      <w:bookmarkStart w:id="76" w:name="apparatus-criticus-omission-text"/>
+      <w:bookmarkStart w:id="77" w:name="apparatus-criticus-omission-text"/>
       <w:r>
         <w:t>Omission of a Letter or Letters, Words, Phrases, or Lines</w:t>
       </w:r>
-      <w:bookmarkEnd w:id="76"/>
+      <w:bookmarkEnd w:id="77"/>
     </w:p>
     <w:p>
       <w:r>
@@ -33159,7 +33088,6 @@
         <w:pStyle w:val="Special"/>
       </w:pPr>
       <w:r>
-        <w:lastRenderedPageBreak/>
         <w:t>&lt;</w:t>
       </w:r>
       <w:r>
@@ -33300,11 +33228,11 @@
       <w:pPr>
         <w:pStyle w:val="Heading3"/>
       </w:pPr>
-      <w:bookmarkStart w:id="77" w:name="apparatus-criticus-omission-known-loss-c"/>
+      <w:bookmarkStart w:id="78" w:name="apparatus-criticus-omission-known-loss-c"/>
       <w:r>
         <w:t>Known Amount Of Characters Lost</w:t>
       </w:r>
-      <w:bookmarkEnd w:id="77"/>
+      <w:bookmarkEnd w:id="78"/>
     </w:p>
     <w:p>
       <w:r>
@@ -33842,12 +33770,11 @@
       <w:pPr>
         <w:pStyle w:val="Heading2"/>
       </w:pPr>
-      <w:bookmarkStart w:id="78" w:name="apparatus-criticus-gaps"/>
-      <w:r>
-        <w:lastRenderedPageBreak/>
+      <w:bookmarkStart w:id="79" w:name="apparatus-criticus-gaps"/>
+      <w:r>
         <w:t>Gaps in Witnesses</w:t>
       </w:r>
-      <w:bookmarkEnd w:id="78"/>
+      <w:bookmarkEnd w:id="79"/>
     </w:p>
     <w:p>
       <w:r>
@@ -33876,7 +33803,7 @@
       <w:r>
         <w:t>The use of the term "lacuna" here is likely to cause confusion. The TEI Guidelines (</w:t>
       </w:r>
-      <w:hyperlink r:id="rId32" w:anchor="TCAPMI">
+      <w:hyperlink r:id="rId31" w:anchor="TCAPMI">
         <w:r>
           <w:rPr>
             <w:rStyle w:val="Hyperlink"/>
@@ -34329,11 +34256,11 @@
       <w:pPr>
         <w:pStyle w:val="Heading2"/>
       </w:pPr>
-      <w:bookmarkStart w:id="79" w:name="apparatus-criticus-fragmentary-witnesses"/>
+      <w:bookmarkStart w:id="80" w:name="apparatus-criticus-fragmentary-witnesses"/>
       <w:r>
         <w:t>Fragmentary Witnesses</w:t>
       </w:r>
-      <w:bookmarkEnd w:id="79"/>
+      <w:bookmarkEnd w:id="80"/>
     </w:p>
     <w:p>
       <w:r>
@@ -34423,7 +34350,6 @@
         <w:pStyle w:val="Special"/>
       </w:pPr>
       <w:r>
-        <w:lastRenderedPageBreak/>
         <w:t>&lt;</w:t>
       </w:r>
       <w:r>
@@ -34740,11 +34666,11 @@
       <w:pPr>
         <w:pStyle w:val="Heading2"/>
       </w:pPr>
-      <w:bookmarkStart w:id="80" w:name="apparatus-criticus-addition-witness"/>
+      <w:bookmarkStart w:id="81" w:name="apparatus-criticus-addition-witness"/>
       <w:r>
         <w:t>Addition of Text in a Witness</w:t>
       </w:r>
-      <w:bookmarkEnd w:id="80"/>
+      <w:bookmarkEnd w:id="81"/>
     </w:p>
     <w:p>
       <w:r>
@@ -34778,11 +34704,11 @@
       <w:pPr>
         <w:pStyle w:val="Heading3"/>
       </w:pPr>
-      <w:bookmarkStart w:id="81" w:name="apparatus-criticus-addition-witness-pros"/>
+      <w:bookmarkStart w:id="82" w:name="apparatus-criticus-addition-witness-pros"/>
       <w:r>
         <w:t>Addition: Prose Description</w:t>
       </w:r>
-      <w:bookmarkEnd w:id="81"/>
+      <w:bookmarkEnd w:id="82"/>
     </w:p>
     <w:p>
       <w:r>
@@ -35024,11 +34950,11 @@
       <w:pPr>
         <w:pStyle w:val="Heading3"/>
       </w:pPr>
-      <w:bookmarkStart w:id="82" w:name="apparatus-criticus-addition-witness-sema"/>
+      <w:bookmarkStart w:id="83" w:name="apparatus-criticus-addition-witness-sema"/>
       <w:r>
         <w:t>Addition: Semantic Markup</w:t>
       </w:r>
-      <w:bookmarkEnd w:id="82"/>
+      <w:bookmarkEnd w:id="83"/>
     </w:p>
     <w:p>
       <w:r>
@@ -35053,7 +34979,6 @@
         </w:numPr>
       </w:pPr>
       <w:r>
-        <w:lastRenderedPageBreak/>
         <w:t>&lt;</w:t>
       </w:r>
       <w:r>
@@ -35389,11 +35314,11 @@
       <w:pPr>
         <w:pStyle w:val="Heading2"/>
       </w:pPr>
-      <w:bookmarkStart w:id="83" w:name="apparatus-criticus-deletion-witness"/>
+      <w:bookmarkStart w:id="84" w:name="apparatus-criticus-deletion-witness"/>
       <w:r>
         <w:t>Deletion in a Witness</w:t>
       </w:r>
-      <w:bookmarkEnd w:id="83"/>
+      <w:bookmarkEnd w:id="84"/>
     </w:p>
     <w:p>
       <w:r>
@@ -35455,11 +35380,11 @@
       <w:pPr>
         <w:pStyle w:val="Heading3"/>
       </w:pPr>
-      <w:bookmarkStart w:id="84" w:name="apparatus-criticus-deletion-prose"/>
+      <w:bookmarkStart w:id="85" w:name="apparatus-criticus-deletion-prose"/>
       <w:r>
         <w:t>Deletion: Prose Description</w:t>
       </w:r>
-      <w:bookmarkEnd w:id="84"/>
+      <w:bookmarkEnd w:id="85"/>
     </w:p>
     <w:p>
       <w:r>
@@ -35724,9 +35649,6 @@
       </w:r>
       <w:r>
         <w:br/>
-      </w:r>
-      <w:r>
-        <w:lastRenderedPageBreak/>
         <w:t> &lt;/</w:t>
       </w:r>
       <w:r>
@@ -35795,11 +35717,11 @@
       <w:pPr>
         <w:pStyle w:val="Heading3"/>
       </w:pPr>
-      <w:bookmarkStart w:id="85" w:name="apparatus-criticus-deletion-semantic"/>
+      <w:bookmarkStart w:id="86" w:name="apparatus-criticus-deletion-semantic"/>
       <w:r>
         <w:t>Deletion: Semantic Markup</w:t>
       </w:r>
-      <w:bookmarkEnd w:id="85"/>
+      <w:bookmarkEnd w:id="86"/>
     </w:p>
     <w:p>
       <w:r>
@@ -36307,11 +36229,11 @@
       <w:pPr>
         <w:pStyle w:val="Heading3"/>
       </w:pPr>
-      <w:bookmarkStart w:id="86" w:name="apparatus-criticus-illegible-characters-"/>
+      <w:bookmarkStart w:id="87" w:name="apparatus-criticus-illegible-characters-"/>
       <w:r>
         <w:t>Illegible Characters, Quantity Unknown</w:t>
       </w:r>
-      <w:bookmarkEnd w:id="86"/>
+      <w:bookmarkEnd w:id="87"/>
     </w:p>
     <w:p>
       <w:r>
@@ -36542,12 +36464,11 @@
       <w:pPr>
         <w:pStyle w:val="Heading3"/>
       </w:pPr>
-      <w:bookmarkStart w:id="87" w:name="apparatus-criticus-transposition"/>
-      <w:r>
-        <w:lastRenderedPageBreak/>
+      <w:bookmarkStart w:id="88" w:name="apparatus-criticus-transposition"/>
+      <w:r>
         <w:t>Transpositions</w:t>
       </w:r>
-      <w:bookmarkEnd w:id="87"/>
+      <w:bookmarkEnd w:id="88"/>
     </w:p>
     <w:p>
       <w:r>
@@ -36698,11 +36619,11 @@
       <w:pPr>
         <w:pStyle w:val="Heading4"/>
       </w:pPr>
-      <w:bookmarkStart w:id="88" w:name="apparatus-criticus-transposition-prose-d"/>
+      <w:bookmarkStart w:id="89" w:name="apparatus-criticus-transposition-prose-d"/>
       <w:r>
         <w:t>Transposition: Prose Description</w:t>
       </w:r>
-      <w:bookmarkEnd w:id="88"/>
+      <w:bookmarkEnd w:id="89"/>
     </w:p>
     <w:p>
       <w:r>
@@ -37177,9 +37098,6 @@
       </w:r>
       <w:r>
         <w:br/>
-      </w:r>
-      <w:r>
-        <w:lastRenderedPageBreak/>
         <w:t> &lt;/</w:t>
       </w:r>
       <w:r>
@@ -37512,11 +37430,11 @@
       <w:pPr>
         <w:pStyle w:val="Heading4"/>
       </w:pPr>
-      <w:bookmarkStart w:id="89" w:name="apparatus-criticus-transposition-semanti"/>
+      <w:bookmarkStart w:id="90" w:name="apparatus-criticus-transposition-semanti"/>
       <w:r>
         <w:t>Transposition: Semantic Encoding</w:t>
       </w:r>
-      <w:bookmarkEnd w:id="89"/>
+      <w:bookmarkEnd w:id="90"/>
     </w:p>
     <w:p>
       <w:r>
@@ -38107,11 +38025,7 @@
         <w:t>@exclude</w:t>
       </w:r>
       <w:r>
-        <w:t xml:space="preserve"> ensures that lines 41–42 will never be displayed in two places at once. When the lemma (i.e., Wilamowitz’ emendation) is displayed in the edition text, lines 41–42 will follow </w:t>
-      </w:r>
-      <w:r>
-        <w:lastRenderedPageBreak/>
-        <w:t>line 36. When the reading that has lines 41–42 following line 40 is selected for display, Wilamowitz’ emendation will be excluded from the display.</w:t>
+        <w:t xml:space="preserve"> ensures that lines 41–42 will never be displayed in two places at once. When the lemma (i.e., Wilamowitz’ emendation) is displayed in the edition text, lines 41–42 will follow line 36. When the reading that has lines 41–42 following line 40 is selected for display, Wilamowitz’ emendation will be excluded from the display.</w:t>
       </w:r>
     </w:p>
     <w:p>
@@ -38783,9 +38697,6 @@
       </w:r>
       <w:r>
         <w:br/>
-      </w:r>
-      <w:r>
-        <w:lastRenderedPageBreak/>
         <w:t>  &lt;</w:t>
       </w:r>
       <w:r>
@@ -39158,11 +39069,11 @@
       <w:pPr>
         <w:pStyle w:val="Heading3"/>
       </w:pPr>
-      <w:bookmarkStart w:id="90" w:name="apparatus-criticus-connected-readings"/>
+      <w:bookmarkStart w:id="91" w:name="apparatus-criticus-connected-readings"/>
       <w:r>
         <w:t>Connected Readings</w:t>
       </w:r>
-      <w:bookmarkEnd w:id="90"/>
+      <w:bookmarkEnd w:id="91"/>
     </w:p>
     <w:p>
       <w:r>
@@ -39255,7 +39166,6 @@
         <w:pStyle w:val="Special"/>
       </w:pPr>
       <w:r>
-        <w:lastRenderedPageBreak/>
         <w:t>&lt;</w:t>
       </w:r>
       <w:r>
@@ -39554,11 +39464,11 @@
       <w:pPr>
         <w:pStyle w:val="Heading3"/>
       </w:pPr>
-      <w:bookmarkStart w:id="91" w:name="apparatus-criticus-correction"/>
+      <w:bookmarkStart w:id="92" w:name="apparatus-criticus-correction"/>
       <w:r>
         <w:t>Corrections</w:t>
       </w:r>
-      <w:bookmarkEnd w:id="91"/>
+      <w:bookmarkEnd w:id="92"/>
     </w:p>
     <w:p>
       <w:r>
@@ -39615,11 +39525,11 @@
       <w:pPr>
         <w:pStyle w:val="Heading4"/>
       </w:pPr>
-      <w:bookmarkStart w:id="92" w:name="apparatus-criticus-correction-as-metadat"/>
+      <w:bookmarkStart w:id="93" w:name="apparatus-criticus-correction-as-metadat"/>
       <w:r>
         <w:t>Correction as Metadata</w:t>
       </w:r>
-      <w:bookmarkEnd w:id="92"/>
+      <w:bookmarkEnd w:id="93"/>
     </w:p>
     <w:p>
       <w:r>
@@ -39729,7 +39639,6 @@
         </w:numPr>
       </w:pPr>
       <w:r>
-        <w:lastRenderedPageBreak/>
         <w:t>a reading.</w:t>
       </w:r>
     </w:p>
@@ -39832,11 +39741,11 @@
       <w:pPr>
         <w:pStyle w:val="Heading4"/>
       </w:pPr>
-      <w:bookmarkStart w:id="93" w:name="apparatus-criticus-correction-specs"/>
+      <w:bookmarkStart w:id="94" w:name="apparatus-criticus-correction-specs"/>
       <w:r>
         <w:t>Correction: Specifications</w:t>
       </w:r>
-      <w:bookmarkEnd w:id="93"/>
+      <w:bookmarkEnd w:id="94"/>
     </w:p>
     <w:p>
       <w:r>
@@ -39954,11 +39863,7 @@
         <w:t>witDetail</w:t>
       </w:r>
       <w:r>
-        <w:t xml:space="preserve">&gt; with this type is self-closing, the LDLT reader will insert "(a.c.)" after </w:t>
-      </w:r>
-      <w:r>
-        <w:lastRenderedPageBreak/>
-        <w:t xml:space="preserve">the siglum for the witness designated in </w:t>
+        <w:t xml:space="preserve">&gt; with this type is self-closing, the LDLT reader will insert "(a.c.)" after the siglum for the witness designated in </w:t>
       </w:r>
       <w:r>
         <w:rPr>
@@ -40055,21 +39960,21 @@
       <w:pPr>
         <w:pStyle w:val="Heading4"/>
       </w:pPr>
-      <w:bookmarkStart w:id="94" w:name="apparatus-criticus-correction-examples"/>
+      <w:bookmarkStart w:id="95" w:name="apparatus-criticus-correction-examples"/>
       <w:r>
         <w:t>Correction: Examples</w:t>
       </w:r>
-      <w:bookmarkEnd w:id="94"/>
+      <w:bookmarkEnd w:id="95"/>
     </w:p>
     <w:p>
       <w:pPr>
         <w:pStyle w:val="Heading5"/>
       </w:pPr>
-      <w:bookmarkStart w:id="95" w:name="apparatus-criticus-correction-examples-1"/>
+      <w:bookmarkStart w:id="96" w:name="apparatus-criticus-correction-examples-1"/>
       <w:r>
         <w:t>Example 1</w:t>
       </w:r>
-      <w:bookmarkEnd w:id="95"/>
+      <w:bookmarkEnd w:id="96"/>
     </w:p>
     <w:p>
       <w:r>
@@ -40324,11 +40229,11 @@
       <w:pPr>
         <w:pStyle w:val="Heading5"/>
       </w:pPr>
-      <w:bookmarkStart w:id="96" w:name="apparatus-criticus-correction-examples-2"/>
+      <w:bookmarkStart w:id="97" w:name="apparatus-criticus-correction-examples-2"/>
       <w:r>
         <w:t>Example 2</w:t>
       </w:r>
-      <w:bookmarkEnd w:id="96"/>
+      <w:bookmarkEnd w:id="97"/>
     </w:p>
     <w:p>
       <w:r>
@@ -40412,7 +40317,6 @@
     </w:p>
     <w:p>
       <w:r>
-        <w:lastRenderedPageBreak/>
         <w:t>As in the first example, the encoding for the prose method and the semantic markup method are identical:</w:t>
       </w:r>
     </w:p>
@@ -40666,11 +40570,11 @@
       <w:pPr>
         <w:pStyle w:val="Heading5"/>
       </w:pPr>
-      <w:bookmarkStart w:id="97" w:name="apparatus-criticus-correction-examples-3"/>
+      <w:bookmarkStart w:id="98" w:name="apparatus-criticus-correction-examples-3"/>
       <w:r>
         <w:t>Example 3</w:t>
       </w:r>
-      <w:bookmarkEnd w:id="97"/>
+      <w:bookmarkEnd w:id="98"/>
     </w:p>
     <w:p>
       <w:r>
@@ -41220,7 +41124,6 @@
         <w:pStyle w:val="Special"/>
       </w:pPr>
       <w:r>
-        <w:lastRenderedPageBreak/>
         <w:t>&lt;</w:t>
       </w:r>
       <w:r>
@@ -41655,11 +41558,11 @@
       <w:pPr>
         <w:pStyle w:val="Heading5"/>
       </w:pPr>
-      <w:bookmarkStart w:id="98" w:name="apparatus-criticus-correction-examples-4"/>
+      <w:bookmarkStart w:id="99" w:name="apparatus-criticus-correction-examples-4"/>
       <w:r>
         <w:t>Example 4</w:t>
       </w:r>
-      <w:bookmarkEnd w:id="98"/>
+      <w:bookmarkEnd w:id="99"/>
     </w:p>
     <w:p>
       <w:r>
@@ -42196,7 +42099,6 @@
         <w:pStyle w:val="Heading3"/>
       </w:pPr>
       <w:r>
-        <w:lastRenderedPageBreak/>
         <w:t>Conjecture and Emendation</w:t>
       </w:r>
     </w:p>
@@ -42850,9 +42752,6 @@
       </w:r>
       <w:r>
         <w:br/>
-      </w:r>
-      <w:r>
-        <w:lastRenderedPageBreak/>
         <w:t>  &lt;</w:t>
       </w:r>
       <w:r>
@@ -43711,7 +43610,6 @@
         <w:pStyle w:val="Heading4"/>
       </w:pPr>
       <w:r>
-        <w:lastRenderedPageBreak/>
         <w:t>Editorial Addition and Deletion</w:t>
       </w:r>
     </w:p>
@@ -43786,13 +43684,7 @@
         <w:fldChar w:fldCharType="separate"/>
       </w:r>
       <w:r>
-        <w:t xml:space="preserve">OCT of Caesar's De Bello          </w:t>
-      </w:r>
-      <w:r>
-        <w:t xml:space="preserve"> </w:t>
-      </w:r>
-      <w:r>
-        <w:t xml:space="preserve">  Civili</w:t>
+        <w:t>OCT of Caesar's De Bello             Civili</w:t>
       </w:r>
       <w:r>
         <w:fldChar w:fldCharType="end"/>
@@ -44381,9 +44273,6 @@
       </w:r>
       <w:r>
         <w:br/>
-      </w:r>
-      <w:r>
-        <w:lastRenderedPageBreak/>
         <w:t>     2.41.6&lt;/</w:t>
       </w:r>
       <w:r>
@@ -44905,9 +44794,6 @@
       </w:r>
       <w:r>
         <w:br/>
-      </w:r>
-      <w:r>
-        <w:lastRenderedPageBreak/>
         <w:t> &lt;/</w:t>
       </w:r>
       <w:r>
@@ -45132,11 +45018,11 @@
       <w:pPr>
         <w:pStyle w:val="Heading3"/>
       </w:pPr>
-      <w:bookmarkStart w:id="99" w:name="apparatus-criticus-conjecture-and-emenda"/>
+      <w:bookmarkStart w:id="100" w:name="apparatus-criticus-conjecture-and-emenda"/>
       <w:r>
         <w:t>Conjectured Lacunae</w:t>
       </w:r>
-      <w:bookmarkEnd w:id="99"/>
+      <w:bookmarkEnd w:id="100"/>
     </w:p>
     <w:p>
       <w:r>
@@ -45464,11 +45350,7 @@
         <w:fldChar w:fldCharType="end"/>
       </w:r>
       <w:r>
-        <w:t xml:space="preserve"> argues that nine verses have been omitted by the copyist of the archetype of all manuscripts of Calpurnius Siculus' eclogues. He prints nine lines of equally </w:t>
-      </w:r>
-      <w:r>
-        <w:lastRenderedPageBreak/>
-        <w:t xml:space="preserve">spaced dots in the text, and he writes in the apparatus criticus, ‘u. 1–9 </w:t>
+        <w:t xml:space="preserve"> argues that nine verses have been omitted by the copyist of the archetype of all manuscripts of Calpurnius Siculus' eclogues. He prints nine lines of equally spaced dots in the text, and he writes in the apparatus criticus, ‘u. 1–9 </w:t>
       </w:r>
       <w:r>
         <w:rPr>
@@ -45682,11 +45564,11 @@
       <w:pPr>
         <w:pStyle w:val="Heading2"/>
       </w:pPr>
-      <w:bookmarkStart w:id="100" w:name="apparatus-criticus-crux"/>
+      <w:bookmarkStart w:id="101" w:name="apparatus-criticus-crux"/>
       <w:r>
         <w:t>Crux</w:t>
       </w:r>
-      <w:bookmarkEnd w:id="100"/>
+      <w:bookmarkEnd w:id="101"/>
     </w:p>
     <w:p>
       <w:r>
@@ -46127,9 +46009,6 @@
       </w:r>
       <w:r>
         <w:br/>
-      </w:r>
-      <w:r>
-        <w:lastRenderedPageBreak/>
         <w:t>    &lt;/</w:t>
       </w:r>
       <w:r>
@@ -46423,11 +46302,11 @@
       <w:pPr>
         <w:pStyle w:val="Heading2"/>
       </w:pPr>
-      <w:bookmarkStart w:id="101" w:name="apparatus-criticus-analysis"/>
+      <w:bookmarkStart w:id="102" w:name="apparatus-criticus-analysis"/>
       <w:r>
         <w:t>Tagging Readings for Analysis</w:t>
       </w:r>
-      <w:bookmarkEnd w:id="101"/>
+      <w:bookmarkEnd w:id="102"/>
     </w:p>
     <w:p>
       <w:r>
@@ -46592,9 +46471,6 @@
       </w:r>
       <w:r>
         <w:br/>
-      </w:r>
-      <w:r>
-        <w:lastRenderedPageBreak/>
         <w:t> &lt;</w:t>
       </w:r>
       <w:r>
@@ -46802,11 +46678,11 @@
       <w:pPr>
         <w:pStyle w:val="Heading2"/>
       </w:pPr>
-      <w:bookmarkStart w:id="102" w:name="apparatus-criticus-editorial-notes"/>
+      <w:bookmarkStart w:id="103" w:name="apparatus-criticus-editorial-notes"/>
       <w:r>
         <w:t>Editorial Notes</w:t>
       </w:r>
-      <w:bookmarkEnd w:id="102"/>
+      <w:bookmarkEnd w:id="103"/>
     </w:p>
     <w:p>
       <w:r>
@@ -46873,11 +46749,11 @@
       <w:pPr>
         <w:pStyle w:val="Heading1"/>
       </w:pPr>
-      <w:bookmarkStart w:id="103" w:name="textual-commentary"/>
+      <w:bookmarkStart w:id="104" w:name="textual-commentary"/>
       <w:r>
         <w:t>Commentary</w:t>
       </w:r>
-      <w:bookmarkEnd w:id="103"/>
+      <w:bookmarkEnd w:id="104"/>
     </w:p>
     <w:p>
       <w:r>
@@ -47105,9 +46981,6 @@
       </w:r>
       <w:r>
         <w:br/>
-      </w:r>
-      <w:r>
-        <w:lastRenderedPageBreak/>
         <w:t>  &lt;</w:t>
       </w:r>
       <w:r>
@@ -47850,7 +47723,6 @@
         </w:numPr>
       </w:pPr>
       <w:r>
-        <w:lastRenderedPageBreak/>
         <w:t>The symbol ◊ after the note indicating further discussion is available in the textual commentary.</w:t>
       </w:r>
     </w:p>
@@ -47875,11 +47747,11 @@
       <w:pPr>
         <w:pStyle w:val="Heading1"/>
       </w:pPr>
-      <w:bookmarkStart w:id="104" w:name="works-cited"/>
+      <w:bookmarkStart w:id="105" w:name="works-cited"/>
       <w:r>
         <w:t>Works Cited</w:t>
       </w:r>
-      <w:bookmarkEnd w:id="104"/>
+      <w:bookmarkEnd w:id="105"/>
     </w:p>
     <w:p>
       <w:r>
@@ -47903,12 +47775,9 @@
         </w:numPr>
         <w:ind w:left="360" w:hanging="360"/>
       </w:pPr>
-      <w:bookmarkStart w:id="105" w:name="bazán-scots"/>
-      <w:r>
-        <w:t>Bazán, C., K. Emer</w:t>
-      </w:r>
-      <w:r>
-        <w:t xml:space="preserve">y, T. Noone, R. Plevano, A. Traver, eds. </w:t>
+      <w:bookmarkStart w:id="106" w:name="bazán-scots"/>
+      <w:r>
+        <w:t xml:space="preserve">Bazán, C., K. Emery, T. Noone, R. Plevano, A. Traver, eds. </w:t>
       </w:r>
       <w:r>
         <w:rPr>
@@ -47943,7 +47812,7 @@
       <w:r>
         <w:t>.</w:t>
       </w:r>
-      <w:bookmarkEnd w:id="105"/>
+      <w:bookmarkEnd w:id="106"/>
     </w:p>
     <w:p>
       <w:pPr>
@@ -47954,7 +47823,7 @@
         </w:numPr>
         <w:ind w:left="360" w:hanging="360"/>
       </w:pPr>
-      <w:bookmarkStart w:id="106" w:name="damon-caesar"/>
+      <w:bookmarkStart w:id="107" w:name="damon-caesar"/>
       <w:r>
         <w:t xml:space="preserve">Damon, C., ed. </w:t>
       </w:r>
@@ -47976,7 +47845,7 @@
       <w:r>
         <w:t>.</w:t>
       </w:r>
-      <w:bookmarkEnd w:id="106"/>
+      <w:bookmarkEnd w:id="107"/>
     </w:p>
     <w:p>
       <w:pPr>
@@ -47987,7 +47856,7 @@
         </w:numPr>
         <w:ind w:left="360" w:hanging="360"/>
       </w:pPr>
-      <w:bookmarkStart w:id="107" w:name="gelsomino-sequester"/>
+      <w:bookmarkStart w:id="108" w:name="gelsomino-sequester"/>
       <w:r>
         <w:t xml:space="preserve">Gelsomino, Remo, ed. </w:t>
       </w:r>
@@ -48009,7 +47878,7 @@
       <w:r>
         <w:t>.</w:t>
       </w:r>
-      <w:bookmarkEnd w:id="107"/>
+      <w:bookmarkEnd w:id="108"/>
     </w:p>
     <w:p>
       <w:pPr>
@@ -48020,7 +47889,7 @@
         </w:numPr>
         <w:ind w:left="360" w:hanging="360"/>
       </w:pPr>
-      <w:bookmarkStart w:id="108" w:name="giarratano-calpurnius"/>
+      <w:bookmarkStart w:id="109" w:name="giarratano-calpurnius"/>
       <w:r>
         <w:t xml:space="preserve">Giarratano, Caesar, ed. </w:t>
       </w:r>
@@ -48042,7 +47911,7 @@
       <w:r>
         <w:t>.</w:t>
       </w:r>
-      <w:bookmarkEnd w:id="108"/>
+      <w:bookmarkEnd w:id="109"/>
     </w:p>
     <w:p>
       <w:pPr>
@@ -48053,7 +47922,7 @@
         </w:numPr>
         <w:ind w:left="360" w:hanging="360"/>
       </w:pPr>
-      <w:bookmarkStart w:id="109" w:name="hall-ovid"/>
+      <w:bookmarkStart w:id="110" w:name="hall-ovid"/>
       <w:r>
         <w:t xml:space="preserve">Hall, J. B., ed. </w:t>
       </w:r>
@@ -48075,7 +47944,7 @@
       <w:r>
         <w:t>.</w:t>
       </w:r>
-      <w:bookmarkEnd w:id="109"/>
+      <w:bookmarkEnd w:id="110"/>
     </w:p>
     <w:p>
       <w:pPr>
@@ -48086,7 +47955,7 @@
         </w:numPr>
         <w:ind w:left="360" w:hanging="360"/>
       </w:pPr>
-      <w:bookmarkStart w:id="110" w:name="kaster-macrobius"/>
+      <w:bookmarkStart w:id="111" w:name="kaster-macrobius"/>
       <w:r>
         <w:t xml:space="preserve">Kaster, Robert A., ed. </w:t>
       </w:r>
@@ -48108,7 +47977,7 @@
       <w:r>
         <w:t>.</w:t>
       </w:r>
-      <w:bookmarkEnd w:id="110"/>
+      <w:bookmarkEnd w:id="111"/>
     </w:p>
     <w:p>
       <w:pPr>
@@ -48119,7 +47988,7 @@
         </w:numPr>
         <w:ind w:left="360" w:hanging="360"/>
       </w:pPr>
-      <w:bookmarkStart w:id="111" w:name="kaster-suetonius"/>
+      <w:bookmarkStart w:id="112" w:name="kaster-suetonius"/>
       <w:r>
         <w:t xml:space="preserve">———, ed. </w:t>
       </w:r>
@@ -48141,7 +48010,7 @@
       <w:r>
         <w:t>.</w:t>
       </w:r>
-      <w:bookmarkEnd w:id="111"/>
+      <w:bookmarkEnd w:id="112"/>
     </w:p>
     <w:p>
       <w:pPr>
@@ -48152,7 +48021,7 @@
         </w:numPr>
         <w:ind w:left="360" w:hanging="360"/>
       </w:pPr>
-      <w:bookmarkStart w:id="112" w:name="lindsay-festus"/>
+      <w:bookmarkStart w:id="113" w:name="lindsay-festus"/>
       <w:r>
         <w:t xml:space="preserve">Lindsay, W. M., ed. </w:t>
       </w:r>
@@ -48174,7 +48043,7 @@
       <w:r>
         <w:t>.</w:t>
       </w:r>
-      <w:bookmarkEnd w:id="112"/>
+      <w:bookmarkEnd w:id="113"/>
     </w:p>
     <w:p>
       <w:pPr>
@@ -48185,7 +48054,7 @@
         </w:numPr>
         <w:ind w:left="360" w:hanging="360"/>
       </w:pPr>
-      <w:bookmarkStart w:id="113" w:name="tarrant-ovid"/>
+      <w:bookmarkStart w:id="114" w:name="tarrant-ovid"/>
       <w:r>
         <w:t xml:space="preserve">Tarrant, R. J., ed. </w:t>
       </w:r>
@@ -48207,7 +48076,7 @@
       <w:r>
         <w:t>.</w:t>
       </w:r>
-      <w:bookmarkEnd w:id="113"/>
+      <w:bookmarkEnd w:id="114"/>
     </w:p>
     <w:p>
       <w:pPr>
@@ -48218,7 +48087,7 @@
         </w:numPr>
         <w:ind w:left="360" w:hanging="360"/>
       </w:pPr>
-      <w:bookmarkStart w:id="114" w:name="verdiere-calpurnius"/>
+      <w:bookmarkStart w:id="115" w:name="verdiere-calpurnius"/>
       <w:r>
         <w:t xml:space="preserve">Verdière, Raoul, ed. </w:t>
       </w:r>
@@ -48240,14 +48109,13 @@
       <w:r>
         <w:t>.</w:t>
       </w:r>
-      <w:bookmarkEnd w:id="114"/>
+      <w:bookmarkEnd w:id="115"/>
     </w:p>
     <w:p>
       <w:pPr>
         <w:pStyle w:val="Heading2"/>
       </w:pPr>
       <w:r>
-        <w:lastRenderedPageBreak/>
         <w:t>Guidelines</w:t>
       </w:r>
     </w:p>
@@ -48260,7 +48128,7 @@
         </w:numPr>
         <w:ind w:left="360" w:hanging="360"/>
       </w:pPr>
-      <w:bookmarkStart w:id="115" w:name="EpiDoc"/>
+      <w:bookmarkStart w:id="116" w:name="EpiDoc"/>
       <w:r>
         <w:t xml:space="preserve">Elliott, Tom, Gabriel Bodard, Hugh Cayless et al. </w:t>
       </w:r>
@@ -48273,7 +48141,7 @@
       <w:r>
         <w:t xml:space="preserve">. Online material, available: </w:t>
       </w:r>
-      <w:hyperlink r:id="rId33">
+      <w:hyperlink r:id="rId32">
         <w:r>
           <w:rPr>
             <w:rStyle w:val="Hyperlink"/>
@@ -48284,7 +48152,7 @@
       <w:r>
         <w:t xml:space="preserve"> (2016-09-17).</w:t>
       </w:r>
-      <w:bookmarkEnd w:id="115"/>
+      <w:bookmarkEnd w:id="116"/>
     </w:p>
     <w:p>
       <w:pPr>
@@ -48295,7 +48163,7 @@
         </w:numPr>
         <w:ind w:left="360" w:hanging="360"/>
       </w:pPr>
-      <w:bookmarkStart w:id="116" w:name="xml-id"/>
+      <w:bookmarkStart w:id="117" w:name="xml-id"/>
       <w:r>
         <w:t xml:space="preserve">Marsh, Jonathan  Daniel Veillard, Norman Walsh. </w:t>
       </w:r>
@@ -48308,7 +48176,7 @@
       <w:r>
         <w:t xml:space="preserve">  , W3C Recommendation 9 September 2005  </w:t>
       </w:r>
-      <w:hyperlink r:id="rId34">
+      <w:hyperlink r:id="rId33">
         <w:r>
           <w:rPr>
             <w:rStyle w:val="Hyperlink"/>
@@ -48319,7 +48187,7 @@
       <w:r>
         <w:t xml:space="preserve"> (2016-09-17)</w:t>
       </w:r>
-      <w:bookmarkEnd w:id="116"/>
+      <w:bookmarkEnd w:id="117"/>
     </w:p>
     <w:p>
       <w:pPr>
@@ -48330,7 +48198,7 @@
         </w:numPr>
         <w:ind w:left="360" w:hanging="360"/>
       </w:pPr>
-      <w:bookmarkStart w:id="117" w:name="TEI"/>
+      <w:bookmarkStart w:id="118" w:name="TEI"/>
       <w:r>
         <w:t xml:space="preserve">TEI Consortium, eds. </w:t>
       </w:r>
@@ -48343,7 +48211,7 @@
       <w:r>
         <w:t xml:space="preserve">. Version 3.0.0. Last updated on 29th March 2016, revision 89ba24e. TEI Consortium. </w:t>
       </w:r>
-      <w:hyperlink r:id="rId35">
+      <w:hyperlink r:id="rId34">
         <w:r>
           <w:rPr>
             <w:rStyle w:val="Hyperlink"/>
@@ -48354,7 +48222,7 @@
       <w:r>
         <w:t xml:space="preserve"> (2016-09-17).</w:t>
       </w:r>
-      <w:bookmarkEnd w:id="117"/>
+      <w:bookmarkEnd w:id="118"/>
     </w:p>
     <w:p>
       <w:pPr>
@@ -48373,7 +48241,7 @@
         </w:numPr>
         <w:ind w:left="360" w:hanging="360"/>
       </w:pPr>
-      <w:bookmarkStart w:id="118" w:name="Chicago"/>
+      <w:bookmarkStart w:id="119" w:name="Chicago"/>
       <w:r>
         <w:t xml:space="preserve">University of Chicago Press Staff. </w:t>
       </w:r>
@@ -48392,7 +48260,7 @@
         </w:rPr>
         <w:t>2010</w:t>
       </w:r>
-      <w:bookmarkEnd w:id="118"/>
+      <w:bookmarkEnd w:id="119"/>
     </w:p>
     <w:p>
       <w:pPr>
@@ -48403,7 +48271,7 @@
         </w:numPr>
         <w:ind w:left="360" w:hanging="360"/>
       </w:pPr>
-      <w:bookmarkStart w:id="119" w:name="West"/>
+      <w:bookmarkStart w:id="120" w:name="West"/>
       <w:r>
         <w:t xml:space="preserve">West, M. L.  </w:t>
       </w:r>
@@ -48414,24 +48282,19 @@
         <w:t>Textual Criticism and Editorial Technique Applicable to Greek and Latin Texts</w:t>
       </w:r>
       <w:r>
-        <w:t>. Stuttgart: B. G. Teub</w:t>
-      </w:r>
-      <w:bookmarkStart w:id="120" w:name="_GoBack"/>
+        <w:t xml:space="preserve">. Stuttgart: B. G. Teubner, </w:t>
+      </w:r>
+      <w:r>
+        <w:rPr>
+          <w:rStyle w:val="date"/>
+        </w:rPr>
+        <w:t>1973</w:t>
+      </w:r>
+      <w:r>
+        <w:t>.</w:t>
+      </w:r>
       <w:bookmarkEnd w:id="120"/>
       <w:r>
-        <w:t xml:space="preserve">ner, </w:t>
-      </w:r>
-      <w:r>
-        <w:rPr>
-          <w:rStyle w:val="date"/>
-        </w:rPr>
-        <w:t>1973</w:t>
-      </w:r>
-      <w:r>
-        <w:t>.</w:t>
-      </w:r>
-      <w:bookmarkEnd w:id="119"/>
-      <w:r>
         <w:rPr>
           <w:lang w:val="en"/>
         </w:rPr>
@@ -48439,12 +48302,12 @@
       </w:r>
     </w:p>
     <w:sectPr>
-      <w:headerReference w:type="even" r:id="rId36"/>
-      <w:headerReference w:type="default" r:id="rId37"/>
-      <w:footerReference w:type="even" r:id="rId38"/>
-      <w:footerReference w:type="default" r:id="rId39"/>
-      <w:headerReference w:type="first" r:id="rId40"/>
-      <w:footerReference w:type="first" r:id="rId41"/>
+      <w:headerReference w:type="even" r:id="rId35"/>
+      <w:headerReference w:type="default" r:id="rId36"/>
+      <w:footerReference w:type="even" r:id="rId37"/>
+      <w:footerReference w:type="default" r:id="rId38"/>
+      <w:headerReference w:type="first" r:id="rId39"/>
+      <w:footerReference w:type="first" r:id="rId40"/>
       <w:pgSz w:w="11901" w:h="16817"/>
       <w:pgMar w:top="1440" w:right="1440" w:bottom="1440" w:left="1440" w:header="720" w:footer="720" w:gutter="0"/>
       <w:cols w:space="720"/>
@@ -48503,7 +48366,7 @@
       <w:rPr>
         <w:noProof/>
       </w:rPr>
-      <w:t>34</w:t>
+      <w:t>10</w:t>
     </w:r>
     <w:r>
       <w:rPr>
@@ -48546,7 +48409,7 @@
       <w:rPr>
         <w:noProof/>
       </w:rPr>
-      <w:t>33</w:t>
+      <w:t>11</w:t>
     </w:r>
     <w:r>
       <w:rPr>
@@ -50018,6 +49881,7 @@
   <w:style w:type="character" w:default="1" w:styleId="DefaultParagraphFont">
     <w:name w:val="Default Paragraph Font"/>
     <w:uiPriority w:val="1"/>
+    <w:semiHidden/>
     <w:unhideWhenUsed/>
   </w:style>
   <w:style w:type="table" w:default="1" w:styleId="TableNormal">
@@ -52011,6 +51875,7 @@
   <w:style w:type="character" w:default="1" w:styleId="DefaultParagraphFont">
     <w:name w:val="Default Paragraph Font"/>
     <w:uiPriority w:val="1"/>
+    <w:semiHidden/>
     <w:unhideWhenUsed/>
   </w:style>
   <w:style w:type="table" w:default="1" w:styleId="TableNormal">

</xml_diff>

<commit_message>
Updating versions to reflect master.
</commit_message>
<xml_diff>
--- a/LDLT-Guidelines.docx
+++ b/LDLT-Guidelines.docx
@@ -30,7 +30,18 @@
     </w:p>
     <w:p>
       <w:r>
-        <w:t>Cynthia Damon (University of Pennsylvania) and Robert Kaster (Princeton University) read and commented on the guidelines from their perspectives as editors of critical texts. Their insights into the methods and practice of textual criticism, particularly with regard to terminology, have been invaluable. They also contributed pilot projects for use in evaluating and refining the encoding guidelines. Robert Kaster also devoted considerable time to developing the typology of variant readings in the section "</w:t>
+        <w:t xml:space="preserve">Cynthia Damon (University of Pennsylvania) and Robert Kaster (Princeton University) read and commented on the guidelines from their perspectives as editors of critical texts. Their insights into the methods and practice of textual criticism, particularly with regard to terminology, have been invaluable. They also contributed pilot projects for use in evaluating and refining the encoding guidelines. </w:t>
+      </w:r>
+      <w:r>
+        <w:t xml:space="preserve">In addition, </w:t>
+      </w:r>
+      <w:r>
+        <w:t xml:space="preserve">Robert Kaster </w:t>
+      </w:r>
+      <w:bookmarkStart w:id="1" w:name="_GoBack"/>
+      <w:bookmarkEnd w:id="1"/>
+      <w:r>
+        <w:t>devoted considerable time to developing the typology of variant readings in the section "</w:t>
       </w:r>
       <w:hyperlink r:id="rId8">
         <w:r>
@@ -172,12 +183,12 @@
       <w:pPr>
         <w:pStyle w:val="Heading1"/>
       </w:pPr>
-      <w:bookmarkStart w:id="1" w:name="Getting-started"/>
+      <w:bookmarkStart w:id="2" w:name="Getting-started"/>
       <w:r>
         <w:lastRenderedPageBreak/>
         <w:t>Getting Started</w:t>
       </w:r>
-      <w:bookmarkEnd w:id="1"/>
+      <w:bookmarkEnd w:id="2"/>
     </w:p>
     <w:p>
       <w:r>
@@ -327,11 +338,11 @@
       <w:pPr>
         <w:pStyle w:val="Heading1"/>
       </w:pPr>
-      <w:bookmarkStart w:id="2" w:name="LDLT-edition-structure"/>
+      <w:bookmarkStart w:id="3" w:name="LDLT-edition-structure"/>
       <w:r>
         <w:t>Structure of an LDLT Edition</w:t>
       </w:r>
-      <w:bookmarkEnd w:id="2"/>
+      <w:bookmarkEnd w:id="3"/>
     </w:p>
     <w:p>
       <w:r>
@@ -400,11 +411,11 @@
       <w:pPr>
         <w:pStyle w:val="Heading2"/>
       </w:pPr>
-      <w:bookmarkStart w:id="3" w:name="general-structure"/>
+      <w:bookmarkStart w:id="4" w:name="general-structure"/>
       <w:r>
         <w:t>General Structure of an LDLT Edition</w:t>
       </w:r>
-      <w:bookmarkEnd w:id="3"/>
+      <w:bookmarkEnd w:id="4"/>
     </w:p>
     <w:p>
       <w:r>
@@ -1494,11 +1505,11 @@
       <w:pPr>
         <w:pStyle w:val="Heading2"/>
       </w:pPr>
-      <w:bookmarkStart w:id="4" w:name="publication-details"/>
+      <w:bookmarkStart w:id="5" w:name="publication-details"/>
       <w:r>
         <w:t>Publication Details</w:t>
       </w:r>
-      <w:bookmarkEnd w:id="4"/>
+      <w:bookmarkEnd w:id="5"/>
     </w:p>
     <w:p>
       <w:r>
@@ -2032,11 +2043,11 @@
       <w:pPr>
         <w:pStyle w:val="Heading2"/>
       </w:pPr>
-      <w:bookmarkStart w:id="5" w:name="front-matter"/>
+      <w:bookmarkStart w:id="6" w:name="front-matter"/>
       <w:r>
         <w:t>Front Matter</w:t>
       </w:r>
-      <w:bookmarkEnd w:id="5"/>
+      <w:bookmarkEnd w:id="6"/>
     </w:p>
     <w:p>
       <w:r>
@@ -2113,11 +2124,11 @@
       <w:pPr>
         <w:pStyle w:val="Heading1"/>
       </w:pPr>
-      <w:bookmarkStart w:id="6" w:name="bibliography"/>
+      <w:bookmarkStart w:id="7" w:name="bibliography"/>
       <w:r>
         <w:t>Bibliography</w:t>
       </w:r>
-      <w:bookmarkEnd w:id="6"/>
+      <w:bookmarkEnd w:id="7"/>
     </w:p>
     <w:p>
       <w:r>
@@ -2143,7 +2154,7 @@
       </w:r>
     </w:p>
     <w:p>
-      <w:bookmarkStart w:id="7" w:name="zotero"/>
+      <w:bookmarkStart w:id="8" w:name="zotero"/>
       <w:r>
         <w:t xml:space="preserve">The bibliography is all the more useful as a tool if it is created and made available via </w:t>
       </w:r>
@@ -2158,17 +2169,17 @@
       <w:r>
         <w:t>, an open online resource for building and managing bibliographies. It is highly recommended, but not required, that all LDLT editions have a corresponding Zotero repository for their bibliography. Editors should consult with LDLT staff about setting up and sharing a Zotero repository.</w:t>
       </w:r>
-      <w:bookmarkEnd w:id="7"/>
+      <w:bookmarkEnd w:id="8"/>
     </w:p>
     <w:p>
       <w:pPr>
         <w:pStyle w:val="Heading2"/>
       </w:pPr>
-      <w:bookmarkStart w:id="8" w:name="bibliography-structure"/>
+      <w:bookmarkStart w:id="9" w:name="bibliography-structure"/>
       <w:r>
         <w:t>Structure of the Bibliography</w:t>
       </w:r>
-      <w:bookmarkEnd w:id="8"/>
+      <w:bookmarkEnd w:id="9"/>
     </w:p>
     <w:p>
       <w:r>
@@ -2308,11 +2319,11 @@
       <w:pPr>
         <w:pStyle w:val="Heading2"/>
       </w:pPr>
-      <w:bookmarkStart w:id="9" w:name="bibliography-terminology"/>
+      <w:bookmarkStart w:id="10" w:name="bibliography-terminology"/>
       <w:r>
         <w:t>Terminology: Witness and Source</w:t>
       </w:r>
-      <w:bookmarkEnd w:id="9"/>
+      <w:bookmarkEnd w:id="10"/>
     </w:p>
     <w:p>
       <w:r>
@@ -2385,11 +2396,11 @@
       <w:pPr>
         <w:pStyle w:val="Heading2"/>
       </w:pPr>
-      <w:bookmarkStart w:id="10" w:name="bibliography-sigla"/>
+      <w:bookmarkStart w:id="11" w:name="bibliography-sigla"/>
       <w:r>
         <w:t>Human- and Machine-Readable Sigla, Symbols, and Abbreviations</w:t>
       </w:r>
-      <w:bookmarkEnd w:id="10"/>
+      <w:bookmarkEnd w:id="11"/>
     </w:p>
     <w:p>
       <w:r>
@@ -2965,11 +2976,11 @@
               <w:pStyle w:val="Tabletext9"/>
               <w:jc w:val="left"/>
             </w:pPr>
-            <w:bookmarkStart w:id="11" w:name="stigma-siglum"/>
+            <w:bookmarkStart w:id="12" w:name="stigma-siglum"/>
             <w:r>
               <w:t>Ϛ (see note below)</w:t>
             </w:r>
-            <w:bookmarkEnd w:id="11"/>
+            <w:bookmarkEnd w:id="12"/>
           </w:p>
         </w:tc>
         <w:tc>
@@ -3211,7 +3222,7 @@
       <w:pPr>
         <w:pStyle w:val="teiquote"/>
       </w:pPr>
-      <w:bookmarkStart w:id="12" w:name="stigma-note"/>
+      <w:bookmarkStart w:id="13" w:name="stigma-note"/>
       <w:r>
         <w:t xml:space="preserve">Note that the lower-case character "stigma" (ϛ) is, for whatever reason, an illegal value for </w:t>
       </w:r>
@@ -3224,7 +3235,7 @@
       <w:r>
         <w:t>, so the upper-case character (Ϛ) must be used in its place.</w:t>
       </w:r>
-      <w:bookmarkEnd w:id="12"/>
+      <w:bookmarkEnd w:id="13"/>
     </w:p>
     <w:p>
       <w:r>
@@ -3285,11 +3296,11 @@
       <w:pPr>
         <w:pStyle w:val="Heading3"/>
       </w:pPr>
-      <w:bookmarkStart w:id="13" w:name="bibliography-sigla-catch-all"/>
+      <w:bookmarkStart w:id="14" w:name="bibliography-sigla-catch-all"/>
       <w:r>
         <w:t>Catch-all References</w:t>
       </w:r>
-      <w:bookmarkEnd w:id="13"/>
+      <w:bookmarkEnd w:id="14"/>
     </w:p>
     <w:p>
       <w:r>
@@ -3753,11 +3764,11 @@
       <w:pPr>
         <w:pStyle w:val="Heading2"/>
       </w:pPr>
-      <w:bookmarkStart w:id="14" w:name="bibliography-manuscripts"/>
+      <w:bookmarkStart w:id="15" w:name="bibliography-manuscripts"/>
       <w:r>
         <w:t>Manuscripts</w:t>
       </w:r>
-      <w:bookmarkEnd w:id="14"/>
+      <w:bookmarkEnd w:id="15"/>
     </w:p>
     <w:p>
       <w:r>
@@ -3793,11 +3804,11 @@
       <w:pPr>
         <w:pStyle w:val="Heading3"/>
       </w:pPr>
-      <w:bookmarkStart w:id="15" w:name="bibliography-manuscript-description"/>
+      <w:bookmarkStart w:id="16" w:name="bibliography-manuscript-description"/>
       <w:r>
         <w:t>Manuscript Description</w:t>
       </w:r>
-      <w:bookmarkEnd w:id="15"/>
+      <w:bookmarkEnd w:id="16"/>
     </w:p>
     <w:p>
       <w:r>
@@ -6399,9 +6410,6 @@
       </w:r>
       <w:r>
         <w:br/>
-      </w:r>
-      <w:r>
-        <w:lastRenderedPageBreak/>
         <w:t>    &lt;</w:t>
       </w:r>
       <w:r>
@@ -7207,9 +7215,6 @@
       </w:r>
       <w:r>
         <w:br/>
-      </w:r>
-      <w:r>
-        <w:lastRenderedPageBreak/>
         <w:t>             century&lt;/</w:t>
       </w:r>
       <w:r>
@@ -7300,11 +7305,11 @@
       <w:pPr>
         <w:pStyle w:val="Heading3"/>
       </w:pPr>
-      <w:bookmarkStart w:id="16" w:name="bibliography-manuscripts-families-archet"/>
+      <w:bookmarkStart w:id="17" w:name="bibliography-manuscripts-families-archet"/>
       <w:r>
         <w:t>Manuscript Families, Archetypes, and Hyparchetypes</w:t>
       </w:r>
-      <w:bookmarkEnd w:id="16"/>
+      <w:bookmarkEnd w:id="17"/>
     </w:p>
     <w:p>
       <w:r>
@@ -7351,11 +7356,11 @@
       <w:pPr>
         <w:pStyle w:val="Heading4"/>
       </w:pPr>
-      <w:bookmarkStart w:id="17" w:name="bibliography-manuscripts-families"/>
+      <w:bookmarkStart w:id="18" w:name="bibliography-manuscripts-families"/>
       <w:r>
         <w:t>Manuscript Families</w:t>
       </w:r>
-      <w:bookmarkEnd w:id="17"/>
+      <w:bookmarkEnd w:id="18"/>
     </w:p>
     <w:p>
       <w:r>
@@ -7595,11 +7600,11 @@
       <w:pPr>
         <w:pStyle w:val="Heading4"/>
       </w:pPr>
-      <w:bookmarkStart w:id="18" w:name="bibliography-manuscripts-hyparchetypes-a"/>
+      <w:bookmarkStart w:id="19" w:name="bibliography-manuscripts-hyparchetypes-a"/>
       <w:r>
         <w:t>Archetypes and Hyparchetypes</w:t>
       </w:r>
-      <w:bookmarkEnd w:id="18"/>
+      <w:bookmarkEnd w:id="19"/>
     </w:p>
     <w:p>
       <w:r>
@@ -7709,7 +7714,6 @@
         </w:numPr>
       </w:pPr>
       <w:r>
-        <w:lastRenderedPageBreak/>
         <w:t>α hyparchetypus codicum α</w:t>
       </w:r>
       <w:r>
@@ -8592,9 +8596,6 @@
       </w:r>
       <w:r>
         <w:br/>
-      </w:r>
-      <w:r>
-        <w:lastRenderedPageBreak/>
         <w:t>      &lt;</w:t>
       </w:r>
       <w:r>
@@ -8936,11 +8937,11 @@
       <w:pPr>
         <w:pStyle w:val="Heading2"/>
       </w:pPr>
-      <w:bookmarkStart w:id="19" w:name="bibliography-sources"/>
+      <w:bookmarkStart w:id="20" w:name="bibliography-sources"/>
       <w:r>
         <w:t>Sources</w:t>
       </w:r>
-      <w:bookmarkEnd w:id="19"/>
+      <w:bookmarkEnd w:id="20"/>
     </w:p>
     <w:p>
       <w:r>
@@ -9162,9 +9163,6 @@
       </w:r>
       <w:r>
         <w:br/>
-      </w:r>
-      <w:r>
-        <w:lastRenderedPageBreak/>
         <w:t>   1613.&lt;/</w:t>
       </w:r>
       <w:r>
@@ -9405,11 +9403,11 @@
       <w:pPr>
         <w:pStyle w:val="Heading3"/>
       </w:pPr>
-      <w:bookmarkStart w:id="20" w:name="bibliography-editions"/>
+      <w:bookmarkStart w:id="21" w:name="bibliography-editions"/>
       <w:r>
         <w:t>Editions</w:t>
       </w:r>
-      <w:bookmarkEnd w:id="20"/>
+      <w:bookmarkEnd w:id="21"/>
     </w:p>
     <w:p>
       <w:r>
@@ -9479,11 +9477,11 @@
       <w:pPr>
         <w:pStyle w:val="Heading4"/>
       </w:pPr>
-      <w:bookmarkStart w:id="21" w:name="bibliography-editions-early"/>
+      <w:bookmarkStart w:id="22" w:name="bibliography-editions-early"/>
       <w:r>
         <w:t>Early Editions</w:t>
       </w:r>
-      <w:bookmarkEnd w:id="21"/>
+      <w:bookmarkEnd w:id="22"/>
     </w:p>
     <w:p>
       <w:r>
@@ -9628,7 +9626,6 @@
         </w:numPr>
       </w:pPr>
       <w:r>
-        <w:lastRenderedPageBreak/>
         <w:t>&lt;</w:t>
       </w:r>
       <w:r>
@@ -10571,9 +10568,6 @@
       </w:r>
       <w:r>
         <w:br/>
-      </w:r>
-      <w:r>
-        <w:lastRenderedPageBreak/>
         <w:t>   &lt;</w:t>
       </w:r>
       <w:r>
@@ -11409,11 +11403,11 @@
       <w:pPr>
         <w:pStyle w:val="Heading4"/>
       </w:pPr>
-      <w:bookmarkStart w:id="22" w:name="bibliography-editions-modern"/>
+      <w:bookmarkStart w:id="23" w:name="bibliography-editions-modern"/>
       <w:r>
         <w:t>Modern Editions</w:t>
       </w:r>
-      <w:bookmarkEnd w:id="22"/>
+      <w:bookmarkEnd w:id="23"/>
     </w:p>
     <w:p>
       <w:r>
@@ -11549,7 +11543,6 @@
         </w:numPr>
       </w:pPr>
       <w:r>
-        <w:lastRenderedPageBreak/>
         <w:t>&lt;</w:t>
       </w:r>
       <w:r>
@@ -12615,11 +12608,7 @@
         <w:t>target</w:t>
       </w:r>
       <w:r>
-        <w:t>="https://books.google.com/books?id=JpJXAAAAcAAJ&amp;amp;pg=PA1#v=onepage&amp;</w:t>
-      </w:r>
-      <w:r>
-        <w:lastRenderedPageBreak/>
-        <w:t>amp;q&amp;amp;f=false"/&gt;.&lt;/</w:t>
+        <w:t>="https://books.google.com/books?id=JpJXAAAAcAAJ&amp;amp;pg=PA1#v=onepage&amp;amp;q&amp;amp;f=false"/&gt;.&lt;/</w:t>
       </w:r>
       <w:r>
         <w:rPr>
@@ -13811,9 +13800,6 @@
       </w:r>
       <w:r>
         <w:br/>
-      </w:r>
-      <w:r>
-        <w:lastRenderedPageBreak/>
         <w:t> &lt;/</w:t>
       </w:r>
       <w:r>
@@ -15006,11 +14992,7 @@
         <w:t>target</w:t>
       </w:r>
       <w:r>
-        <w:t>="https://books.google.com/books?id=CjUOAAAAYAAJ&amp;amp;pg=PA1#v=onepage&amp;</w:t>
-      </w:r>
-      <w:r>
-        <w:lastRenderedPageBreak/>
-        <w:t>amp;q&amp;amp;f=false"/&gt;</w:t>
+        <w:t>="https://books.google.com/books?id=CjUOAAAAYAAJ&amp;amp;pg=PA1#v=onepage&amp;amp;q&amp;amp;f=false"/&gt;</w:t>
       </w:r>
       <w:r>
         <w:br/>
@@ -16153,9 +16135,6 @@
       </w:r>
       <w:r>
         <w:br/>
-      </w:r>
-      <w:r>
-        <w:lastRenderedPageBreak/>
         <w:t>  &lt;</w:t>
       </w:r>
       <w:r>
@@ -16966,11 +16945,11 @@
       <w:pPr>
         <w:pStyle w:val="Heading3"/>
       </w:pPr>
-      <w:bookmarkStart w:id="23" w:name="bibliography-other"/>
+      <w:bookmarkStart w:id="24" w:name="bibliography-other"/>
       <w:r>
         <w:t>Other Sources</w:t>
       </w:r>
-      <w:bookmarkEnd w:id="23"/>
+      <w:bookmarkEnd w:id="24"/>
     </w:p>
     <w:p>
       <w:r>
@@ -17016,11 +16995,11 @@
       <w:pPr>
         <w:pStyle w:val="Heading4"/>
       </w:pPr>
-      <w:bookmarkStart w:id="24" w:name="bibliography-other-books"/>
+      <w:bookmarkStart w:id="25" w:name="bibliography-other-books"/>
       <w:r>
         <w:t>Books</w:t>
       </w:r>
-      <w:bookmarkEnd w:id="24"/>
+      <w:bookmarkEnd w:id="25"/>
     </w:p>
     <w:p>
       <w:r>
@@ -17036,7 +17015,6 @@
         </w:numPr>
       </w:pPr>
       <w:r>
-        <w:lastRenderedPageBreak/>
         <w:t>&lt;</w:t>
       </w:r>
       <w:r>
@@ -17505,11 +17483,11 @@
       <w:pPr>
         <w:pStyle w:val="Heading4"/>
       </w:pPr>
-      <w:bookmarkStart w:id="25" w:name="bibliography-other-articles"/>
+      <w:bookmarkStart w:id="26" w:name="bibliography-other-articles"/>
       <w:r>
         <w:t>Articles</w:t>
       </w:r>
-      <w:bookmarkEnd w:id="25"/>
+      <w:bookmarkEnd w:id="26"/>
     </w:p>
     <w:p>
       <w:r>
@@ -17617,7 +17595,6 @@
     </w:p>
     <w:p>
       <w:r>
-        <w:lastRenderedPageBreak/>
         <w:t>It is strongly recommended to encode more details:</w:t>
       </w:r>
     </w:p>
@@ -18131,11 +18108,11 @@
       <w:pPr>
         <w:pStyle w:val="Heading5"/>
       </w:pPr>
-      <w:bookmarkStart w:id="26" w:name="bibliography-other-articles-reviews"/>
+      <w:bookmarkStart w:id="27" w:name="bibliography-other-articles-reviews"/>
       <w:r>
         <w:t>Reviews</w:t>
       </w:r>
-      <w:bookmarkEnd w:id="26"/>
+      <w:bookmarkEnd w:id="27"/>
     </w:p>
     <w:p>
       <w:r>
@@ -18406,12 +18383,11 @@
       <w:pPr>
         <w:pStyle w:val="Heading3"/>
       </w:pPr>
-      <w:bookmarkStart w:id="27" w:name="bibliography-list-of-scholars"/>
-      <w:r>
-        <w:lastRenderedPageBreak/>
+      <w:bookmarkStart w:id="28" w:name="bibliography-list-of-scholars"/>
+      <w:r>
         <w:t>List of Scholars</w:t>
       </w:r>
-      <w:bookmarkEnd w:id="27"/>
+      <w:bookmarkEnd w:id="28"/>
     </w:p>
     <w:p>
       <w:r>
@@ -18962,12 +18938,11 @@
       <w:pPr>
         <w:pStyle w:val="Heading1"/>
       </w:pPr>
-      <w:bookmarkStart w:id="28" w:name="edition-text"/>
-      <w:r>
-        <w:lastRenderedPageBreak/>
+      <w:bookmarkStart w:id="29" w:name="edition-text"/>
+      <w:r>
         <w:t>Edition Text</w:t>
       </w:r>
-      <w:bookmarkEnd w:id="28"/>
+      <w:bookmarkEnd w:id="29"/>
     </w:p>
     <w:p>
       <w:r>
@@ -18980,11 +18955,11 @@
       </w:r>
     </w:p>
     <w:p>
-      <w:bookmarkStart w:id="29" w:name="initial-state"/>
+      <w:bookmarkStart w:id="30" w:name="initial-state"/>
       <w:r>
         <w:t>“Initial state” is an important phrase. Since the digital version of an LDLT allows readers to swap readings from the critical apparatus into the main text, it is possible to encounter many versions of the text in one viewing of it, but the official edition text in its default initial state (i.e., what is displayed when the edition is opened for the first time, with default settings) is the starting point for those interactions.</w:t>
       </w:r>
-      <w:bookmarkEnd w:id="29"/>
+      <w:bookmarkEnd w:id="30"/>
     </w:p>
     <w:p>
       <w:r>
@@ -18995,11 +18970,11 @@
       <w:pPr>
         <w:pStyle w:val="Heading2"/>
       </w:pPr>
-      <w:bookmarkStart w:id="30" w:name="edition-text-prose"/>
+      <w:bookmarkStart w:id="31" w:name="edition-text-prose"/>
       <w:r>
         <w:t>Prose</w:t>
       </w:r>
-      <w:bookmarkEnd w:id="30"/>
+      <w:bookmarkEnd w:id="31"/>
     </w:p>
     <w:p>
       <w:r>
@@ -19015,11 +18990,11 @@
       <w:pPr>
         <w:pStyle w:val="Heading3"/>
       </w:pPr>
-      <w:bookmarkStart w:id="31" w:name="edition-text-prose-structure"/>
+      <w:bookmarkStart w:id="32" w:name="edition-text-prose-structure"/>
       <w:r>
         <w:t>Prose: Structure of the Work</w:t>
       </w:r>
-      <w:bookmarkEnd w:id="31"/>
+      <w:bookmarkEnd w:id="32"/>
     </w:p>
     <w:p>
       <w:r>
@@ -19151,9 +19126,6 @@
       </w:r>
       <w:r>
         <w:br/>
-      </w:r>
-      <w:r>
-        <w:lastRenderedPageBreak/>
         <w:t> &lt;/</w:t>
       </w:r>
       <w:r>
@@ -19188,11 +19160,11 @@
       <w:pPr>
         <w:pStyle w:val="Heading3"/>
       </w:pPr>
-      <w:bookmarkStart w:id="32" w:name="edition-text-prose-paragraphs"/>
+      <w:bookmarkStart w:id="33" w:name="edition-text-prose-paragraphs"/>
       <w:r>
         <w:t>Prose: Structure of Paragraphs</w:t>
       </w:r>
-      <w:bookmarkEnd w:id="32"/>
+      <w:bookmarkEnd w:id="33"/>
     </w:p>
     <w:p>
       <w:r>
@@ -19715,7 +19687,6 @@
     </w:p>
     <w:p>
       <w:r>
-        <w:lastRenderedPageBreak/>
         <w:t>That text will be rendered as follows:</w:t>
       </w:r>
     </w:p>
@@ -19799,11 +19770,11 @@
       <w:pPr>
         <w:pStyle w:val="Heading2"/>
       </w:pPr>
-      <w:bookmarkStart w:id="33" w:name="edition-text-verse"/>
+      <w:bookmarkStart w:id="34" w:name="edition-text-verse"/>
       <w:r>
         <w:t>Verse</w:t>
       </w:r>
-      <w:bookmarkEnd w:id="33"/>
+      <w:bookmarkEnd w:id="34"/>
     </w:p>
     <w:p>
       <w:r>
@@ -19836,11 +19807,11 @@
       <w:pPr>
         <w:pStyle w:val="Heading3"/>
       </w:pPr>
-      <w:bookmarkStart w:id="34" w:name="edition-text-verse-structure"/>
+      <w:bookmarkStart w:id="35" w:name="edition-text-verse-structure"/>
       <w:r>
         <w:t>Verse: Structure of the Collection</w:t>
       </w:r>
-      <w:bookmarkEnd w:id="34"/>
+      <w:bookmarkEnd w:id="35"/>
     </w:p>
     <w:p>
       <w:r>
@@ -20085,12 +20056,11 @@
       <w:pPr>
         <w:pStyle w:val="Heading3"/>
       </w:pPr>
-      <w:bookmarkStart w:id="35" w:name="edition-text-verse-lines"/>
-      <w:r>
-        <w:lastRenderedPageBreak/>
+      <w:bookmarkStart w:id="36" w:name="edition-text-verse-lines"/>
+      <w:r>
         <w:t>Verse: Structure of a Poem</w:t>
       </w:r>
-      <w:bookmarkEnd w:id="35"/>
+      <w:bookmarkEnd w:id="36"/>
     </w:p>
     <w:p>
       <w:pPr>
@@ -20416,11 +20386,11 @@
       <w:pPr>
         <w:pStyle w:val="Heading2"/>
       </w:pPr>
-      <w:bookmarkStart w:id="36" w:name="edition-text-foreign-languages"/>
+      <w:bookmarkStart w:id="37" w:name="edition-text-foreign-languages"/>
       <w:r>
         <w:t>Text in Languages Other than Latin</w:t>
       </w:r>
-      <w:bookmarkEnd w:id="36"/>
+      <w:bookmarkEnd w:id="37"/>
     </w:p>
     <w:p>
       <w:r>
@@ -20551,11 +20521,11 @@
       <w:pPr>
         <w:pStyle w:val="Heading2"/>
       </w:pPr>
-      <w:bookmarkStart w:id="37" w:name="edition-text-speech"/>
+      <w:bookmarkStart w:id="38" w:name="edition-text-speech"/>
       <w:r>
         <w:t>Speech</w:t>
       </w:r>
-      <w:bookmarkEnd w:id="37"/>
+      <w:bookmarkEnd w:id="38"/>
     </w:p>
     <w:p>
       <w:r>
@@ -20590,11 +20560,11 @@
       <w:pPr>
         <w:pStyle w:val="Heading3"/>
       </w:pPr>
-      <w:bookmarkStart w:id="38" w:name="edition-text-speech-direct-speech"/>
+      <w:bookmarkStart w:id="39" w:name="edition-text-speech-direct-speech"/>
       <w:r>
         <w:t>Direct Speech</w:t>
       </w:r>
-      <w:bookmarkEnd w:id="38"/>
+      <w:bookmarkEnd w:id="39"/>
     </w:p>
     <w:p>
       <w:r>
@@ -20629,7 +20599,6 @@
     </w:p>
     <w:p>
       <w:r>
-        <w:lastRenderedPageBreak/>
         <w:t>The following rules apply to the semantic markup of direct speech:</w:t>
       </w:r>
     </w:p>
@@ -20832,11 +20801,11 @@
       <w:pPr>
         <w:pStyle w:val="Heading3"/>
       </w:pPr>
-      <w:bookmarkStart w:id="39" w:name="edition-text-speech-dialogue"/>
+      <w:bookmarkStart w:id="40" w:name="edition-text-speech-dialogue"/>
       <w:r>
         <w:t>Dialogue</w:t>
       </w:r>
-      <w:bookmarkEnd w:id="39"/>
+      <w:bookmarkEnd w:id="40"/>
     </w:p>
     <w:p>
       <w:r>
@@ -20861,11 +20830,11 @@
       <w:pPr>
         <w:pStyle w:val="Heading4"/>
       </w:pPr>
-      <w:bookmarkStart w:id="40" w:name="edition-text-speech-dialogue-label"/>
+      <w:bookmarkStart w:id="41" w:name="edition-text-speech-dialogue-label"/>
       <w:r>
         <w:t>Labels</w:t>
       </w:r>
-      <w:bookmarkEnd w:id="40"/>
+      <w:bookmarkEnd w:id="41"/>
     </w:p>
     <w:p>
       <w:r>
@@ -21038,7 +21007,6 @@
         <w:pStyle w:val="Special"/>
       </w:pPr>
       <w:r>
-        <w:lastRenderedPageBreak/>
         <w:t>&lt;</w:t>
       </w:r>
       <w:r>
@@ -21958,7 +21926,6 @@
     </w:p>
     <w:p>
       <w:r>
-        <w:lastRenderedPageBreak/>
         <w:t>Note also the placement of &lt;</w:t>
       </w:r>
       <w:r>
@@ -21993,11 +21960,11 @@
       <w:pPr>
         <w:pStyle w:val="Heading4"/>
       </w:pPr>
-      <w:bookmarkStart w:id="41" w:name="edition-text-speech-dialogue-sp"/>
+      <w:bookmarkStart w:id="42" w:name="edition-text-speech-dialogue-sp"/>
       <w:r>
         <w:t>Semantic Markup of Speakers</w:t>
       </w:r>
-      <w:bookmarkEnd w:id="41"/>
+      <w:bookmarkEnd w:id="42"/>
     </w:p>
     <w:p>
       <w:r>
@@ -22667,9 +22634,6 @@
       </w:r>
       <w:r>
         <w:br/>
-      </w:r>
-      <w:r>
-        <w:lastRenderedPageBreak/>
         <w:t>   &lt;</w:t>
       </w:r>
       <w:r>
@@ -23123,11 +23087,11 @@
       <w:pPr>
         <w:pStyle w:val="Heading2"/>
       </w:pPr>
-      <w:bookmarkStart w:id="42" w:name="edition-text-quotation"/>
+      <w:bookmarkStart w:id="43" w:name="edition-text-quotation"/>
       <w:r>
         <w:t>Quotation of Literature</w:t>
       </w:r>
-      <w:bookmarkEnd w:id="42"/>
+      <w:bookmarkEnd w:id="43"/>
     </w:p>
     <w:p>
       <w:r>
@@ -23156,11 +23120,11 @@
       <w:pPr>
         <w:pStyle w:val="Heading2"/>
       </w:pPr>
-      <w:bookmarkStart w:id="43" w:name="edition-text-people"/>
+      <w:bookmarkStart w:id="44" w:name="edition-text-people"/>
       <w:r>
         <w:t>People</w:t>
       </w:r>
-      <w:bookmarkEnd w:id="43"/>
+      <w:bookmarkEnd w:id="44"/>
     </w:p>
     <w:p>
       <w:r>
@@ -23341,7 +23305,6 @@
         </w:numPr>
       </w:pPr>
       <w:r>
-        <w:lastRenderedPageBreak/>
         <w:t>&lt;</w:t>
       </w:r>
       <w:r>
@@ -24077,7 +24040,6 @@
     </w:p>
     <w:p>
       <w:r>
-        <w:lastRenderedPageBreak/>
         <w:t>This will cause the lemma and the variant(s) to be identified as names.</w:t>
       </w:r>
     </w:p>
@@ -24301,11 +24263,11 @@
       <w:pPr>
         <w:pStyle w:val="Heading2"/>
       </w:pPr>
-      <w:bookmarkStart w:id="44" w:name="edition-text-places"/>
+      <w:bookmarkStart w:id="45" w:name="edition-text-places"/>
       <w:r>
         <w:t>Places</w:t>
       </w:r>
-      <w:bookmarkEnd w:id="44"/>
+      <w:bookmarkEnd w:id="45"/>
     </w:p>
     <w:p>
       <w:r>
@@ -24748,9 +24710,6 @@
       </w:r>
       <w:r>
         <w:br/>
-      </w:r>
-      <w:r>
-        <w:lastRenderedPageBreak/>
         <w:t> &lt;/</w:t>
       </w:r>
       <w:r>
@@ -25165,11 +25124,11 @@
       <w:pPr>
         <w:pStyle w:val="Heading2"/>
       </w:pPr>
-      <w:bookmarkStart w:id="45" w:name="edition-text-symbols"/>
+      <w:bookmarkStart w:id="46" w:name="edition-text-symbols"/>
       <w:r>
         <w:t>Symbols Commonly Used in the Text of a Critical Edition</w:t>
       </w:r>
-      <w:bookmarkEnd w:id="45"/>
+      <w:bookmarkEnd w:id="46"/>
     </w:p>
     <w:p>
       <w:r>
@@ -25196,11 +25155,7 @@
     </w:p>
     <w:p>
       <w:r>
-        <w:t xml:space="preserve">Since most of the standard symbols usually have corresponding annotations in the critical apparatus, the encoding guidelines for many of them can be found in subsections of the </w:t>
-      </w:r>
-      <w:r>
-        <w:lastRenderedPageBreak/>
-        <w:t>guidelines for encoding entries in the critical apparatus. The following list identifies the symbols and points to the guidelines for encoding them:</w:t>
+        <w:t>Since most of the standard symbols usually have corresponding annotations in the critical apparatus, the encoding guidelines for many of them can be found in subsections of the guidelines for encoding entries in the critical apparatus. The following list identifies the symbols and points to the guidelines for encoding them:</w:t>
       </w:r>
     </w:p>
     <w:p>
@@ -25244,7 +25199,7 @@
       <w:r>
         <w:t xml:space="preserve">ạḅc̣ḍ = </w:t>
       </w:r>
-      <w:hyperlink r:id="rId29">
+      <w:hyperlink w:anchor="edition-text-uncertain-characters">
         <w:r>
           <w:rPr>
             <w:rStyle w:val="Hyperlink"/>
@@ -25498,11 +25453,11 @@
       <w:pPr>
         <w:pStyle w:val="Heading3"/>
       </w:pPr>
-      <w:bookmarkStart w:id="46" w:name="edition-text-abbreviation-expansion"/>
+      <w:bookmarkStart w:id="47" w:name="edition-text-abbreviation-expansion"/>
       <w:r>
         <w:t>Expansion of Abbreviation</w:t>
       </w:r>
-      <w:bookmarkEnd w:id="46"/>
+      <w:bookmarkEnd w:id="47"/>
     </w:p>
     <w:p>
       <w:r>
@@ -25911,9 +25866,6 @@
       </w:r>
       <w:r>
         <w:br/>
-      </w:r>
-      <w:r>
-        <w:lastRenderedPageBreak/>
         <w:t> &lt;/</w:t>
       </w:r>
       <w:r>
@@ -26136,11 +26088,11 @@
       <w:pPr>
         <w:pStyle w:val="Heading3"/>
       </w:pPr>
-      <w:bookmarkStart w:id="47" w:name="edition-text-ambiguous-characters"/>
+      <w:bookmarkStart w:id="48" w:name="edition-text-ambiguous-characters"/>
       <w:r>
         <w:t>Ambiguous Characters</w:t>
       </w:r>
-      <w:bookmarkEnd w:id="47"/>
+      <w:bookmarkEnd w:id="48"/>
     </w:p>
     <w:p>
       <w:r>
@@ -26326,11 +26278,11 @@
       <w:pPr>
         <w:pStyle w:val="Heading3"/>
       </w:pPr>
-      <w:bookmarkStart w:id="48" w:name="edition-text-lacunae"/>
+      <w:bookmarkStart w:id="49" w:name="edition-text-lacunae"/>
       <w:r>
         <w:t>Lacunae</w:t>
       </w:r>
-      <w:bookmarkEnd w:id="48"/>
+      <w:bookmarkEnd w:id="49"/>
     </w:p>
     <w:p>
       <w:r>
@@ -26388,7 +26340,6 @@
     </w:p>
     <w:p>
       <w:r>
-        <w:lastRenderedPageBreak/>
         <w:t xml:space="preserve">For example, an undetermined amount of text is missing from all witnesses at the end of 3.8.4 of Julius Caesar's de Bello Civili. </w:t>
       </w:r>
       <w:r>
@@ -26571,11 +26522,11 @@
       <w:pPr>
         <w:pStyle w:val="Heading1"/>
       </w:pPr>
-      <w:bookmarkStart w:id="49" w:name="apparatus-fontium"/>
+      <w:bookmarkStart w:id="50" w:name="apparatus-fontium"/>
       <w:r>
         <w:t>Apparatus Fontium</w:t>
       </w:r>
-      <w:bookmarkEnd w:id="49"/>
+      <w:bookmarkEnd w:id="50"/>
     </w:p>
     <w:p>
       <w:r>
@@ -26781,7 +26732,6 @@
     </w:p>
     <w:p>
       <w:r>
-        <w:lastRenderedPageBreak/>
         <w:t xml:space="preserve">Macrobius’                         Saturnalia 3.16.1–5 has examples of block quotations of prose and verse texts, and an inline quotation of a prose text. Note that it is also an example of </w:t>
       </w:r>
       <w:r>
@@ -27522,7 +27472,6 @@
         <w:pStyle w:val="Special"/>
       </w:pPr>
       <w:r>
-        <w:lastRenderedPageBreak/>
         <w:t>&lt;</w:t>
       </w:r>
       <w:r>
@@ -27904,11 +27853,11 @@
       <w:pPr>
         <w:pStyle w:val="Heading1"/>
       </w:pPr>
-      <w:bookmarkStart w:id="50" w:name="parallel-passages"/>
+      <w:bookmarkStart w:id="51" w:name="parallel-passages"/>
       <w:r>
         <w:t>Parallel Passages</w:t>
       </w:r>
-      <w:bookmarkEnd w:id="50"/>
+      <w:bookmarkEnd w:id="51"/>
     </w:p>
     <w:p>
       <w:r>
@@ -28095,7 +28044,6 @@
         </w:numPr>
       </w:pPr>
       <w:r>
-        <w:lastRenderedPageBreak/>
         <w:t>&lt;</w:t>
       </w:r>
       <w:r>
@@ -29039,9 +28987,6 @@
       </w:r>
       <w:r>
         <w:br/>
-      </w:r>
-      <w:r>
-        <w:lastRenderedPageBreak/>
         <w:t>     … Arar fluvius Galliae fluens in Rhodanum&lt;/</w:t>
       </w:r>
       <w:r>
@@ -29448,17 +29393,17 @@
       <w:pPr>
         <w:pStyle w:val="Heading1"/>
       </w:pPr>
-      <w:bookmarkStart w:id="51" w:name="apparatus-criticus"/>
+      <w:bookmarkStart w:id="52" w:name="apparatus-criticus"/>
       <w:r>
         <w:t>Apparatus Criticus</w:t>
       </w:r>
-      <w:bookmarkEnd w:id="51"/>
+      <w:bookmarkEnd w:id="52"/>
     </w:p>
     <w:p>
       <w:r>
         <w:t xml:space="preserve">This section provides models for handling the different kinds of entries that occur in an apparatus criticus. It uses the terminology, elements, and attributes of the TEI’s module </w:t>
       </w:r>
-      <w:hyperlink r:id="rId30">
+      <w:hyperlink r:id="rId29">
         <w:r>
           <w:rPr>
             <w:rStyle w:val="Hyperlink"/>
@@ -29542,11 +29487,11 @@
       <w:pPr>
         <w:pStyle w:val="Heading2"/>
       </w:pPr>
-      <w:bookmarkStart w:id="52" w:name="apparatus-criticus-concepts-definitions"/>
+      <w:bookmarkStart w:id="53" w:name="apparatus-criticus-concepts-definitions"/>
       <w:r>
         <w:t>Concepts and Definitions</w:t>
       </w:r>
-      <w:bookmarkEnd w:id="52"/>
+      <w:bookmarkEnd w:id="53"/>
     </w:p>
     <w:p>
       <w:r>
@@ -29555,7 +29500,6 @@
     </w:p>
     <w:p>
       <w:r>
-        <w:lastRenderedPageBreak/>
         <w:t>It is important to emphasize that a critical apparatus reflects an editor's judgment about what is and is not important for supporting the argument advanced by the edition. Accordingly, the amount of information included in the critical apparatus depends on the method and aims of the editor. Although these guidelines make it possible to include every reading from every possible source, editors should bear in mind that manuscript collations, notes, and other data can be made available to readers as ancillary materials associated with an LDLT edition. Editors should consult with LDLT staff and the editorial board regarding format and storage of ancillary materials.</w:t>
       </w:r>
     </w:p>
@@ -29568,7 +29512,7 @@
       </w:r>
     </w:p>
     <w:p>
-      <w:bookmarkStart w:id="53" w:name="reading"/>
+      <w:bookmarkStart w:id="54" w:name="reading"/>
       <w:r>
         <w:t xml:space="preserve">A critical edition contains two types of </w:t>
       </w:r>
@@ -29581,10 +29525,10 @@
       <w:r>
         <w:t>: lemma and variant.</w:t>
       </w:r>
-      <w:bookmarkEnd w:id="53"/>
-    </w:p>
-    <w:p>
-      <w:bookmarkStart w:id="54" w:name="lemma"/>
+      <w:bookmarkEnd w:id="54"/>
+    </w:p>
+    <w:p>
+      <w:bookmarkStart w:id="55" w:name="lemma"/>
       <w:r>
         <w:t xml:space="preserve">A </w:t>
       </w:r>
@@ -29615,10 +29559,10 @@
       <w:r>
         <w:t>) of a critical edition is made up of lemmata.</w:t>
       </w:r>
-      <w:bookmarkEnd w:id="54"/>
-    </w:p>
-    <w:p>
-      <w:bookmarkStart w:id="55" w:name="variant"/>
+      <w:bookmarkEnd w:id="55"/>
+    </w:p>
+    <w:p>
+      <w:bookmarkStart w:id="56" w:name="variant"/>
       <w:r>
         <w:t xml:space="preserve">A </w:t>
       </w:r>
@@ -29631,10 +29575,10 @@
       <w:r>
         <w:t xml:space="preserve"> is a word or phrase (or absence thereof) judged by the editor to be unsatisfactory for linguistic and/or stylistic reasons, but of interest for establishing the text. This type of reading is a “variant” insofar as it varies from what the editor has judged to be the lemma. A variant reading may be attested by a manuscript or it may be a conjecture or the result of a correction. By default in LDLT editions, variant readings are displayed or printed in the apparatus criticus. In digital versions, variants can be swapped into the edition text in real time so that readers may judge the merits of variant readings for themselves.</w:t>
       </w:r>
-      <w:bookmarkEnd w:id="55"/>
-    </w:p>
-    <w:p>
-      <w:bookmarkStart w:id="56" w:name="emendation"/>
+      <w:bookmarkEnd w:id="56"/>
+    </w:p>
+    <w:p>
+      <w:bookmarkStart w:id="57" w:name="emendation"/>
       <w:r>
         <w:t xml:space="preserve">An </w:t>
       </w:r>
@@ -29647,10 +29591,10 @@
       <w:r>
         <w:t xml:space="preserve"> is a reading expressly proposed by some person (possibly the editor) and accepted by the editor into the main text of an edition.</w:t>
       </w:r>
-      <w:bookmarkEnd w:id="56"/>
-    </w:p>
-    <w:p>
-      <w:bookmarkStart w:id="57" w:name="conjecture"/>
+      <w:bookmarkEnd w:id="57"/>
+    </w:p>
+    <w:p>
+      <w:bookmarkStart w:id="58" w:name="conjecture"/>
       <w:r>
         <w:t xml:space="preserve">A </w:t>
       </w:r>
@@ -29663,7 +29607,7 @@
       <w:r>
         <w:t xml:space="preserve"> is a reading expressly proposed by some person (possibly the editor) and determined by an editor to be of interest in establishing the text, but not to be printed in the main text of the edition.</w:t>
       </w:r>
-      <w:bookmarkEnd w:id="57"/>
+      <w:bookmarkEnd w:id="58"/>
     </w:p>
     <w:p>
       <w:r>
@@ -29677,7 +29621,7 @@
         </w:rPr>
         <w:t>Correction</w:t>
       </w:r>
-      <w:bookmarkStart w:id="58" w:name="correction"/>
+      <w:bookmarkStart w:id="59" w:name="correction"/>
       <w:r>
         <w:t xml:space="preserve"> describes any attempt by the original copyist or some other hand to alter a witness’ reading, regardless of whether the result of the correction matches the lemma of the current edition. It is a matter of perspective whether the result of a correction is “correct.” For more information, see the section “</w:t>
       </w:r>
@@ -29699,15 +29643,11 @@
       <w:r>
         <w:t>”.</w:t>
       </w:r>
-      <w:bookmarkEnd w:id="58"/>
-    </w:p>
-    <w:p>
-      <w:r>
-        <w:t xml:space="preserve">Opinions can differ from editor to editor about what the “correct” reading is, which is why having more than one critical edition of a text is not necessarily redundant. Similarly, copyists </w:t>
-      </w:r>
-      <w:r>
-        <w:lastRenderedPageBreak/>
-        <w:t>and other users of manuscripts have their own idea of what the “correct” reading is. The original copyist might notice a slip of the pen in his own work and correct it. A later hand might correct a mistake missed by the copyist. Another reader comparing two manuscripts might “correct” one of them based on the other’s reading. In these cases and others, the motivation is to correct what is perceived to be incorrect. For all of these reasons, “correction” is used in these guidelines to refer to an attempt to alter existing text so that it conforms to some perceived standard, whether or not that standard matches the editor’s view of what the correct reading is.</w:t>
+      <w:bookmarkEnd w:id="59"/>
+    </w:p>
+    <w:p>
+      <w:r>
+        <w:t>Opinions can differ from editor to editor about what the “correct” reading is, which is why having more than one critical edition of a text is not necessarily redundant. Similarly, copyists and other users of manuscripts have their own idea of what the “correct” reading is. The original copyist might notice a slip of the pen in his own work and correct it. A later hand might correct a mistake missed by the copyist. Another reader comparing two manuscripts might “correct” one of them based on the other’s reading. In these cases and others, the motivation is to correct what is perceived to be incorrect. For all of these reasons, “correction” is used in these guidelines to refer to an attempt to alter existing text so that it conforms to some perceived standard, whether or not that standard matches the editor’s view of what the correct reading is.</w:t>
       </w:r>
     </w:p>
     <w:p>
@@ -29748,11 +29688,11 @@
       </w:r>
     </w:p>
     <w:p>
-      <w:bookmarkStart w:id="59" w:name="hands"/>
+      <w:bookmarkStart w:id="60" w:name="hands"/>
       <w:r>
         <w:t>The physical object referred to as a manuscript is not by itself a witness. Rather, it preserves a record of the activities of the copyist(s), rubricator(s), corrector(s), and/or other annotator(s) who wrote on its pages, each of whom might be a witness to a different exemplar. At the very least, they represent different perceptions of the same exemplar. By synecdoche, those people are referred to as “hands.” (These hands are not to be confused with the drawings of hands, known as manicules, that sometimes appear in the margins of manuscripts to point out passages of interest.) A manuscript’s hands are represented in a critical edition by superscript numerals appended to its siglum. A change in number, however, does not necessarily indicate a change of person. For example, the copyist and corrector might be one and the same person, but it can be important to distinguish them, since they represent different views and experiences of the text.</w:t>
       </w:r>
-      <w:bookmarkEnd w:id="59"/>
+      <w:bookmarkEnd w:id="60"/>
     </w:p>
     <w:p>
       <w:r>
@@ -29838,7 +29778,6 @@
         </w:numPr>
       </w:pPr>
       <w:r>
-        <w:lastRenderedPageBreak/>
         <w:t>siglum without a superscript number (“hand zero”) = the original copyist.</w:t>
       </w:r>
     </w:p>
@@ -29973,11 +29912,11 @@
       <w:pPr>
         <w:pStyle w:val="Heading3"/>
       </w:pPr>
-      <w:bookmarkStart w:id="60" w:name="apparatus-criticus-concepts-definitions-"/>
+      <w:bookmarkStart w:id="61" w:name="apparatus-criticus-concepts-definitions-"/>
       <w:r>
         <w:t>Order</w:t>
       </w:r>
-      <w:bookmarkEnd w:id="60"/>
+      <w:bookmarkEnd w:id="61"/>
     </w:p>
     <w:p>
       <w:r>
@@ -30012,11 +29951,11 @@
       <w:pPr>
         <w:pStyle w:val="Heading2"/>
       </w:pPr>
-      <w:bookmarkStart w:id="61" w:name="apparatus-criticus-specs"/>
+      <w:bookmarkStart w:id="62" w:name="apparatus-criticus-specs"/>
       <w:r>
         <w:t>Encoding Specifications for the Apparatus Criticus</w:t>
       </w:r>
-      <w:bookmarkEnd w:id="61"/>
+      <w:bookmarkEnd w:id="62"/>
     </w:p>
     <w:p>
       <w:r>
@@ -30043,7 +29982,7 @@
       <w:r>
         <w:t>&gt;</w:t>
       </w:r>
-      <w:bookmarkStart w:id="62" w:name="app"/>
+      <w:bookmarkStart w:id="63" w:name="app"/>
       <w:r>
         <w:t xml:space="preserve"> (apparatus entry) contains the lemma and readings for a single entry in the apparatus criticus. It is possible to nest one &lt;</w:t>
       </w:r>
@@ -30065,7 +30004,7 @@
       <w:r>
         <w:t>&gt;, if necessary.</w:t>
       </w:r>
-      <w:bookmarkEnd w:id="62"/>
+      <w:bookmarkEnd w:id="63"/>
     </w:p>
     <w:p>
       <w:pPr>
@@ -30076,7 +30015,6 @@
         </w:numPr>
       </w:pPr>
       <w:r>
-        <w:lastRenderedPageBreak/>
         <w:t>&lt;</w:t>
       </w:r>
       <w:r>
@@ -30088,7 +30026,7 @@
       <w:r>
         <w:t>&gt;</w:t>
       </w:r>
-      <w:bookmarkStart w:id="63" w:name="lem"/>
+      <w:bookmarkStart w:id="64" w:name="lem"/>
       <w:r>
         <w:t xml:space="preserve"> (lemma) contains a reading judged by the editor to be authentic, or as close as possible to it. This type of reading constitutes the text of the </w:t>
       </w:r>
@@ -30110,7 +30048,7 @@
       <w:r>
         <w:t xml:space="preserve"> (i.e., when first opened) of an LDLT edition’s text. A lemma may be an absence of text, if the editor has reason to doubt the merit of the extant readings.</w:t>
       </w:r>
-      <w:bookmarkEnd w:id="63"/>
+      <w:bookmarkEnd w:id="64"/>
     </w:p>
     <w:p>
       <w:pPr>
@@ -30132,11 +30070,11 @@
       <w:r>
         <w:t>&gt;</w:t>
       </w:r>
-      <w:bookmarkStart w:id="64" w:name="rdg"/>
+      <w:bookmarkStart w:id="65" w:name="rdg"/>
       <w:r>
         <w:t xml:space="preserve"> (reading) contains text (or absence of text) witnessed by a manuscript or found in an early printed edition (where it is not expressly proposed), but judged by the editor to be unsatisfactory or corrupt for linguistic and/or stylistic reasons. This text is initially in the apparatus criticus, but it may be swapped with the lemma in the LDLT viewer.</w:t>
       </w:r>
-      <w:bookmarkEnd w:id="64"/>
+      <w:bookmarkEnd w:id="65"/>
     </w:p>
     <w:p>
       <w:pPr>
@@ -30152,7 +30090,7 @@
         </w:rPr>
         <w:t>@wit</w:t>
       </w:r>
-      <w:bookmarkStart w:id="65" w:name="wit-att"/>
+      <w:bookmarkStart w:id="66" w:name="wit-att"/>
       <w:r>
         <w:t xml:space="preserve"> (witness) contains machine-readable sigla for any manuscript(s) (or manuscript hands) or early printed edition(s) (esp. without an apparatus or commentary, so-called </w:t>
       </w:r>
@@ -30166,7 +30104,7 @@
       <w:r>
         <w:t>).</w:t>
       </w:r>
-      <w:bookmarkEnd w:id="65"/>
+      <w:bookmarkEnd w:id="66"/>
     </w:p>
     <w:p>
       <w:pPr>
@@ -30182,11 +30120,11 @@
         </w:rPr>
         <w:t>@source</w:t>
       </w:r>
-      <w:bookmarkStart w:id="66" w:name="source-att"/>
+      <w:bookmarkStart w:id="67" w:name="source-att"/>
       <w:r>
         <w:t xml:space="preserve"> (source) contains machine-readable sigla for any printed edition(s) or other scholarly work(s) (e.g., article, textual note, commentary) addressing an aspect of the text.</w:t>
       </w:r>
-      <w:bookmarkEnd w:id="66"/>
+      <w:bookmarkEnd w:id="67"/>
     </w:p>
     <w:p>
       <w:pPr>
@@ -30253,11 +30191,11 @@
       <w:r>
         <w:t>&gt;</w:t>
       </w:r>
-      <w:bookmarkStart w:id="67" w:name="wit"/>
+      <w:bookmarkStart w:id="68" w:name="wit"/>
       <w:r>
         <w:t xml:space="preserve"> contains general information about a reading or a group of witnesses.</w:t>
       </w:r>
-      <w:bookmarkEnd w:id="67"/>
+      <w:bookmarkEnd w:id="68"/>
     </w:p>
     <w:p>
       <w:pPr>
@@ -30279,7 +30217,7 @@
       <w:r>
         <w:t>&gt;</w:t>
       </w:r>
-      <w:bookmarkStart w:id="68" w:name="witDetail"/>
+      <w:bookmarkStart w:id="69" w:name="witDetail"/>
       <w:r>
         <w:t xml:space="preserve"> (witness detail) contains information about a particular witness (</w:t>
       </w:r>
@@ -30337,7 +30275,7 @@
       <w:r>
         <w:t>.</w:t>
       </w:r>
-      <w:bookmarkEnd w:id="68"/>
+      <w:bookmarkEnd w:id="69"/>
     </w:p>
     <w:p>
       <w:pPr>
@@ -30359,11 +30297,11 @@
       <w:r>
         <w:t>&gt;</w:t>
       </w:r>
-      <w:bookmarkStart w:id="69" w:name="note"/>
+      <w:bookmarkStart w:id="70" w:name="note"/>
       <w:r>
         <w:t xml:space="preserve"> (note) contains editorial comments, bibliographical references, or other information pertaining to the apparatus entry.</w:t>
       </w:r>
-      <w:bookmarkEnd w:id="69"/>
+      <w:bookmarkEnd w:id="70"/>
     </w:p>
     <w:p>
       <w:r>
@@ -30374,7 +30312,7 @@
       <w:r>
         <w:t xml:space="preserve">In the </w:t>
       </w:r>
-      <w:hyperlink r:id="rId31">
+      <w:hyperlink r:id="rId30">
         <w:r>
           <w:rPr>
             <w:rStyle w:val="Hyperlink"/>
@@ -30433,12 +30371,11 @@
       <w:pPr>
         <w:pStyle w:val="Heading2"/>
       </w:pPr>
-      <w:bookmarkStart w:id="70" w:name="apparatus-criticus-basic-entry"/>
-      <w:r>
-        <w:lastRenderedPageBreak/>
+      <w:bookmarkStart w:id="71" w:name="apparatus-criticus-basic-entry"/>
+      <w:r>
         <w:t>Basic Reporting of a Variant Reading</w:t>
       </w:r>
-      <w:bookmarkEnd w:id="70"/>
+      <w:bookmarkEnd w:id="71"/>
     </w:p>
     <w:p>
       <w:r>
@@ -30878,9 +30815,6 @@
       </w:r>
       <w:r>
         <w:br/>
-      </w:r>
-      <w:r>
-        <w:lastRenderedPageBreak/>
         <w:t>&lt;!-- text of variant reading goes here --&gt;</w:t>
       </w:r>
       <w:r>
@@ -31219,11 +31153,11 @@
       <w:pPr>
         <w:pStyle w:val="Heading3"/>
       </w:pPr>
-      <w:bookmarkStart w:id="71" w:name="apparatus-criticus-basic-entry-examples"/>
+      <w:bookmarkStart w:id="72" w:name="apparatus-criticus-basic-entry-examples"/>
       <w:r>
         <w:t>Examples of basic apparatus criticus entries</w:t>
       </w:r>
-      <w:bookmarkEnd w:id="71"/>
+      <w:bookmarkEnd w:id="72"/>
     </w:p>
     <w:p>
       <w:r>
@@ -31418,7 +31352,6 @@
         <w:pStyle w:val="Special"/>
       </w:pPr>
       <w:r>
-        <w:lastRenderedPageBreak/>
         <w:t>&lt;</w:t>
       </w:r>
       <w:r>
@@ -31638,11 +31571,11 @@
       <w:pPr>
         <w:pStyle w:val="Heading2"/>
       </w:pPr>
-      <w:bookmarkStart w:id="72" w:name="apparatus-criticus-basic-entry-cross-ele"/>
+      <w:bookmarkStart w:id="73" w:name="apparatus-criticus-basic-entry-cross-ele"/>
       <w:r>
         <w:t>Apparatus Entries That Cross Structural Boundaries</w:t>
       </w:r>
-      <w:bookmarkEnd w:id="72"/>
+      <w:bookmarkEnd w:id="73"/>
     </w:p>
     <w:p>
       <w:r>
@@ -32084,12 +32017,11 @@
       <w:pPr>
         <w:pStyle w:val="Heading2"/>
       </w:pPr>
-      <w:bookmarkStart w:id="73" w:name="apparatus-criticus-multiple-entries"/>
-      <w:r>
-        <w:lastRenderedPageBreak/>
+      <w:bookmarkStart w:id="74" w:name="apparatus-criticus-multiple-entries"/>
+      <w:r>
         <w:t>Variations on Readings in a Group of Witnesses/Sources</w:t>
       </w:r>
-      <w:bookmarkEnd w:id="73"/>
+      <w:bookmarkEnd w:id="74"/>
     </w:p>
     <w:p>
       <w:r>
@@ -32379,11 +32311,11 @@
       <w:pPr>
         <w:pStyle w:val="Heading2"/>
       </w:pPr>
-      <w:bookmarkStart w:id="74" w:name="apparatus-criticus-catch-all-references"/>
+      <w:bookmarkStart w:id="75" w:name="apparatus-criticus-catch-all-references"/>
       <w:r>
         <w:t>Use of Catch-all References in the Critical Apparatus</w:t>
       </w:r>
-      <w:bookmarkEnd w:id="74"/>
+      <w:bookmarkEnd w:id="75"/>
     </w:p>
     <w:p>
       <w:r>
@@ -32687,9 +32619,6 @@
       </w:r>
       <w:r>
         <w:br/>
-      </w:r>
-      <w:r>
-        <w:lastRenderedPageBreak/>
         <w:t> &lt;</w:t>
       </w:r>
       <w:r>
@@ -32817,11 +32746,11 @@
       <w:pPr>
         <w:pStyle w:val="Heading2"/>
       </w:pPr>
-      <w:bookmarkStart w:id="75" w:name="apparatus-criticus-omission"/>
+      <w:bookmarkStart w:id="76" w:name="apparatus-criticus-omission"/>
       <w:r>
         <w:t>Omission</w:t>
       </w:r>
-      <w:bookmarkEnd w:id="75"/>
+      <w:bookmarkEnd w:id="76"/>
     </w:p>
     <w:p>
       <w:r>
@@ -32950,11 +32879,11 @@
       <w:pPr>
         <w:pStyle w:val="Heading3"/>
       </w:pPr>
-      <w:bookmarkStart w:id="76" w:name="apparatus-criticus-omission-text"/>
+      <w:bookmarkStart w:id="77" w:name="apparatus-criticus-omission-text"/>
       <w:r>
         <w:t>Omission of a Letter or Letters, Words, Phrases, or Lines</w:t>
       </w:r>
-      <w:bookmarkEnd w:id="76"/>
+      <w:bookmarkEnd w:id="77"/>
     </w:p>
     <w:p>
       <w:r>
@@ -33159,7 +33088,6 @@
         <w:pStyle w:val="Special"/>
       </w:pPr>
       <w:r>
-        <w:lastRenderedPageBreak/>
         <w:t>&lt;</w:t>
       </w:r>
       <w:r>
@@ -33300,11 +33228,11 @@
       <w:pPr>
         <w:pStyle w:val="Heading3"/>
       </w:pPr>
-      <w:bookmarkStart w:id="77" w:name="apparatus-criticus-omission-known-loss-c"/>
+      <w:bookmarkStart w:id="78" w:name="apparatus-criticus-omission-known-loss-c"/>
       <w:r>
         <w:t>Known Amount Of Characters Lost</w:t>
       </w:r>
-      <w:bookmarkEnd w:id="77"/>
+      <w:bookmarkEnd w:id="78"/>
     </w:p>
     <w:p>
       <w:r>
@@ -33842,12 +33770,11 @@
       <w:pPr>
         <w:pStyle w:val="Heading2"/>
       </w:pPr>
-      <w:bookmarkStart w:id="78" w:name="apparatus-criticus-gaps"/>
-      <w:r>
-        <w:lastRenderedPageBreak/>
+      <w:bookmarkStart w:id="79" w:name="apparatus-criticus-gaps"/>
+      <w:r>
         <w:t>Gaps in Witnesses</w:t>
       </w:r>
-      <w:bookmarkEnd w:id="78"/>
+      <w:bookmarkEnd w:id="79"/>
     </w:p>
     <w:p>
       <w:r>
@@ -33876,7 +33803,7 @@
       <w:r>
         <w:t>The use of the term "lacuna" here is likely to cause confusion. The TEI Guidelines (</w:t>
       </w:r>
-      <w:hyperlink r:id="rId32" w:anchor="TCAPMI">
+      <w:hyperlink r:id="rId31" w:anchor="TCAPMI">
         <w:r>
           <w:rPr>
             <w:rStyle w:val="Hyperlink"/>
@@ -34329,11 +34256,11 @@
       <w:pPr>
         <w:pStyle w:val="Heading2"/>
       </w:pPr>
-      <w:bookmarkStart w:id="79" w:name="apparatus-criticus-fragmentary-witnesses"/>
+      <w:bookmarkStart w:id="80" w:name="apparatus-criticus-fragmentary-witnesses"/>
       <w:r>
         <w:t>Fragmentary Witnesses</w:t>
       </w:r>
-      <w:bookmarkEnd w:id="79"/>
+      <w:bookmarkEnd w:id="80"/>
     </w:p>
     <w:p>
       <w:r>
@@ -34423,7 +34350,6 @@
         <w:pStyle w:val="Special"/>
       </w:pPr>
       <w:r>
-        <w:lastRenderedPageBreak/>
         <w:t>&lt;</w:t>
       </w:r>
       <w:r>
@@ -34740,11 +34666,11 @@
       <w:pPr>
         <w:pStyle w:val="Heading2"/>
       </w:pPr>
-      <w:bookmarkStart w:id="80" w:name="apparatus-criticus-addition-witness"/>
+      <w:bookmarkStart w:id="81" w:name="apparatus-criticus-addition-witness"/>
       <w:r>
         <w:t>Addition of Text in a Witness</w:t>
       </w:r>
-      <w:bookmarkEnd w:id="80"/>
+      <w:bookmarkEnd w:id="81"/>
     </w:p>
     <w:p>
       <w:r>
@@ -34778,11 +34704,11 @@
       <w:pPr>
         <w:pStyle w:val="Heading3"/>
       </w:pPr>
-      <w:bookmarkStart w:id="81" w:name="apparatus-criticus-addition-witness-pros"/>
+      <w:bookmarkStart w:id="82" w:name="apparatus-criticus-addition-witness-pros"/>
       <w:r>
         <w:t>Addition: Prose Description</w:t>
       </w:r>
-      <w:bookmarkEnd w:id="81"/>
+      <w:bookmarkEnd w:id="82"/>
     </w:p>
     <w:p>
       <w:r>
@@ -35024,11 +34950,11 @@
       <w:pPr>
         <w:pStyle w:val="Heading3"/>
       </w:pPr>
-      <w:bookmarkStart w:id="82" w:name="apparatus-criticus-addition-witness-sema"/>
+      <w:bookmarkStart w:id="83" w:name="apparatus-criticus-addition-witness-sema"/>
       <w:r>
         <w:t>Addition: Semantic Markup</w:t>
       </w:r>
-      <w:bookmarkEnd w:id="82"/>
+      <w:bookmarkEnd w:id="83"/>
     </w:p>
     <w:p>
       <w:r>
@@ -35053,7 +34979,6 @@
         </w:numPr>
       </w:pPr>
       <w:r>
-        <w:lastRenderedPageBreak/>
         <w:t>&lt;</w:t>
       </w:r>
       <w:r>
@@ -35389,11 +35314,11 @@
       <w:pPr>
         <w:pStyle w:val="Heading2"/>
       </w:pPr>
-      <w:bookmarkStart w:id="83" w:name="apparatus-criticus-deletion-witness"/>
+      <w:bookmarkStart w:id="84" w:name="apparatus-criticus-deletion-witness"/>
       <w:r>
         <w:t>Deletion in a Witness</w:t>
       </w:r>
-      <w:bookmarkEnd w:id="83"/>
+      <w:bookmarkEnd w:id="84"/>
     </w:p>
     <w:p>
       <w:r>
@@ -35455,11 +35380,11 @@
       <w:pPr>
         <w:pStyle w:val="Heading3"/>
       </w:pPr>
-      <w:bookmarkStart w:id="84" w:name="apparatus-criticus-deletion-prose"/>
+      <w:bookmarkStart w:id="85" w:name="apparatus-criticus-deletion-prose"/>
       <w:r>
         <w:t>Deletion: Prose Description</w:t>
       </w:r>
-      <w:bookmarkEnd w:id="84"/>
+      <w:bookmarkEnd w:id="85"/>
     </w:p>
     <w:p>
       <w:r>
@@ -35724,9 +35649,6 @@
       </w:r>
       <w:r>
         <w:br/>
-      </w:r>
-      <w:r>
-        <w:lastRenderedPageBreak/>
         <w:t> &lt;/</w:t>
       </w:r>
       <w:r>
@@ -35795,11 +35717,11 @@
       <w:pPr>
         <w:pStyle w:val="Heading3"/>
       </w:pPr>
-      <w:bookmarkStart w:id="85" w:name="apparatus-criticus-deletion-semantic"/>
+      <w:bookmarkStart w:id="86" w:name="apparatus-criticus-deletion-semantic"/>
       <w:r>
         <w:t>Deletion: Semantic Markup</w:t>
       </w:r>
-      <w:bookmarkEnd w:id="85"/>
+      <w:bookmarkEnd w:id="86"/>
     </w:p>
     <w:p>
       <w:r>
@@ -36307,11 +36229,11 @@
       <w:pPr>
         <w:pStyle w:val="Heading3"/>
       </w:pPr>
-      <w:bookmarkStart w:id="86" w:name="apparatus-criticus-illegible-characters-"/>
+      <w:bookmarkStart w:id="87" w:name="apparatus-criticus-illegible-characters-"/>
       <w:r>
         <w:t>Illegible Characters, Quantity Unknown</w:t>
       </w:r>
-      <w:bookmarkEnd w:id="86"/>
+      <w:bookmarkEnd w:id="87"/>
     </w:p>
     <w:p>
       <w:r>
@@ -36542,12 +36464,11 @@
       <w:pPr>
         <w:pStyle w:val="Heading3"/>
       </w:pPr>
-      <w:bookmarkStart w:id="87" w:name="apparatus-criticus-transposition"/>
-      <w:r>
-        <w:lastRenderedPageBreak/>
+      <w:bookmarkStart w:id="88" w:name="apparatus-criticus-transposition"/>
+      <w:r>
         <w:t>Transpositions</w:t>
       </w:r>
-      <w:bookmarkEnd w:id="87"/>
+      <w:bookmarkEnd w:id="88"/>
     </w:p>
     <w:p>
       <w:r>
@@ -36698,11 +36619,11 @@
       <w:pPr>
         <w:pStyle w:val="Heading4"/>
       </w:pPr>
-      <w:bookmarkStart w:id="88" w:name="apparatus-criticus-transposition-prose-d"/>
+      <w:bookmarkStart w:id="89" w:name="apparatus-criticus-transposition-prose-d"/>
       <w:r>
         <w:t>Transposition: Prose Description</w:t>
       </w:r>
-      <w:bookmarkEnd w:id="88"/>
+      <w:bookmarkEnd w:id="89"/>
     </w:p>
     <w:p>
       <w:r>
@@ -37177,9 +37098,6 @@
       </w:r>
       <w:r>
         <w:br/>
-      </w:r>
-      <w:r>
-        <w:lastRenderedPageBreak/>
         <w:t> &lt;/</w:t>
       </w:r>
       <w:r>
@@ -37512,11 +37430,11 @@
       <w:pPr>
         <w:pStyle w:val="Heading4"/>
       </w:pPr>
-      <w:bookmarkStart w:id="89" w:name="apparatus-criticus-transposition-semanti"/>
+      <w:bookmarkStart w:id="90" w:name="apparatus-criticus-transposition-semanti"/>
       <w:r>
         <w:t>Transposition: Semantic Encoding</w:t>
       </w:r>
-      <w:bookmarkEnd w:id="89"/>
+      <w:bookmarkEnd w:id="90"/>
     </w:p>
     <w:p>
       <w:r>
@@ -38107,11 +38025,7 @@
         <w:t>@exclude</w:t>
       </w:r>
       <w:r>
-        <w:t xml:space="preserve"> ensures that lines 41–42 will never be displayed in two places at once. When the lemma (i.e., Wilamowitz’ emendation) is displayed in the edition text, lines 41–42 will follow </w:t>
-      </w:r>
-      <w:r>
-        <w:lastRenderedPageBreak/>
-        <w:t>line 36. When the reading that has lines 41–42 following line 40 is selected for display, Wilamowitz’ emendation will be excluded from the display.</w:t>
+        <w:t xml:space="preserve"> ensures that lines 41–42 will never be displayed in two places at once. When the lemma (i.e., Wilamowitz’ emendation) is displayed in the edition text, lines 41–42 will follow line 36. When the reading that has lines 41–42 following line 40 is selected for display, Wilamowitz’ emendation will be excluded from the display.</w:t>
       </w:r>
     </w:p>
     <w:p>
@@ -38783,9 +38697,6 @@
       </w:r>
       <w:r>
         <w:br/>
-      </w:r>
-      <w:r>
-        <w:lastRenderedPageBreak/>
         <w:t>  &lt;</w:t>
       </w:r>
       <w:r>
@@ -39158,11 +39069,11 @@
       <w:pPr>
         <w:pStyle w:val="Heading3"/>
       </w:pPr>
-      <w:bookmarkStart w:id="90" w:name="apparatus-criticus-connected-readings"/>
+      <w:bookmarkStart w:id="91" w:name="apparatus-criticus-connected-readings"/>
       <w:r>
         <w:t>Connected Readings</w:t>
       </w:r>
-      <w:bookmarkEnd w:id="90"/>
+      <w:bookmarkEnd w:id="91"/>
     </w:p>
     <w:p>
       <w:r>
@@ -39255,7 +39166,6 @@
         <w:pStyle w:val="Special"/>
       </w:pPr>
       <w:r>
-        <w:lastRenderedPageBreak/>
         <w:t>&lt;</w:t>
       </w:r>
       <w:r>
@@ -39554,11 +39464,11 @@
       <w:pPr>
         <w:pStyle w:val="Heading3"/>
       </w:pPr>
-      <w:bookmarkStart w:id="91" w:name="apparatus-criticus-correction"/>
+      <w:bookmarkStart w:id="92" w:name="apparatus-criticus-correction"/>
       <w:r>
         <w:t>Corrections</w:t>
       </w:r>
-      <w:bookmarkEnd w:id="91"/>
+      <w:bookmarkEnd w:id="92"/>
     </w:p>
     <w:p>
       <w:r>
@@ -39615,11 +39525,11 @@
       <w:pPr>
         <w:pStyle w:val="Heading4"/>
       </w:pPr>
-      <w:bookmarkStart w:id="92" w:name="apparatus-criticus-correction-as-metadat"/>
+      <w:bookmarkStart w:id="93" w:name="apparatus-criticus-correction-as-metadat"/>
       <w:r>
         <w:t>Correction as Metadata</w:t>
       </w:r>
-      <w:bookmarkEnd w:id="92"/>
+      <w:bookmarkEnd w:id="93"/>
     </w:p>
     <w:p>
       <w:r>
@@ -39729,7 +39639,6 @@
         </w:numPr>
       </w:pPr>
       <w:r>
-        <w:lastRenderedPageBreak/>
         <w:t>a reading.</w:t>
       </w:r>
     </w:p>
@@ -39832,11 +39741,11 @@
       <w:pPr>
         <w:pStyle w:val="Heading4"/>
       </w:pPr>
-      <w:bookmarkStart w:id="93" w:name="apparatus-criticus-correction-specs"/>
+      <w:bookmarkStart w:id="94" w:name="apparatus-criticus-correction-specs"/>
       <w:r>
         <w:t>Correction: Specifications</w:t>
       </w:r>
-      <w:bookmarkEnd w:id="93"/>
+      <w:bookmarkEnd w:id="94"/>
     </w:p>
     <w:p>
       <w:r>
@@ -39954,11 +39863,7 @@
         <w:t>witDetail</w:t>
       </w:r>
       <w:r>
-        <w:t xml:space="preserve">&gt; with this type is self-closing, the LDLT reader will insert "(a.c.)" after </w:t>
-      </w:r>
-      <w:r>
-        <w:lastRenderedPageBreak/>
-        <w:t xml:space="preserve">the siglum for the witness designated in </w:t>
+        <w:t xml:space="preserve">&gt; with this type is self-closing, the LDLT reader will insert "(a.c.)" after the siglum for the witness designated in </w:t>
       </w:r>
       <w:r>
         <w:rPr>
@@ -40055,21 +39960,21 @@
       <w:pPr>
         <w:pStyle w:val="Heading4"/>
       </w:pPr>
-      <w:bookmarkStart w:id="94" w:name="apparatus-criticus-correction-examples"/>
+      <w:bookmarkStart w:id="95" w:name="apparatus-criticus-correction-examples"/>
       <w:r>
         <w:t>Correction: Examples</w:t>
       </w:r>
-      <w:bookmarkEnd w:id="94"/>
+      <w:bookmarkEnd w:id="95"/>
     </w:p>
     <w:p>
       <w:pPr>
         <w:pStyle w:val="Heading5"/>
       </w:pPr>
-      <w:bookmarkStart w:id="95" w:name="apparatus-criticus-correction-examples-1"/>
+      <w:bookmarkStart w:id="96" w:name="apparatus-criticus-correction-examples-1"/>
       <w:r>
         <w:t>Example 1</w:t>
       </w:r>
-      <w:bookmarkEnd w:id="95"/>
+      <w:bookmarkEnd w:id="96"/>
     </w:p>
     <w:p>
       <w:r>
@@ -40324,11 +40229,11 @@
       <w:pPr>
         <w:pStyle w:val="Heading5"/>
       </w:pPr>
-      <w:bookmarkStart w:id="96" w:name="apparatus-criticus-correction-examples-2"/>
+      <w:bookmarkStart w:id="97" w:name="apparatus-criticus-correction-examples-2"/>
       <w:r>
         <w:t>Example 2</w:t>
       </w:r>
-      <w:bookmarkEnd w:id="96"/>
+      <w:bookmarkEnd w:id="97"/>
     </w:p>
     <w:p>
       <w:r>
@@ -40412,7 +40317,6 @@
     </w:p>
     <w:p>
       <w:r>
-        <w:lastRenderedPageBreak/>
         <w:t>As in the first example, the encoding for the prose method and the semantic markup method are identical:</w:t>
       </w:r>
     </w:p>
@@ -40666,11 +40570,11 @@
       <w:pPr>
         <w:pStyle w:val="Heading5"/>
       </w:pPr>
-      <w:bookmarkStart w:id="97" w:name="apparatus-criticus-correction-examples-3"/>
+      <w:bookmarkStart w:id="98" w:name="apparatus-criticus-correction-examples-3"/>
       <w:r>
         <w:t>Example 3</w:t>
       </w:r>
-      <w:bookmarkEnd w:id="97"/>
+      <w:bookmarkEnd w:id="98"/>
     </w:p>
     <w:p>
       <w:r>
@@ -41220,7 +41124,6 @@
         <w:pStyle w:val="Special"/>
       </w:pPr>
       <w:r>
-        <w:lastRenderedPageBreak/>
         <w:t>&lt;</w:t>
       </w:r>
       <w:r>
@@ -41655,11 +41558,11 @@
       <w:pPr>
         <w:pStyle w:val="Heading5"/>
       </w:pPr>
-      <w:bookmarkStart w:id="98" w:name="apparatus-criticus-correction-examples-4"/>
+      <w:bookmarkStart w:id="99" w:name="apparatus-criticus-correction-examples-4"/>
       <w:r>
         <w:t>Example 4</w:t>
       </w:r>
-      <w:bookmarkEnd w:id="98"/>
+      <w:bookmarkEnd w:id="99"/>
     </w:p>
     <w:p>
       <w:r>
@@ -42196,7 +42099,6 @@
         <w:pStyle w:val="Heading3"/>
       </w:pPr>
       <w:r>
-        <w:lastRenderedPageBreak/>
         <w:t>Conjecture and Emendation</w:t>
       </w:r>
     </w:p>
@@ -42850,9 +42752,6 @@
       </w:r>
       <w:r>
         <w:br/>
-      </w:r>
-      <w:r>
-        <w:lastRenderedPageBreak/>
         <w:t>  &lt;</w:t>
       </w:r>
       <w:r>
@@ -43711,7 +43610,6 @@
         <w:pStyle w:val="Heading4"/>
       </w:pPr>
       <w:r>
-        <w:lastRenderedPageBreak/>
         <w:t>Editorial Addition and Deletion</w:t>
       </w:r>
     </w:p>
@@ -43786,13 +43684,7 @@
         <w:fldChar w:fldCharType="separate"/>
       </w:r>
       <w:r>
-        <w:t xml:space="preserve">OCT of Caesar's De Bello          </w:t>
-      </w:r>
-      <w:r>
-        <w:t xml:space="preserve"> </w:t>
-      </w:r>
-      <w:r>
-        <w:t xml:space="preserve">  Civili</w:t>
+        <w:t>OCT of Caesar's De Bello             Civili</w:t>
       </w:r>
       <w:r>
         <w:fldChar w:fldCharType="end"/>
@@ -44381,9 +44273,6 @@
       </w:r>
       <w:r>
         <w:br/>
-      </w:r>
-      <w:r>
-        <w:lastRenderedPageBreak/>
         <w:t>     2.41.6&lt;/</w:t>
       </w:r>
       <w:r>
@@ -44905,9 +44794,6 @@
       </w:r>
       <w:r>
         <w:br/>
-      </w:r>
-      <w:r>
-        <w:lastRenderedPageBreak/>
         <w:t> &lt;/</w:t>
       </w:r>
       <w:r>
@@ -45132,11 +45018,11 @@
       <w:pPr>
         <w:pStyle w:val="Heading3"/>
       </w:pPr>
-      <w:bookmarkStart w:id="99" w:name="apparatus-criticus-conjecture-and-emenda"/>
+      <w:bookmarkStart w:id="100" w:name="apparatus-criticus-conjecture-and-emenda"/>
       <w:r>
         <w:t>Conjectured Lacunae</w:t>
       </w:r>
-      <w:bookmarkEnd w:id="99"/>
+      <w:bookmarkEnd w:id="100"/>
     </w:p>
     <w:p>
       <w:r>
@@ -45464,11 +45350,7 @@
         <w:fldChar w:fldCharType="end"/>
       </w:r>
       <w:r>
-        <w:t xml:space="preserve"> argues that nine verses have been omitted by the copyist of the archetype of all manuscripts of Calpurnius Siculus' eclogues. He prints nine lines of equally </w:t>
-      </w:r>
-      <w:r>
-        <w:lastRenderedPageBreak/>
-        <w:t xml:space="preserve">spaced dots in the text, and he writes in the apparatus criticus, ‘u. 1–9 </w:t>
+        <w:t xml:space="preserve"> argues that nine verses have been omitted by the copyist of the archetype of all manuscripts of Calpurnius Siculus' eclogues. He prints nine lines of equally spaced dots in the text, and he writes in the apparatus criticus, ‘u. 1–9 </w:t>
       </w:r>
       <w:r>
         <w:rPr>
@@ -45682,11 +45564,11 @@
       <w:pPr>
         <w:pStyle w:val="Heading2"/>
       </w:pPr>
-      <w:bookmarkStart w:id="100" w:name="apparatus-criticus-crux"/>
+      <w:bookmarkStart w:id="101" w:name="apparatus-criticus-crux"/>
       <w:r>
         <w:t>Crux</w:t>
       </w:r>
-      <w:bookmarkEnd w:id="100"/>
+      <w:bookmarkEnd w:id="101"/>
     </w:p>
     <w:p>
       <w:r>
@@ -46127,9 +46009,6 @@
       </w:r>
       <w:r>
         <w:br/>
-      </w:r>
-      <w:r>
-        <w:lastRenderedPageBreak/>
         <w:t>    &lt;/</w:t>
       </w:r>
       <w:r>
@@ -46423,11 +46302,11 @@
       <w:pPr>
         <w:pStyle w:val="Heading2"/>
       </w:pPr>
-      <w:bookmarkStart w:id="101" w:name="apparatus-criticus-analysis"/>
+      <w:bookmarkStart w:id="102" w:name="apparatus-criticus-analysis"/>
       <w:r>
         <w:t>Tagging Readings for Analysis</w:t>
       </w:r>
-      <w:bookmarkEnd w:id="101"/>
+      <w:bookmarkEnd w:id="102"/>
     </w:p>
     <w:p>
       <w:r>
@@ -46592,9 +46471,6 @@
       </w:r>
       <w:r>
         <w:br/>
-      </w:r>
-      <w:r>
-        <w:lastRenderedPageBreak/>
         <w:t> &lt;</w:t>
       </w:r>
       <w:r>
@@ -46802,11 +46678,11 @@
       <w:pPr>
         <w:pStyle w:val="Heading2"/>
       </w:pPr>
-      <w:bookmarkStart w:id="102" w:name="apparatus-criticus-editorial-notes"/>
+      <w:bookmarkStart w:id="103" w:name="apparatus-criticus-editorial-notes"/>
       <w:r>
         <w:t>Editorial Notes</w:t>
       </w:r>
-      <w:bookmarkEnd w:id="102"/>
+      <w:bookmarkEnd w:id="103"/>
     </w:p>
     <w:p>
       <w:r>
@@ -46873,11 +46749,11 @@
       <w:pPr>
         <w:pStyle w:val="Heading1"/>
       </w:pPr>
-      <w:bookmarkStart w:id="103" w:name="textual-commentary"/>
+      <w:bookmarkStart w:id="104" w:name="textual-commentary"/>
       <w:r>
         <w:t>Commentary</w:t>
       </w:r>
-      <w:bookmarkEnd w:id="103"/>
+      <w:bookmarkEnd w:id="104"/>
     </w:p>
     <w:p>
       <w:r>
@@ -47105,9 +46981,6 @@
       </w:r>
       <w:r>
         <w:br/>
-      </w:r>
-      <w:r>
-        <w:lastRenderedPageBreak/>
         <w:t>  &lt;</w:t>
       </w:r>
       <w:r>
@@ -47850,7 +47723,6 @@
         </w:numPr>
       </w:pPr>
       <w:r>
-        <w:lastRenderedPageBreak/>
         <w:t>The symbol ◊ after the note indicating further discussion is available in the textual commentary.</w:t>
       </w:r>
     </w:p>
@@ -47875,11 +47747,11 @@
       <w:pPr>
         <w:pStyle w:val="Heading1"/>
       </w:pPr>
-      <w:bookmarkStart w:id="104" w:name="works-cited"/>
+      <w:bookmarkStart w:id="105" w:name="works-cited"/>
       <w:r>
         <w:t>Works Cited</w:t>
       </w:r>
-      <w:bookmarkEnd w:id="104"/>
+      <w:bookmarkEnd w:id="105"/>
     </w:p>
     <w:p>
       <w:r>
@@ -47903,12 +47775,9 @@
         </w:numPr>
         <w:ind w:left="360" w:hanging="360"/>
       </w:pPr>
-      <w:bookmarkStart w:id="105" w:name="bazán-scots"/>
-      <w:r>
-        <w:t>Bazán, C., K. Emer</w:t>
-      </w:r>
-      <w:r>
-        <w:t xml:space="preserve">y, T. Noone, R. Plevano, A. Traver, eds. </w:t>
+      <w:bookmarkStart w:id="106" w:name="bazán-scots"/>
+      <w:r>
+        <w:t xml:space="preserve">Bazán, C., K. Emery, T. Noone, R. Plevano, A. Traver, eds. </w:t>
       </w:r>
       <w:r>
         <w:rPr>
@@ -47943,7 +47812,7 @@
       <w:r>
         <w:t>.</w:t>
       </w:r>
-      <w:bookmarkEnd w:id="105"/>
+      <w:bookmarkEnd w:id="106"/>
     </w:p>
     <w:p>
       <w:pPr>
@@ -47954,7 +47823,7 @@
         </w:numPr>
         <w:ind w:left="360" w:hanging="360"/>
       </w:pPr>
-      <w:bookmarkStart w:id="106" w:name="damon-caesar"/>
+      <w:bookmarkStart w:id="107" w:name="damon-caesar"/>
       <w:r>
         <w:t xml:space="preserve">Damon, C., ed. </w:t>
       </w:r>
@@ -47976,7 +47845,7 @@
       <w:r>
         <w:t>.</w:t>
       </w:r>
-      <w:bookmarkEnd w:id="106"/>
+      <w:bookmarkEnd w:id="107"/>
     </w:p>
     <w:p>
       <w:pPr>
@@ -47987,7 +47856,7 @@
         </w:numPr>
         <w:ind w:left="360" w:hanging="360"/>
       </w:pPr>
-      <w:bookmarkStart w:id="107" w:name="gelsomino-sequester"/>
+      <w:bookmarkStart w:id="108" w:name="gelsomino-sequester"/>
       <w:r>
         <w:t xml:space="preserve">Gelsomino, Remo, ed. </w:t>
       </w:r>
@@ -48009,7 +47878,7 @@
       <w:r>
         <w:t>.</w:t>
       </w:r>
-      <w:bookmarkEnd w:id="107"/>
+      <w:bookmarkEnd w:id="108"/>
     </w:p>
     <w:p>
       <w:pPr>
@@ -48020,7 +47889,7 @@
         </w:numPr>
         <w:ind w:left="360" w:hanging="360"/>
       </w:pPr>
-      <w:bookmarkStart w:id="108" w:name="giarratano-calpurnius"/>
+      <w:bookmarkStart w:id="109" w:name="giarratano-calpurnius"/>
       <w:r>
         <w:t xml:space="preserve">Giarratano, Caesar, ed. </w:t>
       </w:r>
@@ -48042,7 +47911,7 @@
       <w:r>
         <w:t>.</w:t>
       </w:r>
-      <w:bookmarkEnd w:id="108"/>
+      <w:bookmarkEnd w:id="109"/>
     </w:p>
     <w:p>
       <w:pPr>
@@ -48053,7 +47922,7 @@
         </w:numPr>
         <w:ind w:left="360" w:hanging="360"/>
       </w:pPr>
-      <w:bookmarkStart w:id="109" w:name="hall-ovid"/>
+      <w:bookmarkStart w:id="110" w:name="hall-ovid"/>
       <w:r>
         <w:t xml:space="preserve">Hall, J. B., ed. </w:t>
       </w:r>
@@ -48075,7 +47944,7 @@
       <w:r>
         <w:t>.</w:t>
       </w:r>
-      <w:bookmarkEnd w:id="109"/>
+      <w:bookmarkEnd w:id="110"/>
     </w:p>
     <w:p>
       <w:pPr>
@@ -48086,7 +47955,7 @@
         </w:numPr>
         <w:ind w:left="360" w:hanging="360"/>
       </w:pPr>
-      <w:bookmarkStart w:id="110" w:name="kaster-macrobius"/>
+      <w:bookmarkStart w:id="111" w:name="kaster-macrobius"/>
       <w:r>
         <w:t xml:space="preserve">Kaster, Robert A., ed. </w:t>
       </w:r>
@@ -48108,7 +47977,7 @@
       <w:r>
         <w:t>.</w:t>
       </w:r>
-      <w:bookmarkEnd w:id="110"/>
+      <w:bookmarkEnd w:id="111"/>
     </w:p>
     <w:p>
       <w:pPr>
@@ -48119,7 +47988,7 @@
         </w:numPr>
         <w:ind w:left="360" w:hanging="360"/>
       </w:pPr>
-      <w:bookmarkStart w:id="111" w:name="kaster-suetonius"/>
+      <w:bookmarkStart w:id="112" w:name="kaster-suetonius"/>
       <w:r>
         <w:t xml:space="preserve">———, ed. </w:t>
       </w:r>
@@ -48141,7 +48010,7 @@
       <w:r>
         <w:t>.</w:t>
       </w:r>
-      <w:bookmarkEnd w:id="111"/>
+      <w:bookmarkEnd w:id="112"/>
     </w:p>
     <w:p>
       <w:pPr>
@@ -48152,7 +48021,7 @@
         </w:numPr>
         <w:ind w:left="360" w:hanging="360"/>
       </w:pPr>
-      <w:bookmarkStart w:id="112" w:name="lindsay-festus"/>
+      <w:bookmarkStart w:id="113" w:name="lindsay-festus"/>
       <w:r>
         <w:t xml:space="preserve">Lindsay, W. M., ed. </w:t>
       </w:r>
@@ -48174,7 +48043,7 @@
       <w:r>
         <w:t>.</w:t>
       </w:r>
-      <w:bookmarkEnd w:id="112"/>
+      <w:bookmarkEnd w:id="113"/>
     </w:p>
     <w:p>
       <w:pPr>
@@ -48185,7 +48054,7 @@
         </w:numPr>
         <w:ind w:left="360" w:hanging="360"/>
       </w:pPr>
-      <w:bookmarkStart w:id="113" w:name="tarrant-ovid"/>
+      <w:bookmarkStart w:id="114" w:name="tarrant-ovid"/>
       <w:r>
         <w:t xml:space="preserve">Tarrant, R. J., ed. </w:t>
       </w:r>
@@ -48207,7 +48076,7 @@
       <w:r>
         <w:t>.</w:t>
       </w:r>
-      <w:bookmarkEnd w:id="113"/>
+      <w:bookmarkEnd w:id="114"/>
     </w:p>
     <w:p>
       <w:pPr>
@@ -48218,7 +48087,7 @@
         </w:numPr>
         <w:ind w:left="360" w:hanging="360"/>
       </w:pPr>
-      <w:bookmarkStart w:id="114" w:name="verdiere-calpurnius"/>
+      <w:bookmarkStart w:id="115" w:name="verdiere-calpurnius"/>
       <w:r>
         <w:t xml:space="preserve">Verdière, Raoul, ed. </w:t>
       </w:r>
@@ -48240,14 +48109,13 @@
       <w:r>
         <w:t>.</w:t>
       </w:r>
-      <w:bookmarkEnd w:id="114"/>
+      <w:bookmarkEnd w:id="115"/>
     </w:p>
     <w:p>
       <w:pPr>
         <w:pStyle w:val="Heading2"/>
       </w:pPr>
       <w:r>
-        <w:lastRenderedPageBreak/>
         <w:t>Guidelines</w:t>
       </w:r>
     </w:p>
@@ -48260,7 +48128,7 @@
         </w:numPr>
         <w:ind w:left="360" w:hanging="360"/>
       </w:pPr>
-      <w:bookmarkStart w:id="115" w:name="EpiDoc"/>
+      <w:bookmarkStart w:id="116" w:name="EpiDoc"/>
       <w:r>
         <w:t xml:space="preserve">Elliott, Tom, Gabriel Bodard, Hugh Cayless et al. </w:t>
       </w:r>
@@ -48273,7 +48141,7 @@
       <w:r>
         <w:t xml:space="preserve">. Online material, available: </w:t>
       </w:r>
-      <w:hyperlink r:id="rId33">
+      <w:hyperlink r:id="rId32">
         <w:r>
           <w:rPr>
             <w:rStyle w:val="Hyperlink"/>
@@ -48284,7 +48152,7 @@
       <w:r>
         <w:t xml:space="preserve"> (2016-09-17).</w:t>
       </w:r>
-      <w:bookmarkEnd w:id="115"/>
+      <w:bookmarkEnd w:id="116"/>
     </w:p>
     <w:p>
       <w:pPr>
@@ -48295,7 +48163,7 @@
         </w:numPr>
         <w:ind w:left="360" w:hanging="360"/>
       </w:pPr>
-      <w:bookmarkStart w:id="116" w:name="xml-id"/>
+      <w:bookmarkStart w:id="117" w:name="xml-id"/>
       <w:r>
         <w:t xml:space="preserve">Marsh, Jonathan  Daniel Veillard, Norman Walsh. </w:t>
       </w:r>
@@ -48308,7 +48176,7 @@
       <w:r>
         <w:t xml:space="preserve">  , W3C Recommendation 9 September 2005  </w:t>
       </w:r>
-      <w:hyperlink r:id="rId34">
+      <w:hyperlink r:id="rId33">
         <w:r>
           <w:rPr>
             <w:rStyle w:val="Hyperlink"/>
@@ -48319,7 +48187,7 @@
       <w:r>
         <w:t xml:space="preserve"> (2016-09-17)</w:t>
       </w:r>
-      <w:bookmarkEnd w:id="116"/>
+      <w:bookmarkEnd w:id="117"/>
     </w:p>
     <w:p>
       <w:pPr>
@@ -48330,7 +48198,7 @@
         </w:numPr>
         <w:ind w:left="360" w:hanging="360"/>
       </w:pPr>
-      <w:bookmarkStart w:id="117" w:name="TEI"/>
+      <w:bookmarkStart w:id="118" w:name="TEI"/>
       <w:r>
         <w:t xml:space="preserve">TEI Consortium, eds. </w:t>
       </w:r>
@@ -48343,7 +48211,7 @@
       <w:r>
         <w:t xml:space="preserve">. Version 3.0.0. Last updated on 29th March 2016, revision 89ba24e. TEI Consortium. </w:t>
       </w:r>
-      <w:hyperlink r:id="rId35">
+      <w:hyperlink r:id="rId34">
         <w:r>
           <w:rPr>
             <w:rStyle w:val="Hyperlink"/>
@@ -48354,7 +48222,7 @@
       <w:r>
         <w:t xml:space="preserve"> (2016-09-17).</w:t>
       </w:r>
-      <w:bookmarkEnd w:id="117"/>
+      <w:bookmarkEnd w:id="118"/>
     </w:p>
     <w:p>
       <w:pPr>
@@ -48373,7 +48241,7 @@
         </w:numPr>
         <w:ind w:left="360" w:hanging="360"/>
       </w:pPr>
-      <w:bookmarkStart w:id="118" w:name="Chicago"/>
+      <w:bookmarkStart w:id="119" w:name="Chicago"/>
       <w:r>
         <w:t xml:space="preserve">University of Chicago Press Staff. </w:t>
       </w:r>
@@ -48392,7 +48260,7 @@
         </w:rPr>
         <w:t>2010</w:t>
       </w:r>
-      <w:bookmarkEnd w:id="118"/>
+      <w:bookmarkEnd w:id="119"/>
     </w:p>
     <w:p>
       <w:pPr>
@@ -48403,7 +48271,7 @@
         </w:numPr>
         <w:ind w:left="360" w:hanging="360"/>
       </w:pPr>
-      <w:bookmarkStart w:id="119" w:name="West"/>
+      <w:bookmarkStart w:id="120" w:name="West"/>
       <w:r>
         <w:t xml:space="preserve">West, M. L.  </w:t>
       </w:r>
@@ -48414,24 +48282,19 @@
         <w:t>Textual Criticism and Editorial Technique Applicable to Greek and Latin Texts</w:t>
       </w:r>
       <w:r>
-        <w:t>. Stuttgart: B. G. Teub</w:t>
-      </w:r>
-      <w:bookmarkStart w:id="120" w:name="_GoBack"/>
+        <w:t xml:space="preserve">. Stuttgart: B. G. Teubner, </w:t>
+      </w:r>
+      <w:r>
+        <w:rPr>
+          <w:rStyle w:val="date"/>
+        </w:rPr>
+        <w:t>1973</w:t>
+      </w:r>
+      <w:r>
+        <w:t>.</w:t>
+      </w:r>
       <w:bookmarkEnd w:id="120"/>
       <w:r>
-        <w:t xml:space="preserve">ner, </w:t>
-      </w:r>
-      <w:r>
-        <w:rPr>
-          <w:rStyle w:val="date"/>
-        </w:rPr>
-        <w:t>1973</w:t>
-      </w:r>
-      <w:r>
-        <w:t>.</w:t>
-      </w:r>
-      <w:bookmarkEnd w:id="119"/>
-      <w:r>
         <w:rPr>
           <w:lang w:val="en"/>
         </w:rPr>
@@ -48439,12 +48302,12 @@
       </w:r>
     </w:p>
     <w:sectPr>
-      <w:headerReference w:type="even" r:id="rId36"/>
-      <w:headerReference w:type="default" r:id="rId37"/>
-      <w:footerReference w:type="even" r:id="rId38"/>
-      <w:footerReference w:type="default" r:id="rId39"/>
-      <w:headerReference w:type="first" r:id="rId40"/>
-      <w:footerReference w:type="first" r:id="rId41"/>
+      <w:headerReference w:type="even" r:id="rId35"/>
+      <w:headerReference w:type="default" r:id="rId36"/>
+      <w:footerReference w:type="even" r:id="rId37"/>
+      <w:footerReference w:type="default" r:id="rId38"/>
+      <w:headerReference w:type="first" r:id="rId39"/>
+      <w:footerReference w:type="first" r:id="rId40"/>
       <w:pgSz w:w="11901" w:h="16817"/>
       <w:pgMar w:top="1440" w:right="1440" w:bottom="1440" w:left="1440" w:header="720" w:footer="720" w:gutter="0"/>
       <w:cols w:space="720"/>
@@ -48503,7 +48366,7 @@
       <w:rPr>
         <w:noProof/>
       </w:rPr>
-      <w:t>34</w:t>
+      <w:t>10</w:t>
     </w:r>
     <w:r>
       <w:rPr>
@@ -48546,7 +48409,7 @@
       <w:rPr>
         <w:noProof/>
       </w:rPr>
-      <w:t>33</w:t>
+      <w:t>11</w:t>
     </w:r>
     <w:r>
       <w:rPr>
@@ -50018,6 +49881,7 @@
   <w:style w:type="character" w:default="1" w:styleId="DefaultParagraphFont">
     <w:name w:val="Default Paragraph Font"/>
     <w:uiPriority w:val="1"/>
+    <w:semiHidden/>
     <w:unhideWhenUsed/>
   </w:style>
   <w:style w:type="table" w:default="1" w:styleId="TableNormal">
@@ -52011,6 +51875,7 @@
   <w:style w:type="character" w:default="1" w:styleId="DefaultParagraphFont">
     <w:name w:val="Default Paragraph Font"/>
     <w:uiPriority w:val="1"/>
+    <w:semiHidden/>
     <w:unhideWhenUsed/>
   </w:style>
   <w:style w:type="table" w:default="1" w:styleId="TableNormal">

</xml_diff>

<commit_message>
Fixing typo in lacuna (docx, pdf)
</commit_message>
<xml_diff>
--- a/LDLT-Guidelines.docx
+++ b/LDLT-Guidelines.docx
@@ -36,12 +36,7 @@
         <w:t xml:space="preserve">In addition, </w:t>
       </w:r>
       <w:r>
-        <w:t xml:space="preserve">Robert Kaster </w:t>
-      </w:r>
-      <w:bookmarkStart w:id="1" w:name="_GoBack"/>
-      <w:bookmarkEnd w:id="1"/>
-      <w:r>
-        <w:t>devoted considerable time to developing the typology of variant readings in the section "</w:t>
+        <w:t>Robert Kaster devoted considerable time to developing the typology of variant readings in the section "</w:t>
       </w:r>
       <w:hyperlink r:id="rId8">
         <w:r>
@@ -183,12 +178,12 @@
       <w:pPr>
         <w:pStyle w:val="Heading1"/>
       </w:pPr>
-      <w:bookmarkStart w:id="2" w:name="Getting-started"/>
+      <w:bookmarkStart w:id="1" w:name="Getting-started"/>
       <w:r>
         <w:lastRenderedPageBreak/>
         <w:t>Getting Started</w:t>
       </w:r>
-      <w:bookmarkEnd w:id="2"/>
+      <w:bookmarkEnd w:id="1"/>
     </w:p>
     <w:p>
       <w:r>
@@ -338,11 +333,11 @@
       <w:pPr>
         <w:pStyle w:val="Heading1"/>
       </w:pPr>
-      <w:bookmarkStart w:id="3" w:name="LDLT-edition-structure"/>
+      <w:bookmarkStart w:id="2" w:name="LDLT-edition-structure"/>
       <w:r>
         <w:t>Structure of an LDLT Edition</w:t>
       </w:r>
-      <w:bookmarkEnd w:id="3"/>
+      <w:bookmarkEnd w:id="2"/>
     </w:p>
     <w:p>
       <w:r>
@@ -411,11 +406,11 @@
       <w:pPr>
         <w:pStyle w:val="Heading2"/>
       </w:pPr>
-      <w:bookmarkStart w:id="4" w:name="general-structure"/>
+      <w:bookmarkStart w:id="3" w:name="general-structure"/>
       <w:r>
         <w:t>General Structure of an LDLT Edition</w:t>
       </w:r>
-      <w:bookmarkEnd w:id="4"/>
+      <w:bookmarkEnd w:id="3"/>
     </w:p>
     <w:p>
       <w:r>
@@ -1505,11 +1500,11 @@
       <w:pPr>
         <w:pStyle w:val="Heading2"/>
       </w:pPr>
-      <w:bookmarkStart w:id="5" w:name="publication-details"/>
+      <w:bookmarkStart w:id="4" w:name="publication-details"/>
       <w:r>
         <w:t>Publication Details</w:t>
       </w:r>
-      <w:bookmarkEnd w:id="5"/>
+      <w:bookmarkEnd w:id="4"/>
     </w:p>
     <w:p>
       <w:r>
@@ -2043,11 +2038,11 @@
       <w:pPr>
         <w:pStyle w:val="Heading2"/>
       </w:pPr>
-      <w:bookmarkStart w:id="6" w:name="front-matter"/>
+      <w:bookmarkStart w:id="5" w:name="front-matter"/>
       <w:r>
         <w:t>Front Matter</w:t>
       </w:r>
-      <w:bookmarkEnd w:id="6"/>
+      <w:bookmarkEnd w:id="5"/>
     </w:p>
     <w:p>
       <w:r>
@@ -2124,11 +2119,11 @@
       <w:pPr>
         <w:pStyle w:val="Heading1"/>
       </w:pPr>
-      <w:bookmarkStart w:id="7" w:name="bibliography"/>
+      <w:bookmarkStart w:id="6" w:name="bibliography"/>
       <w:r>
         <w:t>Bibliography</w:t>
       </w:r>
-      <w:bookmarkEnd w:id="7"/>
+      <w:bookmarkEnd w:id="6"/>
     </w:p>
     <w:p>
       <w:r>
@@ -2154,7 +2149,7 @@
       </w:r>
     </w:p>
     <w:p>
-      <w:bookmarkStart w:id="8" w:name="zotero"/>
+      <w:bookmarkStart w:id="7" w:name="zotero"/>
       <w:r>
         <w:t xml:space="preserve">The bibliography is all the more useful as a tool if it is created and made available via </w:t>
       </w:r>
@@ -2169,17 +2164,17 @@
       <w:r>
         <w:t>, an open online resource for building and managing bibliographies. It is highly recommended, but not required, that all LDLT editions have a corresponding Zotero repository for their bibliography. Editors should consult with LDLT staff about setting up and sharing a Zotero repository.</w:t>
       </w:r>
-      <w:bookmarkEnd w:id="8"/>
+      <w:bookmarkEnd w:id="7"/>
     </w:p>
     <w:p>
       <w:pPr>
         <w:pStyle w:val="Heading2"/>
       </w:pPr>
-      <w:bookmarkStart w:id="9" w:name="bibliography-structure"/>
+      <w:bookmarkStart w:id="8" w:name="bibliography-structure"/>
       <w:r>
         <w:t>Structure of the Bibliography</w:t>
       </w:r>
-      <w:bookmarkEnd w:id="9"/>
+      <w:bookmarkEnd w:id="8"/>
     </w:p>
     <w:p>
       <w:r>
@@ -2319,11 +2314,11 @@
       <w:pPr>
         <w:pStyle w:val="Heading2"/>
       </w:pPr>
-      <w:bookmarkStart w:id="10" w:name="bibliography-terminology"/>
+      <w:bookmarkStart w:id="9" w:name="bibliography-terminology"/>
       <w:r>
         <w:t>Terminology: Witness and Source</w:t>
       </w:r>
-      <w:bookmarkEnd w:id="10"/>
+      <w:bookmarkEnd w:id="9"/>
     </w:p>
     <w:p>
       <w:r>
@@ -2396,11 +2391,11 @@
       <w:pPr>
         <w:pStyle w:val="Heading2"/>
       </w:pPr>
-      <w:bookmarkStart w:id="11" w:name="bibliography-sigla"/>
+      <w:bookmarkStart w:id="10" w:name="bibliography-sigla"/>
       <w:r>
         <w:t>Human- and Machine-Readable Sigla, Symbols, and Abbreviations</w:t>
       </w:r>
-      <w:bookmarkEnd w:id="11"/>
+      <w:bookmarkEnd w:id="10"/>
     </w:p>
     <w:p>
       <w:r>
@@ -2976,11 +2971,11 @@
               <w:pStyle w:val="Tabletext9"/>
               <w:jc w:val="left"/>
             </w:pPr>
-            <w:bookmarkStart w:id="12" w:name="stigma-siglum"/>
+            <w:bookmarkStart w:id="11" w:name="stigma-siglum"/>
             <w:r>
               <w:t>Ϛ (see note below)</w:t>
             </w:r>
-            <w:bookmarkEnd w:id="12"/>
+            <w:bookmarkEnd w:id="11"/>
           </w:p>
         </w:tc>
         <w:tc>
@@ -3222,7 +3217,7 @@
       <w:pPr>
         <w:pStyle w:val="teiquote"/>
       </w:pPr>
-      <w:bookmarkStart w:id="13" w:name="stigma-note"/>
+      <w:bookmarkStart w:id="12" w:name="stigma-note"/>
       <w:r>
         <w:t xml:space="preserve">Note that the lower-case character "stigma" (ϛ) is, for whatever reason, an illegal value for </w:t>
       </w:r>
@@ -3235,7 +3230,7 @@
       <w:r>
         <w:t>, so the upper-case character (Ϛ) must be used in its place.</w:t>
       </w:r>
-      <w:bookmarkEnd w:id="13"/>
+      <w:bookmarkEnd w:id="12"/>
     </w:p>
     <w:p>
       <w:r>
@@ -3296,11 +3291,11 @@
       <w:pPr>
         <w:pStyle w:val="Heading3"/>
       </w:pPr>
-      <w:bookmarkStart w:id="14" w:name="bibliography-sigla-catch-all"/>
+      <w:bookmarkStart w:id="13" w:name="bibliography-sigla-catch-all"/>
       <w:r>
         <w:t>Catch-all References</w:t>
       </w:r>
-      <w:bookmarkEnd w:id="14"/>
+      <w:bookmarkEnd w:id="13"/>
     </w:p>
     <w:p>
       <w:r>
@@ -3764,11 +3759,11 @@
       <w:pPr>
         <w:pStyle w:val="Heading2"/>
       </w:pPr>
-      <w:bookmarkStart w:id="15" w:name="bibliography-manuscripts"/>
+      <w:bookmarkStart w:id="14" w:name="bibliography-manuscripts"/>
       <w:r>
         <w:t>Manuscripts</w:t>
       </w:r>
-      <w:bookmarkEnd w:id="15"/>
+      <w:bookmarkEnd w:id="14"/>
     </w:p>
     <w:p>
       <w:r>
@@ -3804,11 +3799,11 @@
       <w:pPr>
         <w:pStyle w:val="Heading3"/>
       </w:pPr>
-      <w:bookmarkStart w:id="16" w:name="bibliography-manuscript-description"/>
+      <w:bookmarkStart w:id="15" w:name="bibliography-manuscript-description"/>
       <w:r>
         <w:t>Manuscript Description</w:t>
       </w:r>
-      <w:bookmarkEnd w:id="16"/>
+      <w:bookmarkEnd w:id="15"/>
     </w:p>
     <w:p>
       <w:r>
@@ -6410,6 +6405,9 @@
       </w:r>
       <w:r>
         <w:br/>
+      </w:r>
+      <w:r>
+        <w:lastRenderedPageBreak/>
         <w:t>    &lt;</w:t>
       </w:r>
       <w:r>
@@ -7215,6 +7213,9 @@
       </w:r>
       <w:r>
         <w:br/>
+      </w:r>
+      <w:r>
+        <w:lastRenderedPageBreak/>
         <w:t>             century&lt;/</w:t>
       </w:r>
       <w:r>
@@ -7305,11 +7306,11 @@
       <w:pPr>
         <w:pStyle w:val="Heading3"/>
       </w:pPr>
-      <w:bookmarkStart w:id="17" w:name="bibliography-manuscripts-families-archet"/>
+      <w:bookmarkStart w:id="16" w:name="bibliography-manuscripts-families-archet"/>
       <w:r>
         <w:t>Manuscript Families, Archetypes, and Hyparchetypes</w:t>
       </w:r>
-      <w:bookmarkEnd w:id="17"/>
+      <w:bookmarkEnd w:id="16"/>
     </w:p>
     <w:p>
       <w:r>
@@ -7356,11 +7357,11 @@
       <w:pPr>
         <w:pStyle w:val="Heading4"/>
       </w:pPr>
-      <w:bookmarkStart w:id="18" w:name="bibliography-manuscripts-families"/>
+      <w:bookmarkStart w:id="17" w:name="bibliography-manuscripts-families"/>
       <w:r>
         <w:t>Manuscript Families</w:t>
       </w:r>
-      <w:bookmarkEnd w:id="18"/>
+      <w:bookmarkEnd w:id="17"/>
     </w:p>
     <w:p>
       <w:r>
@@ -7600,11 +7601,11 @@
       <w:pPr>
         <w:pStyle w:val="Heading4"/>
       </w:pPr>
-      <w:bookmarkStart w:id="19" w:name="bibliography-manuscripts-hyparchetypes-a"/>
+      <w:bookmarkStart w:id="18" w:name="bibliography-manuscripts-hyparchetypes-a"/>
       <w:r>
         <w:t>Archetypes and Hyparchetypes</w:t>
       </w:r>
-      <w:bookmarkEnd w:id="19"/>
+      <w:bookmarkEnd w:id="18"/>
     </w:p>
     <w:p>
       <w:r>
@@ -7714,6 +7715,7 @@
         </w:numPr>
       </w:pPr>
       <w:r>
+        <w:lastRenderedPageBreak/>
         <w:t>α hyparchetypus codicum α</w:t>
       </w:r>
       <w:r>
@@ -8596,6 +8598,9 @@
       </w:r>
       <w:r>
         <w:br/>
+      </w:r>
+      <w:r>
+        <w:lastRenderedPageBreak/>
         <w:t>      &lt;</w:t>
       </w:r>
       <w:r>
@@ -8937,11 +8942,11 @@
       <w:pPr>
         <w:pStyle w:val="Heading2"/>
       </w:pPr>
-      <w:bookmarkStart w:id="20" w:name="bibliography-sources"/>
+      <w:bookmarkStart w:id="19" w:name="bibliography-sources"/>
       <w:r>
         <w:t>Sources</w:t>
       </w:r>
-      <w:bookmarkEnd w:id="20"/>
+      <w:bookmarkEnd w:id="19"/>
     </w:p>
     <w:p>
       <w:r>
@@ -9163,6 +9168,9 @@
       </w:r>
       <w:r>
         <w:br/>
+      </w:r>
+      <w:r>
+        <w:lastRenderedPageBreak/>
         <w:t>   1613.&lt;/</w:t>
       </w:r>
       <w:r>
@@ -9403,11 +9411,11 @@
       <w:pPr>
         <w:pStyle w:val="Heading3"/>
       </w:pPr>
-      <w:bookmarkStart w:id="21" w:name="bibliography-editions"/>
+      <w:bookmarkStart w:id="20" w:name="bibliography-editions"/>
       <w:r>
         <w:t>Editions</w:t>
       </w:r>
-      <w:bookmarkEnd w:id="21"/>
+      <w:bookmarkEnd w:id="20"/>
     </w:p>
     <w:p>
       <w:r>
@@ -9477,11 +9485,11 @@
       <w:pPr>
         <w:pStyle w:val="Heading4"/>
       </w:pPr>
-      <w:bookmarkStart w:id="22" w:name="bibliography-editions-early"/>
+      <w:bookmarkStart w:id="21" w:name="bibliography-editions-early"/>
       <w:r>
         <w:t>Early Editions</w:t>
       </w:r>
-      <w:bookmarkEnd w:id="22"/>
+      <w:bookmarkEnd w:id="21"/>
     </w:p>
     <w:p>
       <w:r>
@@ -9626,6 +9634,7 @@
         </w:numPr>
       </w:pPr>
       <w:r>
+        <w:lastRenderedPageBreak/>
         <w:t>&lt;</w:t>
       </w:r>
       <w:r>
@@ -10568,6 +10577,9 @@
       </w:r>
       <w:r>
         <w:br/>
+      </w:r>
+      <w:r>
+        <w:lastRenderedPageBreak/>
         <w:t>   &lt;</w:t>
       </w:r>
       <w:r>
@@ -11403,11 +11415,11 @@
       <w:pPr>
         <w:pStyle w:val="Heading4"/>
       </w:pPr>
-      <w:bookmarkStart w:id="23" w:name="bibliography-editions-modern"/>
+      <w:bookmarkStart w:id="22" w:name="bibliography-editions-modern"/>
       <w:r>
         <w:t>Modern Editions</w:t>
       </w:r>
-      <w:bookmarkEnd w:id="23"/>
+      <w:bookmarkEnd w:id="22"/>
     </w:p>
     <w:p>
       <w:r>
@@ -11543,6 +11555,7 @@
         </w:numPr>
       </w:pPr>
       <w:r>
+        <w:lastRenderedPageBreak/>
         <w:t>&lt;</w:t>
       </w:r>
       <w:r>
@@ -12608,7 +12621,11 @@
         <w:t>target</w:t>
       </w:r>
       <w:r>
-        <w:t>="https://books.google.com/books?id=JpJXAAAAcAAJ&amp;amp;pg=PA1#v=onepage&amp;amp;q&amp;amp;f=false"/&gt;.&lt;/</w:t>
+        <w:t>="https://books.google.com/books?id=JpJXAAAAcAAJ&amp;amp;pg=PA1#v=onepage&amp;</w:t>
+      </w:r>
+      <w:r>
+        <w:lastRenderedPageBreak/>
+        <w:t>amp;q&amp;amp;f=false"/&gt;.&lt;/</w:t>
       </w:r>
       <w:r>
         <w:rPr>
@@ -13800,6 +13817,9 @@
       </w:r>
       <w:r>
         <w:br/>
+      </w:r>
+      <w:r>
+        <w:lastRenderedPageBreak/>
         <w:t> &lt;/</w:t>
       </w:r>
       <w:r>
@@ -14992,7 +15012,11 @@
         <w:t>target</w:t>
       </w:r>
       <w:r>
-        <w:t>="https://books.google.com/books?id=CjUOAAAAYAAJ&amp;amp;pg=PA1#v=onepage&amp;amp;q&amp;amp;f=false"/&gt;</w:t>
+        <w:t>="https://books.google.com/books?id=CjUOAAAAYAAJ&amp;amp;pg=PA1#v=onepage&amp;</w:t>
+      </w:r>
+      <w:r>
+        <w:lastRenderedPageBreak/>
+        <w:t>amp;q&amp;amp;f=false"/&gt;</w:t>
       </w:r>
       <w:r>
         <w:br/>
@@ -16135,6 +16159,9 @@
       </w:r>
       <w:r>
         <w:br/>
+      </w:r>
+      <w:r>
+        <w:lastRenderedPageBreak/>
         <w:t>  &lt;</w:t>
       </w:r>
       <w:r>
@@ -16945,11 +16972,11 @@
       <w:pPr>
         <w:pStyle w:val="Heading3"/>
       </w:pPr>
-      <w:bookmarkStart w:id="24" w:name="bibliography-other"/>
+      <w:bookmarkStart w:id="23" w:name="bibliography-other"/>
       <w:r>
         <w:t>Other Sources</w:t>
       </w:r>
-      <w:bookmarkEnd w:id="24"/>
+      <w:bookmarkEnd w:id="23"/>
     </w:p>
     <w:p>
       <w:r>
@@ -16995,11 +17022,11 @@
       <w:pPr>
         <w:pStyle w:val="Heading4"/>
       </w:pPr>
-      <w:bookmarkStart w:id="25" w:name="bibliography-other-books"/>
+      <w:bookmarkStart w:id="24" w:name="bibliography-other-books"/>
       <w:r>
         <w:t>Books</w:t>
       </w:r>
-      <w:bookmarkEnd w:id="25"/>
+      <w:bookmarkEnd w:id="24"/>
     </w:p>
     <w:p>
       <w:r>
@@ -17015,6 +17042,7 @@
         </w:numPr>
       </w:pPr>
       <w:r>
+        <w:lastRenderedPageBreak/>
         <w:t>&lt;</w:t>
       </w:r>
       <w:r>
@@ -17483,11 +17511,11 @@
       <w:pPr>
         <w:pStyle w:val="Heading4"/>
       </w:pPr>
-      <w:bookmarkStart w:id="26" w:name="bibliography-other-articles"/>
+      <w:bookmarkStart w:id="25" w:name="bibliography-other-articles"/>
       <w:r>
         <w:t>Articles</w:t>
       </w:r>
-      <w:bookmarkEnd w:id="26"/>
+      <w:bookmarkEnd w:id="25"/>
     </w:p>
     <w:p>
       <w:r>
@@ -17595,6 +17623,7 @@
     </w:p>
     <w:p>
       <w:r>
+        <w:lastRenderedPageBreak/>
         <w:t>It is strongly recommended to encode more details:</w:t>
       </w:r>
     </w:p>
@@ -18108,11 +18137,11 @@
       <w:pPr>
         <w:pStyle w:val="Heading5"/>
       </w:pPr>
-      <w:bookmarkStart w:id="27" w:name="bibliography-other-articles-reviews"/>
+      <w:bookmarkStart w:id="26" w:name="bibliography-other-articles-reviews"/>
       <w:r>
         <w:t>Reviews</w:t>
       </w:r>
-      <w:bookmarkEnd w:id="27"/>
+      <w:bookmarkEnd w:id="26"/>
     </w:p>
     <w:p>
       <w:r>
@@ -18383,11 +18412,12 @@
       <w:pPr>
         <w:pStyle w:val="Heading3"/>
       </w:pPr>
-      <w:bookmarkStart w:id="28" w:name="bibliography-list-of-scholars"/>
-      <w:r>
+      <w:bookmarkStart w:id="27" w:name="bibliography-list-of-scholars"/>
+      <w:r>
+        <w:lastRenderedPageBreak/>
         <w:t>List of Scholars</w:t>
       </w:r>
-      <w:bookmarkEnd w:id="28"/>
+      <w:bookmarkEnd w:id="27"/>
     </w:p>
     <w:p>
       <w:r>
@@ -18938,28 +18968,29 @@
       <w:pPr>
         <w:pStyle w:val="Heading1"/>
       </w:pPr>
-      <w:bookmarkStart w:id="29" w:name="edition-text"/>
-      <w:r>
+      <w:bookmarkStart w:id="28" w:name="edition-text"/>
+      <w:r>
+        <w:lastRenderedPageBreak/>
         <w:t>Edition Text</w:t>
       </w:r>
+      <w:bookmarkEnd w:id="28"/>
+    </w:p>
+    <w:p>
+      <w:r>
+        <w:t>The edition text corresponds to the text printed “above the line” of the critical apparatus in a traditional edition. It is composed of lemmata, that is, text judged by the editor to be authentic, accurate, and/or authoritative.</w:t>
+      </w:r>
+    </w:p>
+    <w:p>
+      <w:r>
+        <w:t>There may be more than one authoritative version of a text, depending on the text and/or the approach adopted by the editor. Authors sometimes edit and revise their work over time. Scribes often record the version of the text that makes sense in their context. Scholars and other readers offer conjectures for problematic passages. But an editor must make decisions about the text an edition presents to readers. Those decisions are part of the editor’s argument about the text, and they are on display in the official edition text in its initial state.</w:t>
+      </w:r>
+    </w:p>
+    <w:p>
+      <w:bookmarkStart w:id="29" w:name="initial-state"/>
+      <w:r>
+        <w:t>“Initial state” is an important phrase. Since the digital version of an LDLT allows readers to swap readings from the critical apparatus into the main text, it is possible to encounter many versions of the text in one viewing of it, but the official edition text in its default initial state (i.e., what is displayed when the edition is opened for the first time, with default settings) is the starting point for those interactions.</w:t>
+      </w:r>
       <w:bookmarkEnd w:id="29"/>
-    </w:p>
-    <w:p>
-      <w:r>
-        <w:t>The edition text corresponds to the text printed “above the line” of the critical apparatus in a traditional edition. It is composed of lemmata, that is, text judged by the editor to be authentic, accurate, and/or authoritative.</w:t>
-      </w:r>
-    </w:p>
-    <w:p>
-      <w:r>
-        <w:t>There may be more than one authoritative version of a text, depending on the text and/or the approach adopted by the editor. Authors sometimes edit and revise their work over time. Scribes often record the version of the text that makes sense in their context. Scholars and other readers offer conjectures for problematic passages. But an editor must make decisions about the text an edition presents to readers. Those decisions are part of the editor’s argument about the text, and they are on display in the official edition text in its initial state.</w:t>
-      </w:r>
-    </w:p>
-    <w:p>
-      <w:bookmarkStart w:id="30" w:name="initial-state"/>
-      <w:r>
-        <w:t>“Initial state” is an important phrase. Since the digital version of an LDLT allows readers to swap readings from the critical apparatus into the main text, it is possible to encounter many versions of the text in one viewing of it, but the official edition text in its default initial state (i.e., what is displayed when the edition is opened for the first time, with default settings) is the starting point for those interactions.</w:t>
-      </w:r>
-      <w:bookmarkEnd w:id="30"/>
     </w:p>
     <w:p>
       <w:r>
@@ -18970,11 +19001,11 @@
       <w:pPr>
         <w:pStyle w:val="Heading2"/>
       </w:pPr>
-      <w:bookmarkStart w:id="31" w:name="edition-text-prose"/>
+      <w:bookmarkStart w:id="30" w:name="edition-text-prose"/>
       <w:r>
         <w:t>Prose</w:t>
       </w:r>
-      <w:bookmarkEnd w:id="31"/>
+      <w:bookmarkEnd w:id="30"/>
     </w:p>
     <w:p>
       <w:r>
@@ -18990,11 +19021,11 @@
       <w:pPr>
         <w:pStyle w:val="Heading3"/>
       </w:pPr>
-      <w:bookmarkStart w:id="32" w:name="edition-text-prose-structure"/>
+      <w:bookmarkStart w:id="31" w:name="edition-text-prose-structure"/>
       <w:r>
         <w:t>Prose: Structure of the Work</w:t>
       </w:r>
-      <w:bookmarkEnd w:id="32"/>
+      <w:bookmarkEnd w:id="31"/>
     </w:p>
     <w:p>
       <w:r>
@@ -19126,6 +19157,9 @@
       </w:r>
       <w:r>
         <w:br/>
+      </w:r>
+      <w:r>
+        <w:lastRenderedPageBreak/>
         <w:t> &lt;/</w:t>
       </w:r>
       <w:r>
@@ -19160,11 +19194,11 @@
       <w:pPr>
         <w:pStyle w:val="Heading3"/>
       </w:pPr>
-      <w:bookmarkStart w:id="33" w:name="edition-text-prose-paragraphs"/>
+      <w:bookmarkStart w:id="32" w:name="edition-text-prose-paragraphs"/>
       <w:r>
         <w:t>Prose: Structure of Paragraphs</w:t>
       </w:r>
-      <w:bookmarkEnd w:id="33"/>
+      <w:bookmarkEnd w:id="32"/>
     </w:p>
     <w:p>
       <w:r>
@@ -19687,6 +19721,7 @@
     </w:p>
     <w:p>
       <w:r>
+        <w:lastRenderedPageBreak/>
         <w:t>That text will be rendered as follows:</w:t>
       </w:r>
     </w:p>
@@ -19770,11 +19805,11 @@
       <w:pPr>
         <w:pStyle w:val="Heading2"/>
       </w:pPr>
-      <w:bookmarkStart w:id="34" w:name="edition-text-verse"/>
+      <w:bookmarkStart w:id="33" w:name="edition-text-verse"/>
       <w:r>
         <w:t>Verse</w:t>
       </w:r>
-      <w:bookmarkEnd w:id="34"/>
+      <w:bookmarkEnd w:id="33"/>
     </w:p>
     <w:p>
       <w:r>
@@ -19807,11 +19842,11 @@
       <w:pPr>
         <w:pStyle w:val="Heading3"/>
       </w:pPr>
-      <w:bookmarkStart w:id="35" w:name="edition-text-verse-structure"/>
+      <w:bookmarkStart w:id="34" w:name="edition-text-verse-structure"/>
       <w:r>
         <w:t>Verse: Structure of the Collection</w:t>
       </w:r>
-      <w:bookmarkEnd w:id="35"/>
+      <w:bookmarkEnd w:id="34"/>
     </w:p>
     <w:p>
       <w:r>
@@ -20056,11 +20091,12 @@
       <w:pPr>
         <w:pStyle w:val="Heading3"/>
       </w:pPr>
-      <w:bookmarkStart w:id="36" w:name="edition-text-verse-lines"/>
-      <w:r>
+      <w:bookmarkStart w:id="35" w:name="edition-text-verse-lines"/>
+      <w:r>
+        <w:lastRenderedPageBreak/>
         <w:t>Verse: Structure of a Poem</w:t>
       </w:r>
-      <w:bookmarkEnd w:id="36"/>
+      <w:bookmarkEnd w:id="35"/>
     </w:p>
     <w:p>
       <w:pPr>
@@ -20386,11 +20422,11 @@
       <w:pPr>
         <w:pStyle w:val="Heading2"/>
       </w:pPr>
-      <w:bookmarkStart w:id="37" w:name="edition-text-foreign-languages"/>
+      <w:bookmarkStart w:id="36" w:name="edition-text-foreign-languages"/>
       <w:r>
         <w:t>Text in Languages Other than Latin</w:t>
       </w:r>
-      <w:bookmarkEnd w:id="37"/>
+      <w:bookmarkEnd w:id="36"/>
     </w:p>
     <w:p>
       <w:r>
@@ -20521,11 +20557,11 @@
       <w:pPr>
         <w:pStyle w:val="Heading2"/>
       </w:pPr>
-      <w:bookmarkStart w:id="38" w:name="edition-text-speech"/>
+      <w:bookmarkStart w:id="37" w:name="edition-text-speech"/>
       <w:r>
         <w:t>Speech</w:t>
       </w:r>
-      <w:bookmarkEnd w:id="38"/>
+      <w:bookmarkEnd w:id="37"/>
     </w:p>
     <w:p>
       <w:r>
@@ -20560,11 +20596,11 @@
       <w:pPr>
         <w:pStyle w:val="Heading3"/>
       </w:pPr>
-      <w:bookmarkStart w:id="39" w:name="edition-text-speech-direct-speech"/>
+      <w:bookmarkStart w:id="38" w:name="edition-text-speech-direct-speech"/>
       <w:r>
         <w:t>Direct Speech</w:t>
       </w:r>
-      <w:bookmarkEnd w:id="39"/>
+      <w:bookmarkEnd w:id="38"/>
     </w:p>
     <w:p>
       <w:r>
@@ -20599,6 +20635,7 @@
     </w:p>
     <w:p>
       <w:r>
+        <w:lastRenderedPageBreak/>
         <w:t>The following rules apply to the semantic markup of direct speech:</w:t>
       </w:r>
     </w:p>
@@ -20801,11 +20838,11 @@
       <w:pPr>
         <w:pStyle w:val="Heading3"/>
       </w:pPr>
-      <w:bookmarkStart w:id="40" w:name="edition-text-speech-dialogue"/>
+      <w:bookmarkStart w:id="39" w:name="edition-text-speech-dialogue"/>
       <w:r>
         <w:t>Dialogue</w:t>
       </w:r>
-      <w:bookmarkEnd w:id="40"/>
+      <w:bookmarkEnd w:id="39"/>
     </w:p>
     <w:p>
       <w:r>
@@ -20830,11 +20867,11 @@
       <w:pPr>
         <w:pStyle w:val="Heading4"/>
       </w:pPr>
-      <w:bookmarkStart w:id="41" w:name="edition-text-speech-dialogue-label"/>
+      <w:bookmarkStart w:id="40" w:name="edition-text-speech-dialogue-label"/>
       <w:r>
         <w:t>Labels</w:t>
       </w:r>
-      <w:bookmarkEnd w:id="41"/>
+      <w:bookmarkEnd w:id="40"/>
     </w:p>
     <w:p>
       <w:r>
@@ -21007,6 +21044,7 @@
         <w:pStyle w:val="Special"/>
       </w:pPr>
       <w:r>
+        <w:lastRenderedPageBreak/>
         <w:t>&lt;</w:t>
       </w:r>
       <w:r>
@@ -21926,6 +21964,7 @@
     </w:p>
     <w:p>
       <w:r>
+        <w:lastRenderedPageBreak/>
         <w:t>Note also the placement of &lt;</w:t>
       </w:r>
       <w:r>
@@ -21960,11 +21999,11 @@
       <w:pPr>
         <w:pStyle w:val="Heading4"/>
       </w:pPr>
-      <w:bookmarkStart w:id="42" w:name="edition-text-speech-dialogue-sp"/>
+      <w:bookmarkStart w:id="41" w:name="edition-text-speech-dialogue-sp"/>
       <w:r>
         <w:t>Semantic Markup of Speakers</w:t>
       </w:r>
-      <w:bookmarkEnd w:id="42"/>
+      <w:bookmarkEnd w:id="41"/>
     </w:p>
     <w:p>
       <w:r>
@@ -22634,6 +22673,9 @@
       </w:r>
       <w:r>
         <w:br/>
+      </w:r>
+      <w:r>
+        <w:lastRenderedPageBreak/>
         <w:t>   &lt;</w:t>
       </w:r>
       <w:r>
@@ -23087,11 +23129,11 @@
       <w:pPr>
         <w:pStyle w:val="Heading2"/>
       </w:pPr>
-      <w:bookmarkStart w:id="43" w:name="edition-text-quotation"/>
+      <w:bookmarkStart w:id="42" w:name="edition-text-quotation"/>
       <w:r>
         <w:t>Quotation of Literature</w:t>
       </w:r>
-      <w:bookmarkEnd w:id="43"/>
+      <w:bookmarkEnd w:id="42"/>
     </w:p>
     <w:p>
       <w:r>
@@ -23120,11 +23162,11 @@
       <w:pPr>
         <w:pStyle w:val="Heading2"/>
       </w:pPr>
-      <w:bookmarkStart w:id="44" w:name="edition-text-people"/>
+      <w:bookmarkStart w:id="43" w:name="edition-text-people"/>
       <w:r>
         <w:t>People</w:t>
       </w:r>
-      <w:bookmarkEnd w:id="44"/>
+      <w:bookmarkEnd w:id="43"/>
     </w:p>
     <w:p>
       <w:r>
@@ -23305,6 +23347,7 @@
         </w:numPr>
       </w:pPr>
       <w:r>
+        <w:lastRenderedPageBreak/>
         <w:t>&lt;</w:t>
       </w:r>
       <w:r>
@@ -24040,6 +24083,7 @@
     </w:p>
     <w:p>
       <w:r>
+        <w:lastRenderedPageBreak/>
         <w:t>This will cause the lemma and the variant(s) to be identified as names.</w:t>
       </w:r>
     </w:p>
@@ -24263,11 +24307,11 @@
       <w:pPr>
         <w:pStyle w:val="Heading2"/>
       </w:pPr>
-      <w:bookmarkStart w:id="45" w:name="edition-text-places"/>
+      <w:bookmarkStart w:id="44" w:name="edition-text-places"/>
       <w:r>
         <w:t>Places</w:t>
       </w:r>
-      <w:bookmarkEnd w:id="45"/>
+      <w:bookmarkEnd w:id="44"/>
     </w:p>
     <w:p>
       <w:r>
@@ -24710,6 +24754,9 @@
       </w:r>
       <w:r>
         <w:br/>
+      </w:r>
+      <w:r>
+        <w:lastRenderedPageBreak/>
         <w:t> &lt;/</w:t>
       </w:r>
       <w:r>
@@ -25124,11 +25171,11 @@
       <w:pPr>
         <w:pStyle w:val="Heading2"/>
       </w:pPr>
-      <w:bookmarkStart w:id="46" w:name="edition-text-symbols"/>
+      <w:bookmarkStart w:id="45" w:name="edition-text-symbols"/>
       <w:r>
         <w:t>Symbols Commonly Used in the Text of a Critical Edition</w:t>
       </w:r>
-      <w:bookmarkEnd w:id="46"/>
+      <w:bookmarkEnd w:id="45"/>
     </w:p>
     <w:p>
       <w:r>
@@ -25155,7 +25202,11 @@
     </w:p>
     <w:p>
       <w:r>
-        <w:t>Since most of the standard symbols usually have corresponding annotations in the critical apparatus, the encoding guidelines for many of them can be found in subsections of the guidelines for encoding entries in the critical apparatus. The following list identifies the symbols and points to the guidelines for encoding them:</w:t>
+        <w:t xml:space="preserve">Since most of the standard symbols usually have corresponding annotations in the critical apparatus, the encoding guidelines for many of them can be found in subsections of the </w:t>
+      </w:r>
+      <w:r>
+        <w:lastRenderedPageBreak/>
+        <w:t>guidelines for encoding entries in the critical apparatus. The following list identifies the symbols and points to the guidelines for encoding them:</w:t>
       </w:r>
     </w:p>
     <w:p>
@@ -25453,11 +25504,11 @@
       <w:pPr>
         <w:pStyle w:val="Heading3"/>
       </w:pPr>
-      <w:bookmarkStart w:id="47" w:name="edition-text-abbreviation-expansion"/>
+      <w:bookmarkStart w:id="46" w:name="edition-text-abbreviation-expansion"/>
       <w:r>
         <w:t>Expansion of Abbreviation</w:t>
       </w:r>
-      <w:bookmarkEnd w:id="47"/>
+      <w:bookmarkEnd w:id="46"/>
     </w:p>
     <w:p>
       <w:r>
@@ -25866,6 +25917,9 @@
       </w:r>
       <w:r>
         <w:br/>
+      </w:r>
+      <w:r>
+        <w:lastRenderedPageBreak/>
         <w:t> &lt;/</w:t>
       </w:r>
       <w:r>
@@ -26088,11 +26142,11 @@
       <w:pPr>
         <w:pStyle w:val="Heading3"/>
       </w:pPr>
-      <w:bookmarkStart w:id="48" w:name="edition-text-ambiguous-characters"/>
+      <w:bookmarkStart w:id="47" w:name="edition-text-ambiguous-characters"/>
       <w:r>
         <w:t>Ambiguous Characters</w:t>
       </w:r>
-      <w:bookmarkEnd w:id="48"/>
+      <w:bookmarkEnd w:id="47"/>
     </w:p>
     <w:p>
       <w:r>
@@ -26278,11 +26332,11 @@
       <w:pPr>
         <w:pStyle w:val="Heading3"/>
       </w:pPr>
-      <w:bookmarkStart w:id="49" w:name="edition-text-lacunae"/>
+      <w:bookmarkStart w:id="48" w:name="edition-text-lacunae"/>
       <w:r>
         <w:t>Lacunae</w:t>
       </w:r>
-      <w:bookmarkEnd w:id="49"/>
+      <w:bookmarkEnd w:id="48"/>
     </w:p>
     <w:p>
       <w:r>
@@ -26340,6 +26394,7 @@
     </w:p>
     <w:p>
       <w:r>
+        <w:lastRenderedPageBreak/>
         <w:t xml:space="preserve">For example, an undetermined amount of text is missing from all witnesses at the end of 3.8.4 of Julius Caesar's de Bello Civili. </w:t>
       </w:r>
       <w:r>
@@ -26381,7 +26436,15 @@
         <w:t>@reason</w:t>
       </w:r>
       <w:r>
-        <w:t>="lacuna" is inserted into the main text to indicate the lacuna:</w:t>
+        <w:t>="</w:t>
+      </w:r>
+      <w:r>
+        <w:t>lost</w:t>
+      </w:r>
+      <w:bookmarkStart w:id="49" w:name="_GoBack"/>
+      <w:bookmarkEnd w:id="49"/>
+      <w:r>
+        <w:t>" is inserted into the main text to indicate the lacuna:</w:t>
       </w:r>
     </w:p>
     <w:p>
@@ -26732,6 +26795,7 @@
     </w:p>
     <w:p>
       <w:r>
+        <w:lastRenderedPageBreak/>
         <w:t xml:space="preserve">Macrobius’                         Saturnalia 3.16.1–5 has examples of block quotations of prose and verse texts, and an inline quotation of a prose text. Note that it is also an example of </w:t>
       </w:r>
       <w:r>
@@ -27472,6 +27536,7 @@
         <w:pStyle w:val="Special"/>
       </w:pPr>
       <w:r>
+        <w:lastRenderedPageBreak/>
         <w:t>&lt;</w:t>
       </w:r>
       <w:r>
@@ -28044,6 +28109,7 @@
         </w:numPr>
       </w:pPr>
       <w:r>
+        <w:lastRenderedPageBreak/>
         <w:t>&lt;</w:t>
       </w:r>
       <w:r>
@@ -28987,6 +29053,9 @@
       </w:r>
       <w:r>
         <w:br/>
+      </w:r>
+      <w:r>
+        <w:lastRenderedPageBreak/>
         <w:t>     … Arar fluvius Galliae fluens in Rhodanum&lt;/</w:t>
       </w:r>
       <w:r>
@@ -29500,6 +29569,7 @@
     </w:p>
     <w:p>
       <w:r>
+        <w:lastRenderedPageBreak/>
         <w:t>It is important to emphasize that a critical apparatus reflects an editor's judgment about what is and is not important for supporting the argument advanced by the edition. Accordingly, the amount of information included in the critical apparatus depends on the method and aims of the editor. Although these guidelines make it possible to include every reading from every possible source, editors should bear in mind that manuscript collations, notes, and other data can be made available to readers as ancillary materials associated with an LDLT edition. Editors should consult with LDLT staff and the editorial board regarding format and storage of ancillary materials.</w:t>
       </w:r>
     </w:p>
@@ -29647,7 +29717,11 @@
     </w:p>
     <w:p>
       <w:r>
-        <w:t>Opinions can differ from editor to editor about what the “correct” reading is, which is why having more than one critical edition of a text is not necessarily redundant. Similarly, copyists and other users of manuscripts have their own idea of what the “correct” reading is. The original copyist might notice a slip of the pen in his own work and correct it. A later hand might correct a mistake missed by the copyist. Another reader comparing two manuscripts might “correct” one of them based on the other’s reading. In these cases and others, the motivation is to correct what is perceived to be incorrect. For all of these reasons, “correction” is used in these guidelines to refer to an attempt to alter existing text so that it conforms to some perceived standard, whether or not that standard matches the editor’s view of what the correct reading is.</w:t>
+        <w:t xml:space="preserve">Opinions can differ from editor to editor about what the “correct” reading is, which is why having more than one critical edition of a text is not necessarily redundant. Similarly, copyists </w:t>
+      </w:r>
+      <w:r>
+        <w:lastRenderedPageBreak/>
+        <w:t>and other users of manuscripts have their own idea of what the “correct” reading is. The original copyist might notice a slip of the pen in his own work and correct it. A later hand might correct a mistake missed by the copyist. Another reader comparing two manuscripts might “correct” one of them based on the other’s reading. In these cases and others, the motivation is to correct what is perceived to be incorrect. For all of these reasons, “correction” is used in these guidelines to refer to an attempt to alter existing text so that it conforms to some perceived standard, whether or not that standard matches the editor’s view of what the correct reading is.</w:t>
       </w:r>
     </w:p>
     <w:p>
@@ -29778,6 +29852,7 @@
         </w:numPr>
       </w:pPr>
       <w:r>
+        <w:lastRenderedPageBreak/>
         <w:t>siglum without a superscript number (“hand zero”) = the original copyist.</w:t>
       </w:r>
     </w:p>
@@ -30015,6 +30090,7 @@
         </w:numPr>
       </w:pPr>
       <w:r>
+        <w:lastRenderedPageBreak/>
         <w:t>&lt;</w:t>
       </w:r>
       <w:r>
@@ -30373,6 +30449,7 @@
       </w:pPr>
       <w:bookmarkStart w:id="71" w:name="apparatus-criticus-basic-entry"/>
       <w:r>
+        <w:lastRenderedPageBreak/>
         <w:t>Basic Reporting of a Variant Reading</w:t>
       </w:r>
       <w:bookmarkEnd w:id="71"/>
@@ -30815,6 +30892,9 @@
       </w:r>
       <w:r>
         <w:br/>
+      </w:r>
+      <w:r>
+        <w:lastRenderedPageBreak/>
         <w:t>&lt;!-- text of variant reading goes here --&gt;</w:t>
       </w:r>
       <w:r>
@@ -31352,6 +31432,7 @@
         <w:pStyle w:val="Special"/>
       </w:pPr>
       <w:r>
+        <w:lastRenderedPageBreak/>
         <w:t>&lt;</w:t>
       </w:r>
       <w:r>
@@ -32019,6 +32100,7 @@
       </w:pPr>
       <w:bookmarkStart w:id="74" w:name="apparatus-criticus-multiple-entries"/>
       <w:r>
+        <w:lastRenderedPageBreak/>
         <w:t>Variations on Readings in a Group of Witnesses/Sources</w:t>
       </w:r>
       <w:bookmarkEnd w:id="74"/>
@@ -32619,6 +32701,9 @@
       </w:r>
       <w:r>
         <w:br/>
+      </w:r>
+      <w:r>
+        <w:lastRenderedPageBreak/>
         <w:t> &lt;</w:t>
       </w:r>
       <w:r>
@@ -33088,6 +33173,7 @@
         <w:pStyle w:val="Special"/>
       </w:pPr>
       <w:r>
+        <w:lastRenderedPageBreak/>
         <w:t>&lt;</w:t>
       </w:r>
       <w:r>
@@ -48366,7 +48452,7 @@
       <w:rPr>
         <w:noProof/>
       </w:rPr>
-      <w:t>10</w:t>
+      <w:t>54</w:t>
     </w:r>
     <w:r>
       <w:rPr>
@@ -48409,7 +48495,7 @@
       <w:rPr>
         <w:noProof/>
       </w:rPr>
-      <w:t>11</w:t>
+      <w:t>41</w:t>
     </w:r>
     <w:r>
       <w:rPr>

</xml_diff>

<commit_message>
Fixing a typo in the section on lacuna.
</commit_message>
<xml_diff>
--- a/LDLT-Guidelines.docx
+++ b/LDLT-Guidelines.docx
@@ -36,12 +36,7 @@
         <w:t xml:space="preserve">In addition, </w:t>
       </w:r>
       <w:r>
-        <w:t xml:space="preserve">Robert Kaster </w:t>
-      </w:r>
-      <w:bookmarkStart w:id="1" w:name="_GoBack"/>
-      <w:bookmarkEnd w:id="1"/>
-      <w:r>
-        <w:t>devoted considerable time to developing the typology of variant readings in the section "</w:t>
+        <w:t>Robert Kaster devoted considerable time to developing the typology of variant readings in the section "</w:t>
       </w:r>
       <w:hyperlink r:id="rId8">
         <w:r>
@@ -183,12 +178,12 @@
       <w:pPr>
         <w:pStyle w:val="Heading1"/>
       </w:pPr>
-      <w:bookmarkStart w:id="2" w:name="Getting-started"/>
+      <w:bookmarkStart w:id="1" w:name="Getting-started"/>
       <w:r>
         <w:lastRenderedPageBreak/>
         <w:t>Getting Started</w:t>
       </w:r>
-      <w:bookmarkEnd w:id="2"/>
+      <w:bookmarkEnd w:id="1"/>
     </w:p>
     <w:p>
       <w:r>
@@ -338,11 +333,11 @@
       <w:pPr>
         <w:pStyle w:val="Heading1"/>
       </w:pPr>
-      <w:bookmarkStart w:id="3" w:name="LDLT-edition-structure"/>
+      <w:bookmarkStart w:id="2" w:name="LDLT-edition-structure"/>
       <w:r>
         <w:t>Structure of an LDLT Edition</w:t>
       </w:r>
-      <w:bookmarkEnd w:id="3"/>
+      <w:bookmarkEnd w:id="2"/>
     </w:p>
     <w:p>
       <w:r>
@@ -411,11 +406,11 @@
       <w:pPr>
         <w:pStyle w:val="Heading2"/>
       </w:pPr>
-      <w:bookmarkStart w:id="4" w:name="general-structure"/>
+      <w:bookmarkStart w:id="3" w:name="general-structure"/>
       <w:r>
         <w:t>General Structure of an LDLT Edition</w:t>
       </w:r>
-      <w:bookmarkEnd w:id="4"/>
+      <w:bookmarkEnd w:id="3"/>
     </w:p>
     <w:p>
       <w:r>
@@ -1505,11 +1500,11 @@
       <w:pPr>
         <w:pStyle w:val="Heading2"/>
       </w:pPr>
-      <w:bookmarkStart w:id="5" w:name="publication-details"/>
+      <w:bookmarkStart w:id="4" w:name="publication-details"/>
       <w:r>
         <w:t>Publication Details</w:t>
       </w:r>
-      <w:bookmarkEnd w:id="5"/>
+      <w:bookmarkEnd w:id="4"/>
     </w:p>
     <w:p>
       <w:r>
@@ -2043,11 +2038,11 @@
       <w:pPr>
         <w:pStyle w:val="Heading2"/>
       </w:pPr>
-      <w:bookmarkStart w:id="6" w:name="front-matter"/>
+      <w:bookmarkStart w:id="5" w:name="front-matter"/>
       <w:r>
         <w:t>Front Matter</w:t>
       </w:r>
-      <w:bookmarkEnd w:id="6"/>
+      <w:bookmarkEnd w:id="5"/>
     </w:p>
     <w:p>
       <w:r>
@@ -2124,11 +2119,11 @@
       <w:pPr>
         <w:pStyle w:val="Heading1"/>
       </w:pPr>
-      <w:bookmarkStart w:id="7" w:name="bibliography"/>
+      <w:bookmarkStart w:id="6" w:name="bibliography"/>
       <w:r>
         <w:t>Bibliography</w:t>
       </w:r>
-      <w:bookmarkEnd w:id="7"/>
+      <w:bookmarkEnd w:id="6"/>
     </w:p>
     <w:p>
       <w:r>
@@ -2154,7 +2149,7 @@
       </w:r>
     </w:p>
     <w:p>
-      <w:bookmarkStart w:id="8" w:name="zotero"/>
+      <w:bookmarkStart w:id="7" w:name="zotero"/>
       <w:r>
         <w:t xml:space="preserve">The bibliography is all the more useful as a tool if it is created and made available via </w:t>
       </w:r>
@@ -2169,17 +2164,17 @@
       <w:r>
         <w:t>, an open online resource for building and managing bibliographies. It is highly recommended, but not required, that all LDLT editions have a corresponding Zotero repository for their bibliography. Editors should consult with LDLT staff about setting up and sharing a Zotero repository.</w:t>
       </w:r>
-      <w:bookmarkEnd w:id="8"/>
+      <w:bookmarkEnd w:id="7"/>
     </w:p>
     <w:p>
       <w:pPr>
         <w:pStyle w:val="Heading2"/>
       </w:pPr>
-      <w:bookmarkStart w:id="9" w:name="bibliography-structure"/>
+      <w:bookmarkStart w:id="8" w:name="bibliography-structure"/>
       <w:r>
         <w:t>Structure of the Bibliography</w:t>
       </w:r>
-      <w:bookmarkEnd w:id="9"/>
+      <w:bookmarkEnd w:id="8"/>
     </w:p>
     <w:p>
       <w:r>
@@ -2319,11 +2314,11 @@
       <w:pPr>
         <w:pStyle w:val="Heading2"/>
       </w:pPr>
-      <w:bookmarkStart w:id="10" w:name="bibliography-terminology"/>
+      <w:bookmarkStart w:id="9" w:name="bibliography-terminology"/>
       <w:r>
         <w:t>Terminology: Witness and Source</w:t>
       </w:r>
-      <w:bookmarkEnd w:id="10"/>
+      <w:bookmarkEnd w:id="9"/>
     </w:p>
     <w:p>
       <w:r>
@@ -2396,11 +2391,11 @@
       <w:pPr>
         <w:pStyle w:val="Heading2"/>
       </w:pPr>
-      <w:bookmarkStart w:id="11" w:name="bibliography-sigla"/>
+      <w:bookmarkStart w:id="10" w:name="bibliography-sigla"/>
       <w:r>
         <w:t>Human- and Machine-Readable Sigla, Symbols, and Abbreviations</w:t>
       </w:r>
-      <w:bookmarkEnd w:id="11"/>
+      <w:bookmarkEnd w:id="10"/>
     </w:p>
     <w:p>
       <w:r>
@@ -2976,11 +2971,11 @@
               <w:pStyle w:val="Tabletext9"/>
               <w:jc w:val="left"/>
             </w:pPr>
-            <w:bookmarkStart w:id="12" w:name="stigma-siglum"/>
+            <w:bookmarkStart w:id="11" w:name="stigma-siglum"/>
             <w:r>
               <w:t>Ϛ (see note below)</w:t>
             </w:r>
-            <w:bookmarkEnd w:id="12"/>
+            <w:bookmarkEnd w:id="11"/>
           </w:p>
         </w:tc>
         <w:tc>
@@ -3222,7 +3217,7 @@
       <w:pPr>
         <w:pStyle w:val="teiquote"/>
       </w:pPr>
-      <w:bookmarkStart w:id="13" w:name="stigma-note"/>
+      <w:bookmarkStart w:id="12" w:name="stigma-note"/>
       <w:r>
         <w:t xml:space="preserve">Note that the lower-case character "stigma" (ϛ) is, for whatever reason, an illegal value for </w:t>
       </w:r>
@@ -3235,7 +3230,7 @@
       <w:r>
         <w:t>, so the upper-case character (Ϛ) must be used in its place.</w:t>
       </w:r>
-      <w:bookmarkEnd w:id="13"/>
+      <w:bookmarkEnd w:id="12"/>
     </w:p>
     <w:p>
       <w:r>
@@ -3296,11 +3291,11 @@
       <w:pPr>
         <w:pStyle w:val="Heading3"/>
       </w:pPr>
-      <w:bookmarkStart w:id="14" w:name="bibliography-sigla-catch-all"/>
+      <w:bookmarkStart w:id="13" w:name="bibliography-sigla-catch-all"/>
       <w:r>
         <w:t>Catch-all References</w:t>
       </w:r>
-      <w:bookmarkEnd w:id="14"/>
+      <w:bookmarkEnd w:id="13"/>
     </w:p>
     <w:p>
       <w:r>
@@ -3764,11 +3759,11 @@
       <w:pPr>
         <w:pStyle w:val="Heading2"/>
       </w:pPr>
-      <w:bookmarkStart w:id="15" w:name="bibliography-manuscripts"/>
+      <w:bookmarkStart w:id="14" w:name="bibliography-manuscripts"/>
       <w:r>
         <w:t>Manuscripts</w:t>
       </w:r>
-      <w:bookmarkEnd w:id="15"/>
+      <w:bookmarkEnd w:id="14"/>
     </w:p>
     <w:p>
       <w:r>
@@ -3804,11 +3799,11 @@
       <w:pPr>
         <w:pStyle w:val="Heading3"/>
       </w:pPr>
-      <w:bookmarkStart w:id="16" w:name="bibliography-manuscript-description"/>
+      <w:bookmarkStart w:id="15" w:name="bibliography-manuscript-description"/>
       <w:r>
         <w:t>Manuscript Description</w:t>
       </w:r>
-      <w:bookmarkEnd w:id="16"/>
+      <w:bookmarkEnd w:id="15"/>
     </w:p>
     <w:p>
       <w:r>
@@ -6410,6 +6405,9 @@
       </w:r>
       <w:r>
         <w:br/>
+      </w:r>
+      <w:r>
+        <w:lastRenderedPageBreak/>
         <w:t>    &lt;</w:t>
       </w:r>
       <w:r>
@@ -7215,6 +7213,9 @@
       </w:r>
       <w:r>
         <w:br/>
+      </w:r>
+      <w:r>
+        <w:lastRenderedPageBreak/>
         <w:t>             century&lt;/</w:t>
       </w:r>
       <w:r>
@@ -7305,11 +7306,11 @@
       <w:pPr>
         <w:pStyle w:val="Heading3"/>
       </w:pPr>
-      <w:bookmarkStart w:id="17" w:name="bibliography-manuscripts-families-archet"/>
+      <w:bookmarkStart w:id="16" w:name="bibliography-manuscripts-families-archet"/>
       <w:r>
         <w:t>Manuscript Families, Archetypes, and Hyparchetypes</w:t>
       </w:r>
-      <w:bookmarkEnd w:id="17"/>
+      <w:bookmarkEnd w:id="16"/>
     </w:p>
     <w:p>
       <w:r>
@@ -7356,11 +7357,11 @@
       <w:pPr>
         <w:pStyle w:val="Heading4"/>
       </w:pPr>
-      <w:bookmarkStart w:id="18" w:name="bibliography-manuscripts-families"/>
+      <w:bookmarkStart w:id="17" w:name="bibliography-manuscripts-families"/>
       <w:r>
         <w:t>Manuscript Families</w:t>
       </w:r>
-      <w:bookmarkEnd w:id="18"/>
+      <w:bookmarkEnd w:id="17"/>
     </w:p>
     <w:p>
       <w:r>
@@ -7600,11 +7601,11 @@
       <w:pPr>
         <w:pStyle w:val="Heading4"/>
       </w:pPr>
-      <w:bookmarkStart w:id="19" w:name="bibliography-manuscripts-hyparchetypes-a"/>
+      <w:bookmarkStart w:id="18" w:name="bibliography-manuscripts-hyparchetypes-a"/>
       <w:r>
         <w:t>Archetypes and Hyparchetypes</w:t>
       </w:r>
-      <w:bookmarkEnd w:id="19"/>
+      <w:bookmarkEnd w:id="18"/>
     </w:p>
     <w:p>
       <w:r>
@@ -7714,6 +7715,7 @@
         </w:numPr>
       </w:pPr>
       <w:r>
+        <w:lastRenderedPageBreak/>
         <w:t>α hyparchetypus codicum α</w:t>
       </w:r>
       <w:r>
@@ -8596,6 +8598,9 @@
       </w:r>
       <w:r>
         <w:br/>
+      </w:r>
+      <w:r>
+        <w:lastRenderedPageBreak/>
         <w:t>      &lt;</w:t>
       </w:r>
       <w:r>
@@ -8937,11 +8942,11 @@
       <w:pPr>
         <w:pStyle w:val="Heading2"/>
       </w:pPr>
-      <w:bookmarkStart w:id="20" w:name="bibliography-sources"/>
+      <w:bookmarkStart w:id="19" w:name="bibliography-sources"/>
       <w:r>
         <w:t>Sources</w:t>
       </w:r>
-      <w:bookmarkEnd w:id="20"/>
+      <w:bookmarkEnd w:id="19"/>
     </w:p>
     <w:p>
       <w:r>
@@ -9163,6 +9168,9 @@
       </w:r>
       <w:r>
         <w:br/>
+      </w:r>
+      <w:r>
+        <w:lastRenderedPageBreak/>
         <w:t>   1613.&lt;/</w:t>
       </w:r>
       <w:r>
@@ -9403,11 +9411,11 @@
       <w:pPr>
         <w:pStyle w:val="Heading3"/>
       </w:pPr>
-      <w:bookmarkStart w:id="21" w:name="bibliography-editions"/>
+      <w:bookmarkStart w:id="20" w:name="bibliography-editions"/>
       <w:r>
         <w:t>Editions</w:t>
       </w:r>
-      <w:bookmarkEnd w:id="21"/>
+      <w:bookmarkEnd w:id="20"/>
     </w:p>
     <w:p>
       <w:r>
@@ -9477,11 +9485,11 @@
       <w:pPr>
         <w:pStyle w:val="Heading4"/>
       </w:pPr>
-      <w:bookmarkStart w:id="22" w:name="bibliography-editions-early"/>
+      <w:bookmarkStart w:id="21" w:name="bibliography-editions-early"/>
       <w:r>
         <w:t>Early Editions</w:t>
       </w:r>
-      <w:bookmarkEnd w:id="22"/>
+      <w:bookmarkEnd w:id="21"/>
     </w:p>
     <w:p>
       <w:r>
@@ -9626,6 +9634,7 @@
         </w:numPr>
       </w:pPr>
       <w:r>
+        <w:lastRenderedPageBreak/>
         <w:t>&lt;</w:t>
       </w:r>
       <w:r>
@@ -10568,6 +10577,9 @@
       </w:r>
       <w:r>
         <w:br/>
+      </w:r>
+      <w:r>
+        <w:lastRenderedPageBreak/>
         <w:t>   &lt;</w:t>
       </w:r>
       <w:r>
@@ -11403,11 +11415,11 @@
       <w:pPr>
         <w:pStyle w:val="Heading4"/>
       </w:pPr>
-      <w:bookmarkStart w:id="23" w:name="bibliography-editions-modern"/>
+      <w:bookmarkStart w:id="22" w:name="bibliography-editions-modern"/>
       <w:r>
         <w:t>Modern Editions</w:t>
       </w:r>
-      <w:bookmarkEnd w:id="23"/>
+      <w:bookmarkEnd w:id="22"/>
     </w:p>
     <w:p>
       <w:r>
@@ -11543,6 +11555,7 @@
         </w:numPr>
       </w:pPr>
       <w:r>
+        <w:lastRenderedPageBreak/>
         <w:t>&lt;</w:t>
       </w:r>
       <w:r>
@@ -12608,7 +12621,11 @@
         <w:t>target</w:t>
       </w:r>
       <w:r>
-        <w:t>="https://books.google.com/books?id=JpJXAAAAcAAJ&amp;amp;pg=PA1#v=onepage&amp;amp;q&amp;amp;f=false"/&gt;.&lt;/</w:t>
+        <w:t>="https://books.google.com/books?id=JpJXAAAAcAAJ&amp;amp;pg=PA1#v=onepage&amp;</w:t>
+      </w:r>
+      <w:r>
+        <w:lastRenderedPageBreak/>
+        <w:t>amp;q&amp;amp;f=false"/&gt;.&lt;/</w:t>
       </w:r>
       <w:r>
         <w:rPr>
@@ -13800,6 +13817,9 @@
       </w:r>
       <w:r>
         <w:br/>
+      </w:r>
+      <w:r>
+        <w:lastRenderedPageBreak/>
         <w:t> &lt;/</w:t>
       </w:r>
       <w:r>
@@ -14992,7 +15012,11 @@
         <w:t>target</w:t>
       </w:r>
       <w:r>
-        <w:t>="https://books.google.com/books?id=CjUOAAAAYAAJ&amp;amp;pg=PA1#v=onepage&amp;amp;q&amp;amp;f=false"/&gt;</w:t>
+        <w:t>="https://books.google.com/books?id=CjUOAAAAYAAJ&amp;amp;pg=PA1#v=onepage&amp;</w:t>
+      </w:r>
+      <w:r>
+        <w:lastRenderedPageBreak/>
+        <w:t>amp;q&amp;amp;f=false"/&gt;</w:t>
       </w:r>
       <w:r>
         <w:br/>
@@ -16135,6 +16159,9 @@
       </w:r>
       <w:r>
         <w:br/>
+      </w:r>
+      <w:r>
+        <w:lastRenderedPageBreak/>
         <w:t>  &lt;</w:t>
       </w:r>
       <w:r>
@@ -16945,11 +16972,11 @@
       <w:pPr>
         <w:pStyle w:val="Heading3"/>
       </w:pPr>
-      <w:bookmarkStart w:id="24" w:name="bibliography-other"/>
+      <w:bookmarkStart w:id="23" w:name="bibliography-other"/>
       <w:r>
         <w:t>Other Sources</w:t>
       </w:r>
-      <w:bookmarkEnd w:id="24"/>
+      <w:bookmarkEnd w:id="23"/>
     </w:p>
     <w:p>
       <w:r>
@@ -16995,11 +17022,11 @@
       <w:pPr>
         <w:pStyle w:val="Heading4"/>
       </w:pPr>
-      <w:bookmarkStart w:id="25" w:name="bibliography-other-books"/>
+      <w:bookmarkStart w:id="24" w:name="bibliography-other-books"/>
       <w:r>
         <w:t>Books</w:t>
       </w:r>
-      <w:bookmarkEnd w:id="25"/>
+      <w:bookmarkEnd w:id="24"/>
     </w:p>
     <w:p>
       <w:r>
@@ -17015,6 +17042,7 @@
         </w:numPr>
       </w:pPr>
       <w:r>
+        <w:lastRenderedPageBreak/>
         <w:t>&lt;</w:t>
       </w:r>
       <w:r>
@@ -17483,11 +17511,11 @@
       <w:pPr>
         <w:pStyle w:val="Heading4"/>
       </w:pPr>
-      <w:bookmarkStart w:id="26" w:name="bibliography-other-articles"/>
+      <w:bookmarkStart w:id="25" w:name="bibliography-other-articles"/>
       <w:r>
         <w:t>Articles</w:t>
       </w:r>
-      <w:bookmarkEnd w:id="26"/>
+      <w:bookmarkEnd w:id="25"/>
     </w:p>
     <w:p>
       <w:r>
@@ -17595,6 +17623,7 @@
     </w:p>
     <w:p>
       <w:r>
+        <w:lastRenderedPageBreak/>
         <w:t>It is strongly recommended to encode more details:</w:t>
       </w:r>
     </w:p>
@@ -18108,11 +18137,11 @@
       <w:pPr>
         <w:pStyle w:val="Heading5"/>
       </w:pPr>
-      <w:bookmarkStart w:id="27" w:name="bibliography-other-articles-reviews"/>
+      <w:bookmarkStart w:id="26" w:name="bibliography-other-articles-reviews"/>
       <w:r>
         <w:t>Reviews</w:t>
       </w:r>
-      <w:bookmarkEnd w:id="27"/>
+      <w:bookmarkEnd w:id="26"/>
     </w:p>
     <w:p>
       <w:r>
@@ -18383,11 +18412,12 @@
       <w:pPr>
         <w:pStyle w:val="Heading3"/>
       </w:pPr>
-      <w:bookmarkStart w:id="28" w:name="bibliography-list-of-scholars"/>
-      <w:r>
+      <w:bookmarkStart w:id="27" w:name="bibliography-list-of-scholars"/>
+      <w:r>
+        <w:lastRenderedPageBreak/>
         <w:t>List of Scholars</w:t>
       </w:r>
-      <w:bookmarkEnd w:id="28"/>
+      <w:bookmarkEnd w:id="27"/>
     </w:p>
     <w:p>
       <w:r>
@@ -18938,28 +18968,29 @@
       <w:pPr>
         <w:pStyle w:val="Heading1"/>
       </w:pPr>
-      <w:bookmarkStart w:id="29" w:name="edition-text"/>
-      <w:r>
+      <w:bookmarkStart w:id="28" w:name="edition-text"/>
+      <w:r>
+        <w:lastRenderedPageBreak/>
         <w:t>Edition Text</w:t>
       </w:r>
+      <w:bookmarkEnd w:id="28"/>
+    </w:p>
+    <w:p>
+      <w:r>
+        <w:t>The edition text corresponds to the text printed “above the line” of the critical apparatus in a traditional edition. It is composed of lemmata, that is, text judged by the editor to be authentic, accurate, and/or authoritative.</w:t>
+      </w:r>
+    </w:p>
+    <w:p>
+      <w:r>
+        <w:t>There may be more than one authoritative version of a text, depending on the text and/or the approach adopted by the editor. Authors sometimes edit and revise their work over time. Scribes often record the version of the text that makes sense in their context. Scholars and other readers offer conjectures for problematic passages. But an editor must make decisions about the text an edition presents to readers. Those decisions are part of the editor’s argument about the text, and they are on display in the official edition text in its initial state.</w:t>
+      </w:r>
+    </w:p>
+    <w:p>
+      <w:bookmarkStart w:id="29" w:name="initial-state"/>
+      <w:r>
+        <w:t>“Initial state” is an important phrase. Since the digital version of an LDLT allows readers to swap readings from the critical apparatus into the main text, it is possible to encounter many versions of the text in one viewing of it, but the official edition text in its default initial state (i.e., what is displayed when the edition is opened for the first time, with default settings) is the starting point for those interactions.</w:t>
+      </w:r>
       <w:bookmarkEnd w:id="29"/>
-    </w:p>
-    <w:p>
-      <w:r>
-        <w:t>The edition text corresponds to the text printed “above the line” of the critical apparatus in a traditional edition. It is composed of lemmata, that is, text judged by the editor to be authentic, accurate, and/or authoritative.</w:t>
-      </w:r>
-    </w:p>
-    <w:p>
-      <w:r>
-        <w:t>There may be more than one authoritative version of a text, depending on the text and/or the approach adopted by the editor. Authors sometimes edit and revise their work over time. Scribes often record the version of the text that makes sense in their context. Scholars and other readers offer conjectures for problematic passages. But an editor must make decisions about the text an edition presents to readers. Those decisions are part of the editor’s argument about the text, and they are on display in the official edition text in its initial state.</w:t>
-      </w:r>
-    </w:p>
-    <w:p>
-      <w:bookmarkStart w:id="30" w:name="initial-state"/>
-      <w:r>
-        <w:t>“Initial state” is an important phrase. Since the digital version of an LDLT allows readers to swap readings from the critical apparatus into the main text, it is possible to encounter many versions of the text in one viewing of it, but the official edition text in its default initial state (i.e., what is displayed when the edition is opened for the first time, with default settings) is the starting point for those interactions.</w:t>
-      </w:r>
-      <w:bookmarkEnd w:id="30"/>
     </w:p>
     <w:p>
       <w:r>
@@ -18970,11 +19001,11 @@
       <w:pPr>
         <w:pStyle w:val="Heading2"/>
       </w:pPr>
-      <w:bookmarkStart w:id="31" w:name="edition-text-prose"/>
+      <w:bookmarkStart w:id="30" w:name="edition-text-prose"/>
       <w:r>
         <w:t>Prose</w:t>
       </w:r>
-      <w:bookmarkEnd w:id="31"/>
+      <w:bookmarkEnd w:id="30"/>
     </w:p>
     <w:p>
       <w:r>
@@ -18990,11 +19021,11 @@
       <w:pPr>
         <w:pStyle w:val="Heading3"/>
       </w:pPr>
-      <w:bookmarkStart w:id="32" w:name="edition-text-prose-structure"/>
+      <w:bookmarkStart w:id="31" w:name="edition-text-prose-structure"/>
       <w:r>
         <w:t>Prose: Structure of the Work</w:t>
       </w:r>
-      <w:bookmarkEnd w:id="32"/>
+      <w:bookmarkEnd w:id="31"/>
     </w:p>
     <w:p>
       <w:r>
@@ -19126,6 +19157,9 @@
       </w:r>
       <w:r>
         <w:br/>
+      </w:r>
+      <w:r>
+        <w:lastRenderedPageBreak/>
         <w:t> &lt;/</w:t>
       </w:r>
       <w:r>
@@ -19160,11 +19194,11 @@
       <w:pPr>
         <w:pStyle w:val="Heading3"/>
       </w:pPr>
-      <w:bookmarkStart w:id="33" w:name="edition-text-prose-paragraphs"/>
+      <w:bookmarkStart w:id="32" w:name="edition-text-prose-paragraphs"/>
       <w:r>
         <w:t>Prose: Structure of Paragraphs</w:t>
       </w:r>
-      <w:bookmarkEnd w:id="33"/>
+      <w:bookmarkEnd w:id="32"/>
     </w:p>
     <w:p>
       <w:r>
@@ -19687,6 +19721,7 @@
     </w:p>
     <w:p>
       <w:r>
+        <w:lastRenderedPageBreak/>
         <w:t>That text will be rendered as follows:</w:t>
       </w:r>
     </w:p>
@@ -19770,11 +19805,11 @@
       <w:pPr>
         <w:pStyle w:val="Heading2"/>
       </w:pPr>
-      <w:bookmarkStart w:id="34" w:name="edition-text-verse"/>
+      <w:bookmarkStart w:id="33" w:name="edition-text-verse"/>
       <w:r>
         <w:t>Verse</w:t>
       </w:r>
-      <w:bookmarkEnd w:id="34"/>
+      <w:bookmarkEnd w:id="33"/>
     </w:p>
     <w:p>
       <w:r>
@@ -19807,11 +19842,11 @@
       <w:pPr>
         <w:pStyle w:val="Heading3"/>
       </w:pPr>
-      <w:bookmarkStart w:id="35" w:name="edition-text-verse-structure"/>
+      <w:bookmarkStart w:id="34" w:name="edition-text-verse-structure"/>
       <w:r>
         <w:t>Verse: Structure of the Collection</w:t>
       </w:r>
-      <w:bookmarkEnd w:id="35"/>
+      <w:bookmarkEnd w:id="34"/>
     </w:p>
     <w:p>
       <w:r>
@@ -20056,11 +20091,12 @@
       <w:pPr>
         <w:pStyle w:val="Heading3"/>
       </w:pPr>
-      <w:bookmarkStart w:id="36" w:name="edition-text-verse-lines"/>
-      <w:r>
+      <w:bookmarkStart w:id="35" w:name="edition-text-verse-lines"/>
+      <w:r>
+        <w:lastRenderedPageBreak/>
         <w:t>Verse: Structure of a Poem</w:t>
       </w:r>
-      <w:bookmarkEnd w:id="36"/>
+      <w:bookmarkEnd w:id="35"/>
     </w:p>
     <w:p>
       <w:pPr>
@@ -20386,11 +20422,11 @@
       <w:pPr>
         <w:pStyle w:val="Heading2"/>
       </w:pPr>
-      <w:bookmarkStart w:id="37" w:name="edition-text-foreign-languages"/>
+      <w:bookmarkStart w:id="36" w:name="edition-text-foreign-languages"/>
       <w:r>
         <w:t>Text in Languages Other than Latin</w:t>
       </w:r>
-      <w:bookmarkEnd w:id="37"/>
+      <w:bookmarkEnd w:id="36"/>
     </w:p>
     <w:p>
       <w:r>
@@ -20521,11 +20557,11 @@
       <w:pPr>
         <w:pStyle w:val="Heading2"/>
       </w:pPr>
-      <w:bookmarkStart w:id="38" w:name="edition-text-speech"/>
+      <w:bookmarkStart w:id="37" w:name="edition-text-speech"/>
       <w:r>
         <w:t>Speech</w:t>
       </w:r>
-      <w:bookmarkEnd w:id="38"/>
+      <w:bookmarkEnd w:id="37"/>
     </w:p>
     <w:p>
       <w:r>
@@ -20560,11 +20596,11 @@
       <w:pPr>
         <w:pStyle w:val="Heading3"/>
       </w:pPr>
-      <w:bookmarkStart w:id="39" w:name="edition-text-speech-direct-speech"/>
+      <w:bookmarkStart w:id="38" w:name="edition-text-speech-direct-speech"/>
       <w:r>
         <w:t>Direct Speech</w:t>
       </w:r>
-      <w:bookmarkEnd w:id="39"/>
+      <w:bookmarkEnd w:id="38"/>
     </w:p>
     <w:p>
       <w:r>
@@ -20599,6 +20635,7 @@
     </w:p>
     <w:p>
       <w:r>
+        <w:lastRenderedPageBreak/>
         <w:t>The following rules apply to the semantic markup of direct speech:</w:t>
       </w:r>
     </w:p>
@@ -20801,11 +20838,11 @@
       <w:pPr>
         <w:pStyle w:val="Heading3"/>
       </w:pPr>
-      <w:bookmarkStart w:id="40" w:name="edition-text-speech-dialogue"/>
+      <w:bookmarkStart w:id="39" w:name="edition-text-speech-dialogue"/>
       <w:r>
         <w:t>Dialogue</w:t>
       </w:r>
-      <w:bookmarkEnd w:id="40"/>
+      <w:bookmarkEnd w:id="39"/>
     </w:p>
     <w:p>
       <w:r>
@@ -20830,11 +20867,11 @@
       <w:pPr>
         <w:pStyle w:val="Heading4"/>
       </w:pPr>
-      <w:bookmarkStart w:id="41" w:name="edition-text-speech-dialogue-label"/>
+      <w:bookmarkStart w:id="40" w:name="edition-text-speech-dialogue-label"/>
       <w:r>
         <w:t>Labels</w:t>
       </w:r>
-      <w:bookmarkEnd w:id="41"/>
+      <w:bookmarkEnd w:id="40"/>
     </w:p>
     <w:p>
       <w:r>
@@ -21007,6 +21044,7 @@
         <w:pStyle w:val="Special"/>
       </w:pPr>
       <w:r>
+        <w:lastRenderedPageBreak/>
         <w:t>&lt;</w:t>
       </w:r>
       <w:r>
@@ -21926,6 +21964,7 @@
     </w:p>
     <w:p>
       <w:r>
+        <w:lastRenderedPageBreak/>
         <w:t>Note also the placement of &lt;</w:t>
       </w:r>
       <w:r>
@@ -21960,11 +21999,11 @@
       <w:pPr>
         <w:pStyle w:val="Heading4"/>
       </w:pPr>
-      <w:bookmarkStart w:id="42" w:name="edition-text-speech-dialogue-sp"/>
+      <w:bookmarkStart w:id="41" w:name="edition-text-speech-dialogue-sp"/>
       <w:r>
         <w:t>Semantic Markup of Speakers</w:t>
       </w:r>
-      <w:bookmarkEnd w:id="42"/>
+      <w:bookmarkEnd w:id="41"/>
     </w:p>
     <w:p>
       <w:r>
@@ -22634,6 +22673,9 @@
       </w:r>
       <w:r>
         <w:br/>
+      </w:r>
+      <w:r>
+        <w:lastRenderedPageBreak/>
         <w:t>   &lt;</w:t>
       </w:r>
       <w:r>
@@ -23087,11 +23129,11 @@
       <w:pPr>
         <w:pStyle w:val="Heading2"/>
       </w:pPr>
-      <w:bookmarkStart w:id="43" w:name="edition-text-quotation"/>
+      <w:bookmarkStart w:id="42" w:name="edition-text-quotation"/>
       <w:r>
         <w:t>Quotation of Literature</w:t>
       </w:r>
-      <w:bookmarkEnd w:id="43"/>
+      <w:bookmarkEnd w:id="42"/>
     </w:p>
     <w:p>
       <w:r>
@@ -23120,11 +23162,11 @@
       <w:pPr>
         <w:pStyle w:val="Heading2"/>
       </w:pPr>
-      <w:bookmarkStart w:id="44" w:name="edition-text-people"/>
+      <w:bookmarkStart w:id="43" w:name="edition-text-people"/>
       <w:r>
         <w:t>People</w:t>
       </w:r>
-      <w:bookmarkEnd w:id="44"/>
+      <w:bookmarkEnd w:id="43"/>
     </w:p>
     <w:p>
       <w:r>
@@ -23305,6 +23347,7 @@
         </w:numPr>
       </w:pPr>
       <w:r>
+        <w:lastRenderedPageBreak/>
         <w:t>&lt;</w:t>
       </w:r>
       <w:r>
@@ -24040,6 +24083,7 @@
     </w:p>
     <w:p>
       <w:r>
+        <w:lastRenderedPageBreak/>
         <w:t>This will cause the lemma and the variant(s) to be identified as names.</w:t>
       </w:r>
     </w:p>
@@ -24263,11 +24307,11 @@
       <w:pPr>
         <w:pStyle w:val="Heading2"/>
       </w:pPr>
-      <w:bookmarkStart w:id="45" w:name="edition-text-places"/>
+      <w:bookmarkStart w:id="44" w:name="edition-text-places"/>
       <w:r>
         <w:t>Places</w:t>
       </w:r>
-      <w:bookmarkEnd w:id="45"/>
+      <w:bookmarkEnd w:id="44"/>
     </w:p>
     <w:p>
       <w:r>
@@ -24710,6 +24754,9 @@
       </w:r>
       <w:r>
         <w:br/>
+      </w:r>
+      <w:r>
+        <w:lastRenderedPageBreak/>
         <w:t> &lt;/</w:t>
       </w:r>
       <w:r>
@@ -25124,11 +25171,11 @@
       <w:pPr>
         <w:pStyle w:val="Heading2"/>
       </w:pPr>
-      <w:bookmarkStart w:id="46" w:name="edition-text-symbols"/>
+      <w:bookmarkStart w:id="45" w:name="edition-text-symbols"/>
       <w:r>
         <w:t>Symbols Commonly Used in the Text of a Critical Edition</w:t>
       </w:r>
-      <w:bookmarkEnd w:id="46"/>
+      <w:bookmarkEnd w:id="45"/>
     </w:p>
     <w:p>
       <w:r>
@@ -25155,7 +25202,11 @@
     </w:p>
     <w:p>
       <w:r>
-        <w:t>Since most of the standard symbols usually have corresponding annotations in the critical apparatus, the encoding guidelines for many of them can be found in subsections of the guidelines for encoding entries in the critical apparatus. The following list identifies the symbols and points to the guidelines for encoding them:</w:t>
+        <w:t xml:space="preserve">Since most of the standard symbols usually have corresponding annotations in the critical apparatus, the encoding guidelines for many of them can be found in subsections of the </w:t>
+      </w:r>
+      <w:r>
+        <w:lastRenderedPageBreak/>
+        <w:t>guidelines for encoding entries in the critical apparatus. The following list identifies the symbols and points to the guidelines for encoding them:</w:t>
       </w:r>
     </w:p>
     <w:p>
@@ -25453,11 +25504,11 @@
       <w:pPr>
         <w:pStyle w:val="Heading3"/>
       </w:pPr>
-      <w:bookmarkStart w:id="47" w:name="edition-text-abbreviation-expansion"/>
+      <w:bookmarkStart w:id="46" w:name="edition-text-abbreviation-expansion"/>
       <w:r>
         <w:t>Expansion of Abbreviation</w:t>
       </w:r>
-      <w:bookmarkEnd w:id="47"/>
+      <w:bookmarkEnd w:id="46"/>
     </w:p>
     <w:p>
       <w:r>
@@ -25866,6 +25917,9 @@
       </w:r>
       <w:r>
         <w:br/>
+      </w:r>
+      <w:r>
+        <w:lastRenderedPageBreak/>
         <w:t> &lt;/</w:t>
       </w:r>
       <w:r>
@@ -26088,11 +26142,11 @@
       <w:pPr>
         <w:pStyle w:val="Heading3"/>
       </w:pPr>
-      <w:bookmarkStart w:id="48" w:name="edition-text-ambiguous-characters"/>
+      <w:bookmarkStart w:id="47" w:name="edition-text-ambiguous-characters"/>
       <w:r>
         <w:t>Ambiguous Characters</w:t>
       </w:r>
-      <w:bookmarkEnd w:id="48"/>
+      <w:bookmarkEnd w:id="47"/>
     </w:p>
     <w:p>
       <w:r>
@@ -26278,11 +26332,11 @@
       <w:pPr>
         <w:pStyle w:val="Heading3"/>
       </w:pPr>
-      <w:bookmarkStart w:id="49" w:name="edition-text-lacunae"/>
+      <w:bookmarkStart w:id="48" w:name="edition-text-lacunae"/>
       <w:r>
         <w:t>Lacunae</w:t>
       </w:r>
-      <w:bookmarkEnd w:id="49"/>
+      <w:bookmarkEnd w:id="48"/>
     </w:p>
     <w:p>
       <w:r>
@@ -26340,6 +26394,7 @@
     </w:p>
     <w:p>
       <w:r>
+        <w:lastRenderedPageBreak/>
         <w:t xml:space="preserve">For example, an undetermined amount of text is missing from all witnesses at the end of 3.8.4 of Julius Caesar's de Bello Civili. </w:t>
       </w:r>
       <w:r>
@@ -26381,7 +26436,15 @@
         <w:t>@reason</w:t>
       </w:r>
       <w:r>
-        <w:t>="lacuna" is inserted into the main text to indicate the lacuna:</w:t>
+        <w:t>="</w:t>
+      </w:r>
+      <w:r>
+        <w:t>lost</w:t>
+      </w:r>
+      <w:bookmarkStart w:id="49" w:name="_GoBack"/>
+      <w:bookmarkEnd w:id="49"/>
+      <w:r>
+        <w:t>" is inserted into the main text to indicate the lacuna:</w:t>
       </w:r>
     </w:p>
     <w:p>
@@ -26732,6 +26795,7 @@
     </w:p>
     <w:p>
       <w:r>
+        <w:lastRenderedPageBreak/>
         <w:t xml:space="preserve">Macrobius’                         Saturnalia 3.16.1–5 has examples of block quotations of prose and verse texts, and an inline quotation of a prose text. Note that it is also an example of </w:t>
       </w:r>
       <w:r>
@@ -27472,6 +27536,7 @@
         <w:pStyle w:val="Special"/>
       </w:pPr>
       <w:r>
+        <w:lastRenderedPageBreak/>
         <w:t>&lt;</w:t>
       </w:r>
       <w:r>
@@ -28044,6 +28109,7 @@
         </w:numPr>
       </w:pPr>
       <w:r>
+        <w:lastRenderedPageBreak/>
         <w:t>&lt;</w:t>
       </w:r>
       <w:r>
@@ -28987,6 +29053,9 @@
       </w:r>
       <w:r>
         <w:br/>
+      </w:r>
+      <w:r>
+        <w:lastRenderedPageBreak/>
         <w:t>     … Arar fluvius Galliae fluens in Rhodanum&lt;/</w:t>
       </w:r>
       <w:r>
@@ -29500,6 +29569,7 @@
     </w:p>
     <w:p>
       <w:r>
+        <w:lastRenderedPageBreak/>
         <w:t>It is important to emphasize that a critical apparatus reflects an editor's judgment about what is and is not important for supporting the argument advanced by the edition. Accordingly, the amount of information included in the critical apparatus depends on the method and aims of the editor. Although these guidelines make it possible to include every reading from every possible source, editors should bear in mind that manuscript collations, notes, and other data can be made available to readers as ancillary materials associated with an LDLT edition. Editors should consult with LDLT staff and the editorial board regarding format and storage of ancillary materials.</w:t>
       </w:r>
     </w:p>
@@ -29647,7 +29717,11 @@
     </w:p>
     <w:p>
       <w:r>
-        <w:t>Opinions can differ from editor to editor about what the “correct” reading is, which is why having more than one critical edition of a text is not necessarily redundant. Similarly, copyists and other users of manuscripts have their own idea of what the “correct” reading is. The original copyist might notice a slip of the pen in his own work and correct it. A later hand might correct a mistake missed by the copyist. Another reader comparing two manuscripts might “correct” one of them based on the other’s reading. In these cases and others, the motivation is to correct what is perceived to be incorrect. For all of these reasons, “correction” is used in these guidelines to refer to an attempt to alter existing text so that it conforms to some perceived standard, whether or not that standard matches the editor’s view of what the correct reading is.</w:t>
+        <w:t xml:space="preserve">Opinions can differ from editor to editor about what the “correct” reading is, which is why having more than one critical edition of a text is not necessarily redundant. Similarly, copyists </w:t>
+      </w:r>
+      <w:r>
+        <w:lastRenderedPageBreak/>
+        <w:t>and other users of manuscripts have their own idea of what the “correct” reading is. The original copyist might notice a slip of the pen in his own work and correct it. A later hand might correct a mistake missed by the copyist. Another reader comparing two manuscripts might “correct” one of them based on the other’s reading. In these cases and others, the motivation is to correct what is perceived to be incorrect. For all of these reasons, “correction” is used in these guidelines to refer to an attempt to alter existing text so that it conforms to some perceived standard, whether or not that standard matches the editor’s view of what the correct reading is.</w:t>
       </w:r>
     </w:p>
     <w:p>
@@ -29778,6 +29852,7 @@
         </w:numPr>
       </w:pPr>
       <w:r>
+        <w:lastRenderedPageBreak/>
         <w:t>siglum without a superscript number (“hand zero”) = the original copyist.</w:t>
       </w:r>
     </w:p>
@@ -30015,6 +30090,7 @@
         </w:numPr>
       </w:pPr>
       <w:r>
+        <w:lastRenderedPageBreak/>
         <w:t>&lt;</w:t>
       </w:r>
       <w:r>
@@ -30373,6 +30449,7 @@
       </w:pPr>
       <w:bookmarkStart w:id="71" w:name="apparatus-criticus-basic-entry"/>
       <w:r>
+        <w:lastRenderedPageBreak/>
         <w:t>Basic Reporting of a Variant Reading</w:t>
       </w:r>
       <w:bookmarkEnd w:id="71"/>
@@ -30815,6 +30892,9 @@
       </w:r>
       <w:r>
         <w:br/>
+      </w:r>
+      <w:r>
+        <w:lastRenderedPageBreak/>
         <w:t>&lt;!-- text of variant reading goes here --&gt;</w:t>
       </w:r>
       <w:r>
@@ -31352,6 +31432,7 @@
         <w:pStyle w:val="Special"/>
       </w:pPr>
       <w:r>
+        <w:lastRenderedPageBreak/>
         <w:t>&lt;</w:t>
       </w:r>
       <w:r>
@@ -32019,6 +32100,7 @@
       </w:pPr>
       <w:bookmarkStart w:id="74" w:name="apparatus-criticus-multiple-entries"/>
       <w:r>
+        <w:lastRenderedPageBreak/>
         <w:t>Variations on Readings in a Group of Witnesses/Sources</w:t>
       </w:r>
       <w:bookmarkEnd w:id="74"/>
@@ -32619,6 +32701,9 @@
       </w:r>
       <w:r>
         <w:br/>
+      </w:r>
+      <w:r>
+        <w:lastRenderedPageBreak/>
         <w:t> &lt;</w:t>
       </w:r>
       <w:r>
@@ -33088,6 +33173,7 @@
         <w:pStyle w:val="Special"/>
       </w:pPr>
       <w:r>
+        <w:lastRenderedPageBreak/>
         <w:t>&lt;</w:t>
       </w:r>
       <w:r>
@@ -48366,7 +48452,7 @@
       <w:rPr>
         <w:noProof/>
       </w:rPr>
-      <w:t>10</w:t>
+      <w:t>54</w:t>
     </w:r>
     <w:r>
       <w:rPr>
@@ -48409,7 +48495,7 @@
       <w:rPr>
         <w:noProof/>
       </w:rPr>
-      <w:t>11</w:t>
+      <w:t>41</w:t>
     </w:r>
     <w:r>
       <w:rPr>

</xml_diff>